<commit_message>
Recentste database models toegevoegd aan documenten en in tussentijds verslag
</commit_message>
<xml_diff>
--- a/documenten/tussentijds verslag/Tussentijds verslag_groep_drone1.docx
+++ b/documenten/tussentijds verslag/Tussentijds verslag_groep_drone1.docx
@@ -76,7 +76,27 @@
           <w:sz w:val="26"/>
           <w:szCs w:val="26"/>
         </w:rPr>
-        <w:t xml:space="preserve"> (Bryan Van Huyneghem)</w:t>
+        <w:t xml:space="preserve"> (Bryan Van </w:t>
+      </w:r>
+      <w:proofErr w:type="spellStart"/>
+      <w:r>
+        <w:rPr>
+          <w:rFonts w:ascii="Garamond" w:hAnsi="Garamond"/>
+          <w:color w:val="000000"/>
+          <w:sz w:val="26"/>
+          <w:szCs w:val="26"/>
+        </w:rPr>
+        <w:t>Huyneghem</w:t>
+      </w:r>
+      <w:proofErr w:type="spellEnd"/>
+      <w:r>
+        <w:rPr>
+          <w:rFonts w:ascii="Garamond" w:hAnsi="Garamond"/>
+          <w:color w:val="000000"/>
+          <w:sz w:val="26"/>
+          <w:szCs w:val="26"/>
+        </w:rPr>
+        <w:t>)</w:t>
       </w:r>
     </w:p>
     <w:p>
@@ -193,6 +213,7 @@
         </w:rPr>
         <w:t xml:space="preserve">keling van een centrale databank, van een webapplicatie om data in te lezen, weer te geven en aan te passen, en het visualiseren van deze data met </w:t>
       </w:r>
+      <w:proofErr w:type="spellStart"/>
       <w:r>
         <w:rPr>
           <w:rFonts w:ascii="Garamond" w:hAnsi="Garamond"/>
@@ -203,6 +224,7 @@
         </w:rPr>
         <w:t>ArcGIS</w:t>
       </w:r>
+      <w:proofErr w:type="spellEnd"/>
       <w:r>
         <w:rPr>
           <w:rFonts w:ascii="Garamond" w:hAnsi="Garamond"/>
@@ -253,7 +275,27 @@
           <w:sz w:val="26"/>
           <w:szCs w:val="26"/>
         </w:rPr>
-        <w:t xml:space="preserve"> (Philip Kukoba) </w:t>
+        <w:t xml:space="preserve"> (Philip </w:t>
+      </w:r>
+      <w:proofErr w:type="spellStart"/>
+      <w:r>
+        <w:rPr>
+          <w:rFonts w:ascii="Garamond" w:hAnsi="Garamond"/>
+          <w:color w:val="000000"/>
+          <w:sz w:val="26"/>
+          <w:szCs w:val="26"/>
+        </w:rPr>
+        <w:t>Kukoba</w:t>
+      </w:r>
+      <w:proofErr w:type="spellEnd"/>
+      <w:r>
+        <w:rPr>
+          <w:rFonts w:ascii="Garamond" w:hAnsi="Garamond"/>
+          <w:color w:val="000000"/>
+          <w:sz w:val="26"/>
+          <w:szCs w:val="26"/>
+        </w:rPr>
+        <w:t>) </w:t>
       </w:r>
     </w:p>
     <w:p>
@@ -334,8 +376,29 @@
           <w:sz w:val="26"/>
           <w:szCs w:val="26"/>
         </w:rPr>
-        <w:t xml:space="preserve">Om inzicht te krijgen op de werf is ook visualisatie nodig van de data. Het programma moet in staat zijn om verschillende kenmerken (bijvoorbeeld diepte van een rivier) te accentueren met een gepaste visualisatietechniek. Voor deze doelstelling gebruikt de klant het ArcGIS platform. Dit softwarepakket bevat uitgebreide opties voor keuze van programmeertaal en bijhorende </w:t>
-      </w:r>
+        <w:t xml:space="preserve">Om inzicht te krijgen op de werf is ook visualisatie nodig van de data. Het programma moet in staat zijn om verschillende kenmerken (bijvoorbeeld diepte van een rivier) te accentueren met een gepaste visualisatietechniek. Voor deze doelstelling gebruikt de klant het </w:t>
+      </w:r>
+      <w:proofErr w:type="spellStart"/>
+      <w:r>
+        <w:rPr>
+          <w:rFonts w:ascii="Garamond" w:hAnsi="Garamond"/>
+          <w:color w:val="000000"/>
+          <w:sz w:val="26"/>
+          <w:szCs w:val="26"/>
+        </w:rPr>
+        <w:t>ArcGIS</w:t>
+      </w:r>
+      <w:proofErr w:type="spellEnd"/>
+      <w:r>
+        <w:rPr>
+          <w:rFonts w:ascii="Garamond" w:hAnsi="Garamond"/>
+          <w:color w:val="000000"/>
+          <w:sz w:val="26"/>
+          <w:szCs w:val="26"/>
+        </w:rPr>
+        <w:t xml:space="preserve"> platform. Dit softwarepakket bevat uitgebreide opties voor keuze van programmeertaal en bijhorende </w:t>
+      </w:r>
+      <w:proofErr w:type="spellStart"/>
       <w:r>
         <w:rPr>
           <w:rFonts w:ascii="Garamond" w:hAnsi="Garamond"/>
@@ -347,6 +410,7 @@
         </w:rPr>
         <w:t>tutorials</w:t>
       </w:r>
+      <w:proofErr w:type="spellEnd"/>
       <w:r>
         <w:rPr>
           <w:rFonts w:ascii="Garamond" w:hAnsi="Garamond"/>
@@ -405,7 +469,25 @@
           <w:sz w:val="26"/>
           <w:szCs w:val="26"/>
         </w:rPr>
-        <w:t xml:space="preserve"> (Bryan Van Huyneghem)</w:t>
+        <w:t xml:space="preserve"> (Bryan Van </w:t>
+      </w:r>
+      <w:proofErr w:type="spellStart"/>
+      <w:r>
+        <w:rPr>
+          <w:rFonts w:ascii="Garamond" w:hAnsi="Garamond"/>
+          <w:sz w:val="26"/>
+          <w:szCs w:val="26"/>
+        </w:rPr>
+        <w:t>Huyneghem</w:t>
+      </w:r>
+      <w:proofErr w:type="spellEnd"/>
+      <w:r>
+        <w:rPr>
+          <w:rFonts w:ascii="Garamond" w:hAnsi="Garamond"/>
+          <w:sz w:val="26"/>
+          <w:szCs w:val="26"/>
+        </w:rPr>
+        <w:t>)</w:t>
       </w:r>
     </w:p>
     <w:p>
@@ -627,7 +709,61 @@
           <w:sz w:val="26"/>
           <w:szCs w:val="26"/>
         </w:rPr>
-        <w:t xml:space="preserve"> zijn beschikbaar onder verschillende bestandsvarianten, zoals csv, pdf, tfw en xyz. Dit betekent dat er een applicatie ontworpen moet worden die al deze bestanden</w:t>
+        <w:t xml:space="preserve"> zijn beschikbaar onder verschillende bestandsvarianten, zoals </w:t>
+      </w:r>
+      <w:proofErr w:type="spellStart"/>
+      <w:r>
+        <w:rPr>
+          <w:rFonts w:ascii="Garamond" w:hAnsi="Garamond"/>
+          <w:sz w:val="26"/>
+          <w:szCs w:val="26"/>
+        </w:rPr>
+        <w:t>csv</w:t>
+      </w:r>
+      <w:proofErr w:type="spellEnd"/>
+      <w:r>
+        <w:rPr>
+          <w:rFonts w:ascii="Garamond" w:hAnsi="Garamond"/>
+          <w:sz w:val="26"/>
+          <w:szCs w:val="26"/>
+        </w:rPr>
+        <w:t xml:space="preserve">, pdf, </w:t>
+      </w:r>
+      <w:proofErr w:type="spellStart"/>
+      <w:r>
+        <w:rPr>
+          <w:rFonts w:ascii="Garamond" w:hAnsi="Garamond"/>
+          <w:sz w:val="26"/>
+          <w:szCs w:val="26"/>
+        </w:rPr>
+        <w:t>tfw</w:t>
+      </w:r>
+      <w:proofErr w:type="spellEnd"/>
+      <w:r>
+        <w:rPr>
+          <w:rFonts w:ascii="Garamond" w:hAnsi="Garamond"/>
+          <w:sz w:val="26"/>
+          <w:szCs w:val="26"/>
+        </w:rPr>
+        <w:t xml:space="preserve"> en </w:t>
+      </w:r>
+      <w:proofErr w:type="spellStart"/>
+      <w:r>
+        <w:rPr>
+          <w:rFonts w:ascii="Garamond" w:hAnsi="Garamond"/>
+          <w:sz w:val="26"/>
+          <w:szCs w:val="26"/>
+        </w:rPr>
+        <w:t>xyz</w:t>
+      </w:r>
+      <w:proofErr w:type="spellEnd"/>
+      <w:r>
+        <w:rPr>
+          <w:rFonts w:ascii="Garamond" w:hAnsi="Garamond"/>
+          <w:sz w:val="26"/>
+          <w:szCs w:val="26"/>
+        </w:rPr>
+        <w:t>. Dit betekent dat er een applicatie ontworpen moet worden die al deze bestanden</w:t>
       </w:r>
       <w:r>
         <w:rPr>
@@ -653,6 +789,7 @@
         </w:rPr>
         <w:t xml:space="preserve"> verwerken. Deze gegevensverwerking of </w:t>
       </w:r>
+      <w:proofErr w:type="spellStart"/>
       <w:r>
         <w:rPr>
           <w:rFonts w:ascii="Garamond" w:hAnsi="Garamond"/>
@@ -662,6 +799,7 @@
         </w:rPr>
         <w:t>parsing</w:t>
       </w:r>
+      <w:proofErr w:type="spellEnd"/>
       <w:r>
         <w:rPr>
           <w:rFonts w:ascii="Garamond" w:hAnsi="Garamond"/>
@@ -677,8 +815,39 @@
           <w:sz w:val="26"/>
           <w:szCs w:val="26"/>
         </w:rPr>
-        <w:t xml:space="preserve"> parser clases</w:t>
-      </w:r>
+        <w:t xml:space="preserve"> </w:t>
+      </w:r>
+      <w:proofErr w:type="spellStart"/>
+      <w:r>
+        <w:rPr>
+          <w:rFonts w:ascii="Garamond" w:hAnsi="Garamond"/>
+          <w:i/>
+          <w:sz w:val="26"/>
+          <w:szCs w:val="26"/>
+        </w:rPr>
+        <w:t>parser</w:t>
+      </w:r>
+      <w:proofErr w:type="spellEnd"/>
+      <w:r>
+        <w:rPr>
+          <w:rFonts w:ascii="Garamond" w:hAnsi="Garamond"/>
+          <w:i/>
+          <w:sz w:val="26"/>
+          <w:szCs w:val="26"/>
+        </w:rPr>
+        <w:t xml:space="preserve"> </w:t>
+      </w:r>
+      <w:proofErr w:type="spellStart"/>
+      <w:r>
+        <w:rPr>
+          <w:rFonts w:ascii="Garamond" w:hAnsi="Garamond"/>
+          <w:i/>
+          <w:sz w:val="26"/>
+          <w:szCs w:val="26"/>
+        </w:rPr>
+        <w:t>clases</w:t>
+      </w:r>
+      <w:proofErr w:type="spellEnd"/>
       <w:r>
         <w:rPr>
           <w:rFonts w:ascii="Garamond" w:hAnsi="Garamond"/>
@@ -687,6 +856,7 @@
         </w:rPr>
         <w:t xml:space="preserve"> die via een </w:t>
       </w:r>
+      <w:proofErr w:type="spellStart"/>
       <w:r>
         <w:rPr>
           <w:rFonts w:ascii="Garamond" w:hAnsi="Garamond"/>
@@ -694,8 +864,49 @@
           <w:sz w:val="26"/>
           <w:szCs w:val="26"/>
         </w:rPr>
-        <w:t>simple factory pattern</w:t>
-      </w:r>
+        <w:t>simple</w:t>
+      </w:r>
+      <w:proofErr w:type="spellEnd"/>
+      <w:r>
+        <w:rPr>
+          <w:rFonts w:ascii="Garamond" w:hAnsi="Garamond"/>
+          <w:i/>
+          <w:sz w:val="26"/>
+          <w:szCs w:val="26"/>
+        </w:rPr>
+        <w:t xml:space="preserve"> </w:t>
+      </w:r>
+      <w:proofErr w:type="spellStart"/>
+      <w:r>
+        <w:rPr>
+          <w:rFonts w:ascii="Garamond" w:hAnsi="Garamond"/>
+          <w:i/>
+          <w:sz w:val="26"/>
+          <w:szCs w:val="26"/>
+        </w:rPr>
+        <w:t>factory</w:t>
+      </w:r>
+      <w:proofErr w:type="spellEnd"/>
+      <w:r>
+        <w:rPr>
+          <w:rFonts w:ascii="Garamond" w:hAnsi="Garamond"/>
+          <w:i/>
+          <w:sz w:val="26"/>
+          <w:szCs w:val="26"/>
+        </w:rPr>
+        <w:t xml:space="preserve"> </w:t>
+      </w:r>
+      <w:proofErr w:type="spellStart"/>
+      <w:r>
+        <w:rPr>
+          <w:rFonts w:ascii="Garamond" w:hAnsi="Garamond"/>
+          <w:i/>
+          <w:sz w:val="26"/>
+          <w:szCs w:val="26"/>
+        </w:rPr>
+        <w:t>pattern</w:t>
+      </w:r>
+      <w:proofErr w:type="spellEnd"/>
       <w:r>
         <w:rPr>
           <w:rFonts w:ascii="Garamond" w:hAnsi="Garamond"/>
@@ -732,6 +943,7 @@
         </w:rPr>
         <w:t xml:space="preserve">Er wordt gebruikgemaakt van het </w:t>
       </w:r>
+      <w:proofErr w:type="spellStart"/>
       <w:r>
         <w:rPr>
           <w:rFonts w:ascii="Garamond" w:hAnsi="Garamond"/>
@@ -739,7 +951,17 @@
           <w:sz w:val="26"/>
           <w:szCs w:val="26"/>
         </w:rPr>
-        <w:t>Entity Framework</w:t>
+        <w:t>Entity</w:t>
+      </w:r>
+      <w:proofErr w:type="spellEnd"/>
+      <w:r>
+        <w:rPr>
+          <w:rFonts w:ascii="Garamond" w:hAnsi="Garamond"/>
+          <w:i/>
+          <w:sz w:val="26"/>
+          <w:szCs w:val="26"/>
+        </w:rPr>
+        <w:t xml:space="preserve"> Framework</w:t>
       </w:r>
       <w:r>
         <w:rPr>
@@ -756,8 +978,39 @@
           <w:sz w:val="26"/>
           <w:szCs w:val="26"/>
         </w:rPr>
-        <w:t>Object Relational Mapping</w:t>
-      </w:r>
+        <w:t xml:space="preserve">Object </w:t>
+      </w:r>
+      <w:proofErr w:type="spellStart"/>
+      <w:r>
+        <w:rPr>
+          <w:rFonts w:ascii="Garamond" w:hAnsi="Garamond"/>
+          <w:i/>
+          <w:sz w:val="26"/>
+          <w:szCs w:val="26"/>
+        </w:rPr>
+        <w:t>Relational</w:t>
+      </w:r>
+      <w:proofErr w:type="spellEnd"/>
+      <w:r>
+        <w:rPr>
+          <w:rFonts w:ascii="Garamond" w:hAnsi="Garamond"/>
+          <w:i/>
+          <w:sz w:val="26"/>
+          <w:szCs w:val="26"/>
+        </w:rPr>
+        <w:t xml:space="preserve"> </w:t>
+      </w:r>
+      <w:proofErr w:type="spellStart"/>
+      <w:r>
+        <w:rPr>
+          <w:rFonts w:ascii="Garamond" w:hAnsi="Garamond"/>
+          <w:i/>
+          <w:sz w:val="26"/>
+          <w:szCs w:val="26"/>
+        </w:rPr>
+        <w:t>Mapping</w:t>
+      </w:r>
+      <w:proofErr w:type="spellEnd"/>
       <w:r>
         <w:rPr>
           <w:rFonts w:ascii="Garamond" w:hAnsi="Garamond"/>
@@ -982,13 +1235,23 @@
         </w:rPr>
         <w:t xml:space="preserve"> met de </w:t>
       </w:r>
-      <w:r>
-        <w:rPr>
-          <w:rFonts w:ascii="Garamond" w:hAnsi="Garamond"/>
-          <w:sz w:val="26"/>
-          <w:szCs w:val="26"/>
-        </w:rPr>
-        <w:t>ArcGIS API</w:t>
+      <w:proofErr w:type="spellStart"/>
+      <w:r>
+        <w:rPr>
+          <w:rFonts w:ascii="Garamond" w:hAnsi="Garamond"/>
+          <w:sz w:val="26"/>
+          <w:szCs w:val="26"/>
+        </w:rPr>
+        <w:t>ArcGIS</w:t>
+      </w:r>
+      <w:proofErr w:type="spellEnd"/>
+      <w:r>
+        <w:rPr>
+          <w:rFonts w:ascii="Garamond" w:hAnsi="Garamond"/>
+          <w:sz w:val="26"/>
+          <w:szCs w:val="26"/>
+        </w:rPr>
+        <w:t xml:space="preserve"> API</w:t>
       </w:r>
       <w:r>
         <w:rPr>
@@ -1014,6 +1277,7 @@
         </w:rPr>
         <w:t xml:space="preserve">e </w:t>
       </w:r>
+      <w:proofErr w:type="spellStart"/>
       <w:r>
         <w:rPr>
           <w:rFonts w:ascii="Garamond" w:hAnsi="Garamond"/>
@@ -1023,6 +1287,7 @@
         </w:rPr>
         <w:t>webviewer</w:t>
       </w:r>
+      <w:proofErr w:type="spellEnd"/>
       <w:r>
         <w:rPr>
           <w:rFonts w:ascii="Garamond" w:hAnsi="Garamond"/>
@@ -1046,8 +1311,45 @@
           <w:szCs w:val="26"/>
         </w:rPr>
         <w:lastRenderedPageBreak/>
-        <w:t xml:space="preserve">subdoelstelling: de webviewer moet eenvoudig navigeerbaar zijn voor leken en hen toelaten om op intuïtieve manier een beeld van een visualisatie te delen. Enkele voorbeelden van visualisaties zijn: het tonen van dronepaden; het tonen van </w:t>
-      </w:r>
+        <w:t xml:space="preserve">subdoelstelling: de </w:t>
+      </w:r>
+      <w:proofErr w:type="spellStart"/>
+      <w:r>
+        <w:rPr>
+          <w:rFonts w:ascii="Garamond" w:hAnsi="Garamond"/>
+          <w:sz w:val="26"/>
+          <w:szCs w:val="26"/>
+        </w:rPr>
+        <w:t>webviewer</w:t>
+      </w:r>
+      <w:proofErr w:type="spellEnd"/>
+      <w:r>
+        <w:rPr>
+          <w:rFonts w:ascii="Garamond" w:hAnsi="Garamond"/>
+          <w:sz w:val="26"/>
+          <w:szCs w:val="26"/>
+        </w:rPr>
+        <w:t xml:space="preserve"> moet eenvoudig </w:t>
+      </w:r>
+      <w:proofErr w:type="spellStart"/>
+      <w:r>
+        <w:rPr>
+          <w:rFonts w:ascii="Garamond" w:hAnsi="Garamond"/>
+          <w:sz w:val="26"/>
+          <w:szCs w:val="26"/>
+        </w:rPr>
+        <w:t>navigeerbaar</w:t>
+      </w:r>
+      <w:proofErr w:type="spellEnd"/>
+      <w:r>
+        <w:rPr>
+          <w:rFonts w:ascii="Garamond" w:hAnsi="Garamond"/>
+          <w:sz w:val="26"/>
+          <w:szCs w:val="26"/>
+        </w:rPr>
+        <w:t xml:space="preserve"> zijn voor leken en hen toelaten om op intuïtieve manier een beeld van een visualisatie te delen. Enkele voorbeelden van visualisaties zijn: het tonen van dronepaden; het tonen van </w:t>
+      </w:r>
+      <w:proofErr w:type="spellStart"/>
       <w:r>
         <w:rPr>
           <w:rFonts w:ascii="Garamond" w:hAnsi="Garamond"/>
@@ -1055,15 +1357,43 @@
           <w:sz w:val="26"/>
           <w:szCs w:val="26"/>
         </w:rPr>
-        <w:t>ground control points</w:t>
-      </w:r>
-      <w:r>
-        <w:rPr>
-          <w:rFonts w:ascii="Garamond" w:hAnsi="Garamond"/>
-          <w:sz w:val="26"/>
-          <w:szCs w:val="26"/>
-        </w:rPr>
-        <w:t>; het visualiseren van het batterijgebruik van de drone; het visualiseren van hoogteverschillen in de gescande oppervlakte; etc. De bibliotheek van ArcGIS heeft een ruim aanbod aan functionaliteiten, wat toelaat om</w:t>
+        <w:t>ground</w:t>
+      </w:r>
+      <w:proofErr w:type="spellEnd"/>
+      <w:r>
+        <w:rPr>
+          <w:rFonts w:ascii="Garamond" w:hAnsi="Garamond"/>
+          <w:i/>
+          <w:sz w:val="26"/>
+          <w:szCs w:val="26"/>
+        </w:rPr>
+        <w:t xml:space="preserve"> control points</w:t>
+      </w:r>
+      <w:r>
+        <w:rPr>
+          <w:rFonts w:ascii="Garamond" w:hAnsi="Garamond"/>
+          <w:sz w:val="26"/>
+          <w:szCs w:val="26"/>
+        </w:rPr>
+        <w:t xml:space="preserve">; het visualiseren van het batterijgebruik van de drone; het visualiseren van hoogteverschillen in de gescande oppervlakte; etc. De bibliotheek van </w:t>
+      </w:r>
+      <w:proofErr w:type="spellStart"/>
+      <w:r>
+        <w:rPr>
+          <w:rFonts w:ascii="Garamond" w:hAnsi="Garamond"/>
+          <w:sz w:val="26"/>
+          <w:szCs w:val="26"/>
+        </w:rPr>
+        <w:t>ArcGIS</w:t>
+      </w:r>
+      <w:proofErr w:type="spellEnd"/>
+      <w:r>
+        <w:rPr>
+          <w:rFonts w:ascii="Garamond" w:hAnsi="Garamond"/>
+          <w:sz w:val="26"/>
+          <w:szCs w:val="26"/>
+        </w:rPr>
+        <w:t xml:space="preserve"> heeft een ruim aanbod aan functionaliteiten, wat toelaat om</w:t>
       </w:r>
       <w:r>
         <w:rPr>
@@ -1107,7 +1437,43 @@
           <w:sz w:val="26"/>
           <w:szCs w:val="26"/>
         </w:rPr>
-        <w:t>Als laatste doelstelling moet het mogelijk zijn voor Jan De Nul om de ingelezen data opnieuw te kunnen exporteren naar bestanden van het type csv en txt.</w:t>
+        <w:t xml:space="preserve">Als laatste doelstelling moet het mogelijk zijn voor Jan De Nul om de ingelezen data opnieuw te kunnen exporteren naar bestanden van het type </w:t>
+      </w:r>
+      <w:proofErr w:type="spellStart"/>
+      <w:r>
+        <w:rPr>
+          <w:rFonts w:ascii="Garamond" w:hAnsi="Garamond"/>
+          <w:sz w:val="26"/>
+          <w:szCs w:val="26"/>
+        </w:rPr>
+        <w:t>csv</w:t>
+      </w:r>
+      <w:proofErr w:type="spellEnd"/>
+      <w:r>
+        <w:rPr>
+          <w:rFonts w:ascii="Garamond" w:hAnsi="Garamond"/>
+          <w:sz w:val="26"/>
+          <w:szCs w:val="26"/>
+        </w:rPr>
+        <w:t xml:space="preserve"> en </w:t>
+      </w:r>
+      <w:proofErr w:type="spellStart"/>
+      <w:r>
+        <w:rPr>
+          <w:rFonts w:ascii="Garamond" w:hAnsi="Garamond"/>
+          <w:sz w:val="26"/>
+          <w:szCs w:val="26"/>
+        </w:rPr>
+        <w:t>txt</w:t>
+      </w:r>
+      <w:proofErr w:type="spellEnd"/>
+      <w:r>
+        <w:rPr>
+          <w:rFonts w:ascii="Garamond" w:hAnsi="Garamond"/>
+          <w:sz w:val="26"/>
+          <w:szCs w:val="26"/>
+        </w:rPr>
+        <w:t>.</w:t>
       </w:r>
     </w:p>
     <w:p>
@@ -1146,6 +1512,7 @@
         </w:rPr>
         <w:t xml:space="preserve"> (Niels </w:t>
       </w:r>
+      <w:proofErr w:type="spellStart"/>
       <w:r>
         <w:rPr>
           <w:rFonts w:ascii="Garamond" w:hAnsi="Garamond"/>
@@ -1155,6 +1522,7 @@
         </w:rPr>
         <w:t>Hauttekeete</w:t>
       </w:r>
+      <w:proofErr w:type="spellEnd"/>
       <w:r>
         <w:rPr>
           <w:rFonts w:ascii="Garamond" w:hAnsi="Garamond"/>
@@ -1271,6 +1639,7 @@
           <w:color w:val="FF0000"/>
         </w:rPr>
       </w:pPr>
+      <w:proofErr w:type="spellStart"/>
       <w:r>
         <w:rPr>
           <w:rFonts w:ascii="Garamond" w:hAnsi="Garamond"/>
@@ -1278,7 +1647,17 @@
           <w:sz w:val="26"/>
           <w:szCs w:val="26"/>
         </w:rPr>
-        <w:t>Use-case diagram met uitleg ontbreekt (nette figuur + Figuur x: &lt;beschrijving&gt; , onder de figuur)</w:t>
+        <w:t>Use</w:t>
+      </w:r>
+      <w:proofErr w:type="spellEnd"/>
+      <w:r>
+        <w:rPr>
+          <w:rFonts w:ascii="Garamond" w:hAnsi="Garamond"/>
+          <w:color w:val="FF0000"/>
+          <w:sz w:val="26"/>
+          <w:szCs w:val="26"/>
+        </w:rPr>
+        <w:t>-case diagram met uitleg ontbreekt (nette figuur + Figuur x: &lt;beschrijving&gt; , onder de figuur)</w:t>
       </w:r>
     </w:p>
     <w:p>
@@ -1330,6 +1709,314 @@
           <w:lang w:eastAsia="nl-BE"/>
         </w:rPr>
       </w:pPr>
+    </w:p>
+    <w:p>
+      <w:pPr>
+        <w:spacing w:after="0" w:line="288" w:lineRule="auto"/>
+        <w:rPr>
+          <w:rFonts w:ascii="Garamond" w:eastAsia="Times New Roman" w:hAnsi="Garamond" w:cs="Times New Roman"/>
+          <w:color w:val="000000"/>
+          <w:sz w:val="26"/>
+          <w:szCs w:val="26"/>
+          <w:lang w:eastAsia="nl-BE"/>
+        </w:rPr>
+      </w:pPr>
+      <w:r>
+        <w:rPr>
+          <w:rFonts w:ascii="Garamond" w:eastAsia="Times New Roman" w:hAnsi="Garamond" w:cs="Times New Roman"/>
+          <w:color w:val="000000"/>
+          <w:sz w:val="26"/>
+          <w:szCs w:val="26"/>
+          <w:lang w:eastAsia="nl-BE"/>
+        </w:rPr>
+        <w:t xml:space="preserve">Het databankdiagram bestaat uit drie grote onderdelen, </w:t>
+      </w:r>
+      <w:proofErr w:type="spellStart"/>
+      <w:r>
+        <w:rPr>
+          <w:rFonts w:ascii="Garamond" w:eastAsia="Times New Roman" w:hAnsi="Garamond" w:cs="Times New Roman"/>
+          <w:color w:val="000000"/>
+          <w:sz w:val="26"/>
+          <w:szCs w:val="26"/>
+          <w:lang w:eastAsia="nl-BE"/>
+        </w:rPr>
+        <w:t>DroneFlight</w:t>
+      </w:r>
+      <w:proofErr w:type="spellEnd"/>
+      <w:r>
+        <w:rPr>
+          <w:rFonts w:ascii="Garamond" w:eastAsia="Times New Roman" w:hAnsi="Garamond" w:cs="Times New Roman"/>
+          <w:color w:val="000000"/>
+          <w:sz w:val="26"/>
+          <w:szCs w:val="26"/>
+          <w:lang w:eastAsia="nl-BE"/>
+        </w:rPr>
+        <w:t xml:space="preserve">, </w:t>
+      </w:r>
+      <w:proofErr w:type="spellStart"/>
+      <w:r>
+        <w:rPr>
+          <w:rFonts w:ascii="Garamond" w:eastAsia="Times New Roman" w:hAnsi="Garamond" w:cs="Times New Roman"/>
+          <w:color w:val="000000"/>
+          <w:sz w:val="26"/>
+          <w:szCs w:val="26"/>
+          <w:lang w:eastAsia="nl-BE"/>
+        </w:rPr>
+        <w:t>QualityReport</w:t>
+      </w:r>
+      <w:proofErr w:type="spellEnd"/>
+      <w:r>
+        <w:rPr>
+          <w:rFonts w:ascii="Garamond" w:eastAsia="Times New Roman" w:hAnsi="Garamond" w:cs="Times New Roman"/>
+          <w:color w:val="000000"/>
+          <w:sz w:val="26"/>
+          <w:szCs w:val="26"/>
+          <w:lang w:eastAsia="nl-BE"/>
+        </w:rPr>
+        <w:t xml:space="preserve"> en </w:t>
+      </w:r>
+      <w:proofErr w:type="spellStart"/>
+      <w:r>
+        <w:rPr>
+          <w:rFonts w:ascii="Garamond" w:eastAsia="Times New Roman" w:hAnsi="Garamond" w:cs="Times New Roman"/>
+          <w:color w:val="000000"/>
+          <w:sz w:val="26"/>
+          <w:szCs w:val="26"/>
+          <w:lang w:eastAsia="nl-BE"/>
+        </w:rPr>
+        <w:t>DroneLog</w:t>
+      </w:r>
+      <w:proofErr w:type="spellEnd"/>
+      <w:r>
+        <w:rPr>
+          <w:rFonts w:ascii="Garamond" w:eastAsia="Times New Roman" w:hAnsi="Garamond" w:cs="Times New Roman"/>
+          <w:color w:val="000000"/>
+          <w:sz w:val="26"/>
+          <w:szCs w:val="26"/>
+          <w:lang w:eastAsia="nl-BE"/>
+        </w:rPr>
+        <w:t>,</w:t>
+      </w:r>
+      <w:r>
+        <w:rPr>
+          <w:rFonts w:ascii="Garamond" w:eastAsia="Times New Roman" w:hAnsi="Garamond" w:cs="Times New Roman"/>
+          <w:color w:val="000000"/>
+          <w:sz w:val="26"/>
+          <w:szCs w:val="26"/>
+          <w:lang w:eastAsia="nl-BE"/>
+        </w:rPr>
+        <w:t xml:space="preserve"> te zien op respectievelijk figuren 1, 2 en 3,</w:t>
+      </w:r>
+      <w:r>
+        <w:rPr>
+          <w:rFonts w:ascii="Garamond" w:eastAsia="Times New Roman" w:hAnsi="Garamond" w:cs="Times New Roman"/>
+          <w:color w:val="000000"/>
+          <w:sz w:val="26"/>
+          <w:szCs w:val="26"/>
+          <w:lang w:eastAsia="nl-BE"/>
+        </w:rPr>
+        <w:t xml:space="preserve"> waaraan alle andere tabellen gelinkt zijn aan de hand van </w:t>
+      </w:r>
+      <w:proofErr w:type="spellStart"/>
+      <w:r>
+        <w:rPr>
+          <w:rFonts w:ascii="Garamond" w:eastAsia="Times New Roman" w:hAnsi="Garamond" w:cs="Times New Roman"/>
+          <w:color w:val="000000"/>
+          <w:sz w:val="26"/>
+          <w:szCs w:val="26"/>
+          <w:lang w:eastAsia="nl-BE"/>
+        </w:rPr>
+        <w:t>foreign</w:t>
+      </w:r>
+      <w:proofErr w:type="spellEnd"/>
+      <w:r>
+        <w:rPr>
+          <w:rFonts w:ascii="Garamond" w:eastAsia="Times New Roman" w:hAnsi="Garamond" w:cs="Times New Roman"/>
+          <w:color w:val="000000"/>
+          <w:sz w:val="26"/>
+          <w:szCs w:val="26"/>
+          <w:lang w:eastAsia="nl-BE"/>
+        </w:rPr>
+        <w:t xml:space="preserve"> </w:t>
+      </w:r>
+      <w:proofErr w:type="spellStart"/>
+      <w:r>
+        <w:rPr>
+          <w:rFonts w:ascii="Garamond" w:eastAsia="Times New Roman" w:hAnsi="Garamond" w:cs="Times New Roman"/>
+          <w:color w:val="000000"/>
+          <w:sz w:val="26"/>
+          <w:szCs w:val="26"/>
+          <w:lang w:eastAsia="nl-BE"/>
+        </w:rPr>
+        <w:t>keys</w:t>
+      </w:r>
+      <w:proofErr w:type="spellEnd"/>
+      <w:r>
+        <w:rPr>
+          <w:rFonts w:ascii="Garamond" w:eastAsia="Times New Roman" w:hAnsi="Garamond" w:cs="Times New Roman"/>
+          <w:color w:val="000000"/>
+          <w:sz w:val="26"/>
+          <w:szCs w:val="26"/>
+          <w:lang w:eastAsia="nl-BE"/>
+        </w:rPr>
+        <w:t xml:space="preserve">. De </w:t>
+      </w:r>
+      <w:proofErr w:type="spellStart"/>
+      <w:r>
+        <w:rPr>
+          <w:rFonts w:ascii="Garamond" w:eastAsia="Times New Roman" w:hAnsi="Garamond" w:cs="Times New Roman"/>
+          <w:color w:val="000000"/>
+          <w:sz w:val="26"/>
+          <w:szCs w:val="26"/>
+          <w:lang w:eastAsia="nl-BE"/>
+        </w:rPr>
+        <w:t>foreign</w:t>
+      </w:r>
+      <w:proofErr w:type="spellEnd"/>
+      <w:r>
+        <w:rPr>
+          <w:rFonts w:ascii="Garamond" w:eastAsia="Times New Roman" w:hAnsi="Garamond" w:cs="Times New Roman"/>
+          <w:color w:val="000000"/>
+          <w:sz w:val="26"/>
+          <w:szCs w:val="26"/>
+          <w:lang w:eastAsia="nl-BE"/>
+        </w:rPr>
+        <w:t xml:space="preserve"> </w:t>
+      </w:r>
+      <w:proofErr w:type="spellStart"/>
+      <w:r>
+        <w:rPr>
+          <w:rFonts w:ascii="Garamond" w:eastAsia="Times New Roman" w:hAnsi="Garamond" w:cs="Times New Roman"/>
+          <w:color w:val="000000"/>
+          <w:sz w:val="26"/>
+          <w:szCs w:val="26"/>
+          <w:lang w:eastAsia="nl-BE"/>
+        </w:rPr>
+        <w:t>keys</w:t>
+      </w:r>
+      <w:proofErr w:type="spellEnd"/>
+      <w:r>
+        <w:rPr>
+          <w:rFonts w:ascii="Garamond" w:eastAsia="Times New Roman" w:hAnsi="Garamond" w:cs="Times New Roman"/>
+          <w:color w:val="000000"/>
+          <w:sz w:val="26"/>
+          <w:szCs w:val="26"/>
+          <w:lang w:eastAsia="nl-BE"/>
+        </w:rPr>
+        <w:t xml:space="preserve"> bevinden zich telkens in de kleinere tabellen die gelinkt zijn aan de grotere tabellen en zijn het </w:t>
+      </w:r>
+      <w:proofErr w:type="spellStart"/>
+      <w:r>
+        <w:rPr>
+          <w:rFonts w:ascii="Garamond" w:eastAsia="Times New Roman" w:hAnsi="Garamond" w:cs="Times New Roman"/>
+          <w:color w:val="000000"/>
+          <w:sz w:val="26"/>
+          <w:szCs w:val="26"/>
+          <w:lang w:eastAsia="nl-BE"/>
+        </w:rPr>
+        <w:t>id</w:t>
+      </w:r>
+      <w:proofErr w:type="spellEnd"/>
+      <w:r>
+        <w:rPr>
+          <w:rFonts w:ascii="Garamond" w:eastAsia="Times New Roman" w:hAnsi="Garamond" w:cs="Times New Roman"/>
+          <w:color w:val="000000"/>
+          <w:sz w:val="26"/>
+          <w:szCs w:val="26"/>
+          <w:lang w:eastAsia="nl-BE"/>
+        </w:rPr>
+        <w:t xml:space="preserve"> van de tabel waaraan ze gelinkt zijn.</w:t>
+      </w:r>
+    </w:p>
+    <w:p>
+      <w:pPr>
+        <w:keepNext/>
+        <w:spacing w:after="0" w:line="288" w:lineRule="auto"/>
+      </w:pPr>
+      <w:r>
+        <w:rPr>
+          <w:rFonts w:ascii="Times New Roman" w:eastAsia="Times New Roman" w:hAnsi="Times New Roman" w:cs="Times New Roman"/>
+          <w:noProof/>
+          <w:sz w:val="24"/>
+          <w:szCs w:val="24"/>
+          <w:lang w:eastAsia="nl-BE"/>
+        </w:rPr>
+        <w:drawing>
+          <wp:inline distT="0" distB="0" distL="0" distR="0" wp14:anchorId="44FB324A" wp14:editId="70A5A495">
+            <wp:extent cx="5334000" cy="3701225"/>
+            <wp:effectExtent l="0" t="0" r="0" b="0"/>
+            <wp:docPr id="1" name="Afbeelding 1"/>
+            <wp:cNvGraphicFramePr>
+              <a:graphicFrameLocks xmlns:a="http://schemas.openxmlformats.org/drawingml/2006/main" noChangeAspect="1"/>
+            </wp:cNvGraphicFramePr>
+            <a:graphic xmlns:a="http://schemas.openxmlformats.org/drawingml/2006/main">
+              <a:graphicData uri="http://schemas.openxmlformats.org/drawingml/2006/picture">
+                <pic:pic xmlns:pic="http://schemas.openxmlformats.org/drawingml/2006/picture">
+                  <pic:nvPicPr>
+                    <pic:cNvPr id="1" name="database_model_1.png"/>
+                    <pic:cNvPicPr/>
+                  </pic:nvPicPr>
+                  <pic:blipFill>
+                    <a:blip r:embed="rId6">
+                      <a:extLst>
+                        <a:ext uri="{28A0092B-C50C-407E-A947-70E740481C1C}">
+                          <a14:useLocalDpi xmlns:a14="http://schemas.microsoft.com/office/drawing/2010/main" val="0"/>
+                        </a:ext>
+                      </a:extLst>
+                    </a:blip>
+                    <a:stretch>
+                      <a:fillRect/>
+                    </a:stretch>
+                  </pic:blipFill>
+                  <pic:spPr>
+                    <a:xfrm>
+                      <a:off x="0" y="0"/>
+                      <a:ext cx="5456656" cy="3786335"/>
+                    </a:xfrm>
+                    <a:prstGeom prst="rect">
+                      <a:avLst/>
+                    </a:prstGeom>
+                  </pic:spPr>
+                </pic:pic>
+              </a:graphicData>
+            </a:graphic>
+          </wp:inline>
+        </w:drawing>
+      </w:r>
+    </w:p>
+    <w:p>
+      <w:pPr>
+        <w:pStyle w:val="Bijschrift"/>
+        <w:rPr>
+          <w:rFonts w:ascii="Garamond" w:eastAsia="Times New Roman" w:hAnsi="Garamond" w:cs="Times New Roman"/>
+          <w:color w:val="000000"/>
+          <w:sz w:val="26"/>
+          <w:szCs w:val="26"/>
+          <w:lang w:eastAsia="nl-BE"/>
+        </w:rPr>
+      </w:pPr>
+      <w:r>
+        <w:t xml:space="preserve">Figuur </w:t>
+      </w:r>
+      <w:fldSimple w:instr=" SEQ Figuur \* ARABIC ">
+        <w:r>
+          <w:rPr>
+            <w:noProof/>
+          </w:rPr>
+          <w:t>1</w:t>
+        </w:r>
+      </w:fldSimple>
+      <w:r>
+        <w:t xml:space="preserve">: </w:t>
+      </w:r>
+      <w:proofErr w:type="spellStart"/>
+      <w:r>
+        <w:t>DroneFlighttabel</w:t>
+      </w:r>
+      <w:proofErr w:type="spellEnd"/>
+      <w:r>
+        <w:t xml:space="preserve"> met gelinkte tabellen</w:t>
+      </w:r>
     </w:p>
     <w:p>
       <w:pPr>
@@ -1341,15 +2028,167 @@
           <w:lang w:eastAsia="nl-BE"/>
         </w:rPr>
       </w:pPr>
-      <w:r>
-        <w:rPr>
-          <w:rFonts w:ascii="Garamond" w:eastAsia="Times New Roman" w:hAnsi="Garamond" w:cs="Times New Roman"/>
-          <w:color w:val="000000"/>
-          <w:sz w:val="26"/>
-          <w:szCs w:val="26"/>
-          <w:lang w:eastAsia="nl-BE"/>
-        </w:rPr>
-        <w:t>Het databankdiagram bestaat uit drie grote onderdelen, DroneFlight, QualityReport en DroneLog, waaraan alle andere tabellen gelinkt zijn aan de hand van foreign keys. De foreign keys bevinden zich telkens in de kleinere tabellen die gelinkt zijn aan de grotere tabellen en zijn het id van de tabel waaraan ze gelinkt zijn.</w:t>
+    </w:p>
+    <w:p>
+      <w:pPr>
+        <w:keepNext/>
+        <w:spacing w:after="0" w:line="288" w:lineRule="auto"/>
+      </w:pPr>
+      <w:r>
+        <w:rPr>
+          <w:rFonts w:ascii="Times New Roman" w:eastAsia="Times New Roman" w:hAnsi="Times New Roman" w:cs="Times New Roman"/>
+          <w:noProof/>
+          <w:sz w:val="24"/>
+          <w:szCs w:val="24"/>
+          <w:lang w:eastAsia="nl-BE"/>
+        </w:rPr>
+        <w:drawing>
+          <wp:inline distT="0" distB="0" distL="0" distR="0" wp14:anchorId="1D2BB160" wp14:editId="30407EED">
+            <wp:extent cx="2647950" cy="2202539"/>
+            <wp:effectExtent l="0" t="0" r="0" b="7620"/>
+            <wp:docPr id="2" name="Afbeelding 2"/>
+            <wp:cNvGraphicFramePr>
+              <a:graphicFrameLocks xmlns:a="http://schemas.openxmlformats.org/drawingml/2006/main" noChangeAspect="1"/>
+            </wp:cNvGraphicFramePr>
+            <a:graphic xmlns:a="http://schemas.openxmlformats.org/drawingml/2006/main">
+              <a:graphicData uri="http://schemas.openxmlformats.org/drawingml/2006/picture">
+                <pic:pic xmlns:pic="http://schemas.openxmlformats.org/drawingml/2006/picture">
+                  <pic:nvPicPr>
+                    <pic:cNvPr id="2" name="database_model_2.png"/>
+                    <pic:cNvPicPr/>
+                  </pic:nvPicPr>
+                  <pic:blipFill>
+                    <a:blip r:embed="rId7" cstate="print">
+                      <a:extLst>
+                        <a:ext uri="{28A0092B-C50C-407E-A947-70E740481C1C}">
+                          <a14:useLocalDpi xmlns:a14="http://schemas.microsoft.com/office/drawing/2010/main" val="0"/>
+                        </a:ext>
+                      </a:extLst>
+                    </a:blip>
+                    <a:stretch>
+                      <a:fillRect/>
+                    </a:stretch>
+                  </pic:blipFill>
+                  <pic:spPr>
+                    <a:xfrm>
+                      <a:off x="0" y="0"/>
+                      <a:ext cx="2657746" cy="2210687"/>
+                    </a:xfrm>
+                    <a:prstGeom prst="rect">
+                      <a:avLst/>
+                    </a:prstGeom>
+                  </pic:spPr>
+                </pic:pic>
+              </a:graphicData>
+            </a:graphic>
+          </wp:inline>
+        </w:drawing>
+      </w:r>
+      <w:r>
+        <w:t xml:space="preserve">          </w:t>
+      </w:r>
+      <w:r>
+        <w:rPr>
+          <w:rFonts w:ascii="Times New Roman" w:eastAsia="Times New Roman" w:hAnsi="Times New Roman" w:cs="Times New Roman"/>
+          <w:noProof/>
+          <w:sz w:val="24"/>
+          <w:szCs w:val="24"/>
+          <w:lang w:eastAsia="nl-BE"/>
+        </w:rPr>
+        <w:drawing>
+          <wp:inline distT="0" distB="0" distL="0" distR="0" wp14:anchorId="512978CC" wp14:editId="3F0C024D">
+            <wp:extent cx="2724150" cy="1847930"/>
+            <wp:effectExtent l="0" t="0" r="0" b="0"/>
+            <wp:docPr id="3" name="Afbeelding 3"/>
+            <wp:cNvGraphicFramePr>
+              <a:graphicFrameLocks xmlns:a="http://schemas.openxmlformats.org/drawingml/2006/main" noChangeAspect="1"/>
+            </wp:cNvGraphicFramePr>
+            <a:graphic xmlns:a="http://schemas.openxmlformats.org/drawingml/2006/main">
+              <a:graphicData uri="http://schemas.openxmlformats.org/drawingml/2006/picture">
+                <pic:pic xmlns:pic="http://schemas.openxmlformats.org/drawingml/2006/picture">
+                  <pic:nvPicPr>
+                    <pic:cNvPr id="3" name="database_model_3.png"/>
+                    <pic:cNvPicPr/>
+                  </pic:nvPicPr>
+                  <pic:blipFill>
+                    <a:blip r:embed="rId8" cstate="print">
+                      <a:extLst>
+                        <a:ext uri="{28A0092B-C50C-407E-A947-70E740481C1C}">
+                          <a14:useLocalDpi xmlns:a14="http://schemas.microsoft.com/office/drawing/2010/main" val="0"/>
+                        </a:ext>
+                      </a:extLst>
+                    </a:blip>
+                    <a:stretch>
+                      <a:fillRect/>
+                    </a:stretch>
+                  </pic:blipFill>
+                  <pic:spPr>
+                    <a:xfrm>
+                      <a:off x="0" y="0"/>
+                      <a:ext cx="2756785" cy="1870068"/>
+                    </a:xfrm>
+                    <a:prstGeom prst="rect">
+                      <a:avLst/>
+                    </a:prstGeom>
+                  </pic:spPr>
+                </pic:pic>
+              </a:graphicData>
+            </a:graphic>
+          </wp:inline>
+        </w:drawing>
+      </w:r>
+    </w:p>
+    <w:p>
+      <w:pPr>
+        <w:pStyle w:val="Bijschrift"/>
+      </w:pPr>
+      <w:r>
+        <w:t xml:space="preserve">Figuur </w:t>
+      </w:r>
+      <w:fldSimple w:instr=" SEQ Figuur \* ARABIC ">
+        <w:r>
+          <w:rPr>
+            <w:noProof/>
+          </w:rPr>
+          <w:t>2</w:t>
+        </w:r>
+      </w:fldSimple>
+      <w:r>
+        <w:t xml:space="preserve">: </w:t>
+      </w:r>
+      <w:proofErr w:type="spellStart"/>
+      <w:r>
+        <w:t>DroneLogtabel</w:t>
+      </w:r>
+      <w:proofErr w:type="spellEnd"/>
+      <w:r>
+        <w:t xml:space="preserve"> met gelinkte tabellen   </w:t>
+      </w:r>
+      <w:r>
+        <w:tab/>
+      </w:r>
+      <w:r>
+        <w:tab/>
+        <w:t xml:space="preserve">            Figuur </w:t>
+      </w:r>
+      <w:fldSimple w:instr=" SEQ Figuur \* ARABIC ">
+        <w:r>
+          <w:rPr>
+            <w:noProof/>
+          </w:rPr>
+          <w:t>3</w:t>
+        </w:r>
+      </w:fldSimple>
+      <w:r>
+        <w:t xml:space="preserve">: </w:t>
+      </w:r>
+      <w:proofErr w:type="spellStart"/>
+      <w:r>
+        <w:t>QualityReporttabel</w:t>
+      </w:r>
+      <w:proofErr w:type="spellEnd"/>
+      <w:r>
+        <w:t xml:space="preserve"> met gelinkte tabellen</w:t>
       </w:r>
     </w:p>
     <w:p>
@@ -1362,26 +2201,14 @@
           <w:lang w:eastAsia="nl-BE"/>
         </w:rPr>
       </w:pPr>
-    </w:p>
-    <w:p>
-      <w:pPr>
-        <w:spacing w:after="0" w:line="288" w:lineRule="auto"/>
+      <w:r>
         <w:rPr>
           <w:rFonts w:ascii="Times New Roman" w:eastAsia="Times New Roman" w:hAnsi="Times New Roman" w:cs="Times New Roman"/>
           <w:sz w:val="24"/>
           <w:szCs w:val="24"/>
           <w:lang w:eastAsia="nl-BE"/>
         </w:rPr>
-      </w:pPr>
-      <w:r>
-        <w:rPr>
-          <w:rFonts w:ascii="Garamond" w:eastAsia="Times New Roman" w:hAnsi="Garamond" w:cs="Times New Roman"/>
-          <w:color w:val="000000"/>
-          <w:sz w:val="26"/>
-          <w:szCs w:val="26"/>
-          <w:lang w:eastAsia="nl-BE"/>
-        </w:rPr>
-        <w:t>De eerste en tevens ook belangrijkste tabel in het databankdiagram is de DroneFlighttabel, deze vormt de basis van het databankdiagram die alle info bijhoudt over de dronevluchten. De DroneFlighttabel bevat een FlightId, via deze waarde kunnen alle andere tabellen gelinkt worden aan de juiste dronevlucht. Daarnaast bevat deze tabel ook de naam van de piloot van de vlucht, en de DroneId van de drone om zo aan de informatie over deze twee waarden te kunnen, alsook de locatie en datum van de vlucht. Als laatste bevat de tabel enkele has-velden, deze velden dienen om te controleren of een bepaald bestandstype al ingelezen is voor deze dronevlucht.</w:t>
+        <w:t xml:space="preserve">      </w:t>
       </w:r>
     </w:p>
     <w:p>
@@ -1394,6 +2221,115 @@
           <w:lang w:eastAsia="nl-BE"/>
         </w:rPr>
       </w:pPr>
+      <w:r>
+        <w:rPr>
+          <w:rFonts w:ascii="Garamond" w:eastAsia="Times New Roman" w:hAnsi="Garamond" w:cs="Times New Roman"/>
+          <w:color w:val="000000"/>
+          <w:sz w:val="26"/>
+          <w:szCs w:val="26"/>
+          <w:lang w:eastAsia="nl-BE"/>
+        </w:rPr>
+        <w:lastRenderedPageBreak/>
+        <w:t xml:space="preserve">De eerste en tevens ook belangrijkste tabel in het databankdiagram is de </w:t>
+      </w:r>
+      <w:proofErr w:type="spellStart"/>
+      <w:r>
+        <w:rPr>
+          <w:rFonts w:ascii="Garamond" w:eastAsia="Times New Roman" w:hAnsi="Garamond" w:cs="Times New Roman"/>
+          <w:color w:val="000000"/>
+          <w:sz w:val="26"/>
+          <w:szCs w:val="26"/>
+          <w:lang w:eastAsia="nl-BE"/>
+        </w:rPr>
+        <w:t>DroneFlighttabel</w:t>
+      </w:r>
+      <w:proofErr w:type="spellEnd"/>
+      <w:r>
+        <w:rPr>
+          <w:rFonts w:ascii="Garamond" w:eastAsia="Times New Roman" w:hAnsi="Garamond" w:cs="Times New Roman"/>
+          <w:color w:val="000000"/>
+          <w:sz w:val="26"/>
+          <w:szCs w:val="26"/>
+          <w:lang w:eastAsia="nl-BE"/>
+        </w:rPr>
+        <w:t>, te zien op figuur 1</w:t>
+      </w:r>
+      <w:r>
+        <w:rPr>
+          <w:rFonts w:ascii="Garamond" w:eastAsia="Times New Roman" w:hAnsi="Garamond" w:cs="Times New Roman"/>
+          <w:color w:val="000000"/>
+          <w:sz w:val="26"/>
+          <w:szCs w:val="26"/>
+          <w:lang w:eastAsia="nl-BE"/>
+        </w:rPr>
+        <w:t xml:space="preserve">, deze vormt de basis van het databankdiagram die alle info bijhoudt over de dronevluchten. De </w:t>
+      </w:r>
+      <w:proofErr w:type="spellStart"/>
+      <w:r>
+        <w:rPr>
+          <w:rFonts w:ascii="Garamond" w:eastAsia="Times New Roman" w:hAnsi="Garamond" w:cs="Times New Roman"/>
+          <w:color w:val="000000"/>
+          <w:sz w:val="26"/>
+          <w:szCs w:val="26"/>
+          <w:lang w:eastAsia="nl-BE"/>
+        </w:rPr>
+        <w:t>DroneFlighttabel</w:t>
+      </w:r>
+      <w:proofErr w:type="spellEnd"/>
+      <w:r>
+        <w:rPr>
+          <w:rFonts w:ascii="Garamond" w:eastAsia="Times New Roman" w:hAnsi="Garamond" w:cs="Times New Roman"/>
+          <w:color w:val="000000"/>
+          <w:sz w:val="26"/>
+          <w:szCs w:val="26"/>
+          <w:lang w:eastAsia="nl-BE"/>
+        </w:rPr>
+        <w:t xml:space="preserve"> bevat een </w:t>
+      </w:r>
+      <w:proofErr w:type="spellStart"/>
+      <w:r>
+        <w:rPr>
+          <w:rFonts w:ascii="Garamond" w:eastAsia="Times New Roman" w:hAnsi="Garamond" w:cs="Times New Roman"/>
+          <w:color w:val="000000"/>
+          <w:sz w:val="26"/>
+          <w:szCs w:val="26"/>
+          <w:lang w:eastAsia="nl-BE"/>
+        </w:rPr>
+        <w:t>FlightId</w:t>
+      </w:r>
+      <w:proofErr w:type="spellEnd"/>
+      <w:r>
+        <w:rPr>
+          <w:rFonts w:ascii="Garamond" w:eastAsia="Times New Roman" w:hAnsi="Garamond" w:cs="Times New Roman"/>
+          <w:color w:val="000000"/>
+          <w:sz w:val="26"/>
+          <w:szCs w:val="26"/>
+          <w:lang w:eastAsia="nl-BE"/>
+        </w:rPr>
+        <w:t xml:space="preserve">, via deze waarde kunnen alle andere tabellen gelinkt worden aan de juiste dronevlucht. Daarnaast bevat deze tabel ook de naam van de piloot van de vlucht, en de </w:t>
+      </w:r>
+      <w:proofErr w:type="spellStart"/>
+      <w:r>
+        <w:rPr>
+          <w:rFonts w:ascii="Garamond" w:eastAsia="Times New Roman" w:hAnsi="Garamond" w:cs="Times New Roman"/>
+          <w:color w:val="000000"/>
+          <w:sz w:val="26"/>
+          <w:szCs w:val="26"/>
+          <w:lang w:eastAsia="nl-BE"/>
+        </w:rPr>
+        <w:t>DroneId</w:t>
+      </w:r>
+      <w:proofErr w:type="spellEnd"/>
+      <w:r>
+        <w:rPr>
+          <w:rFonts w:ascii="Garamond" w:eastAsia="Times New Roman" w:hAnsi="Garamond" w:cs="Times New Roman"/>
+          <w:color w:val="000000"/>
+          <w:sz w:val="26"/>
+          <w:szCs w:val="26"/>
+          <w:lang w:eastAsia="nl-BE"/>
+        </w:rPr>
+        <w:t xml:space="preserve"> van de drone om zo aan de informatie over deze twee waarden te kunnen, alsook de locatie en datum van de vlucht. Als laatste bevat de tabel enkele has-velden, deze velden dienen om te controleren of een bepaald bestandstype al ingelezen is voor deze dronevlucht.</w:t>
+      </w:r>
     </w:p>
     <w:p>
       <w:pPr>
@@ -1405,26 +2341,6 @@
           <w:lang w:eastAsia="nl-BE"/>
         </w:rPr>
       </w:pPr>
-      <w:r>
-        <w:rPr>
-          <w:rFonts w:ascii="Garamond" w:eastAsia="Times New Roman" w:hAnsi="Garamond" w:cs="Times New Roman"/>
-          <w:color w:val="000000"/>
-          <w:sz w:val="26"/>
-          <w:szCs w:val="26"/>
-          <w:lang w:eastAsia="nl-BE"/>
-        </w:rPr>
-        <w:t>De DroneFlighttabel is gelinkt aan de meeste andere tabellen via foreign keys, de andere tabellen bevatten namelijk de FlightId van de DroneFlight. De DestinationInfotabel en DepartureInfotabel zijn de eerste twee tabellen gelinkt aan de dronevlucht, in deze tabellen staat er informatie over het vertrek en de aankomst van de drone, zoals de locatie en het tijdstip. De waarden uit de TFW-tabel en de GroundControlPointstabel bevatten respectievelijk x-, y-, en z-waarden om alle foto’s uit de RawImagestabel geografisch juist te positioneren (Understanding world files, z.j.) en de coördinaten van de ground control points die gebruikt worden om diezelfde foto’s aan elkaar te kunnen hangen om zo een groot beeld van bijvoorbeeld een werf te kunnen bekomen. Als laatste is de DroneFlighttabel gelinkt met de PointcloudXYZtabel, deze bevat alle coördinaten om visueel een puntenwolk van het geobserveerde terrein te maken.</w:t>
-      </w:r>
-    </w:p>
-    <w:p>
-      <w:pPr>
-        <w:spacing w:after="0" w:line="288" w:lineRule="auto"/>
-        <w:rPr>
-          <w:rFonts w:ascii="Garamond" w:hAnsi="Garamond"/>
-          <w:sz w:val="26"/>
-          <w:szCs w:val="26"/>
-        </w:rPr>
-      </w:pPr>
     </w:p>
     <w:p>
       <w:pPr>
@@ -1438,13 +2354,333 @@
       </w:pPr>
       <w:r>
         <w:rPr>
+          <w:rFonts w:ascii="Garamond" w:eastAsia="Times New Roman" w:hAnsi="Garamond" w:cs="Times New Roman"/>
+          <w:color w:val="000000"/>
+          <w:sz w:val="26"/>
+          <w:szCs w:val="26"/>
+          <w:lang w:eastAsia="nl-BE"/>
+        </w:rPr>
+        <w:t xml:space="preserve">De </w:t>
+      </w:r>
+      <w:proofErr w:type="spellStart"/>
+      <w:r>
+        <w:rPr>
+          <w:rFonts w:ascii="Garamond" w:eastAsia="Times New Roman" w:hAnsi="Garamond" w:cs="Times New Roman"/>
+          <w:color w:val="000000"/>
+          <w:sz w:val="26"/>
+          <w:szCs w:val="26"/>
+          <w:lang w:eastAsia="nl-BE"/>
+        </w:rPr>
+        <w:t>DroneFlighttabel</w:t>
+      </w:r>
+      <w:proofErr w:type="spellEnd"/>
+      <w:r>
+        <w:rPr>
+          <w:rFonts w:ascii="Garamond" w:eastAsia="Times New Roman" w:hAnsi="Garamond" w:cs="Times New Roman"/>
+          <w:color w:val="000000"/>
+          <w:sz w:val="26"/>
+          <w:szCs w:val="26"/>
+          <w:lang w:eastAsia="nl-BE"/>
+        </w:rPr>
+        <w:t xml:space="preserve"> is gelinkt aan de meeste andere tabellen via </w:t>
+      </w:r>
+      <w:proofErr w:type="spellStart"/>
+      <w:r>
+        <w:rPr>
+          <w:rFonts w:ascii="Garamond" w:eastAsia="Times New Roman" w:hAnsi="Garamond" w:cs="Times New Roman"/>
+          <w:color w:val="000000"/>
+          <w:sz w:val="26"/>
+          <w:szCs w:val="26"/>
+          <w:lang w:eastAsia="nl-BE"/>
+        </w:rPr>
+        <w:t>foreign</w:t>
+      </w:r>
+      <w:proofErr w:type="spellEnd"/>
+      <w:r>
+        <w:rPr>
+          <w:rFonts w:ascii="Garamond" w:eastAsia="Times New Roman" w:hAnsi="Garamond" w:cs="Times New Roman"/>
+          <w:color w:val="000000"/>
+          <w:sz w:val="26"/>
+          <w:szCs w:val="26"/>
+          <w:lang w:eastAsia="nl-BE"/>
+        </w:rPr>
+        <w:t xml:space="preserve"> </w:t>
+      </w:r>
+      <w:proofErr w:type="spellStart"/>
+      <w:r>
+        <w:rPr>
+          <w:rFonts w:ascii="Garamond" w:eastAsia="Times New Roman" w:hAnsi="Garamond" w:cs="Times New Roman"/>
+          <w:color w:val="000000"/>
+          <w:sz w:val="26"/>
+          <w:szCs w:val="26"/>
+          <w:lang w:eastAsia="nl-BE"/>
+        </w:rPr>
+        <w:t>keys</w:t>
+      </w:r>
+      <w:proofErr w:type="spellEnd"/>
+      <w:r>
+        <w:rPr>
+          <w:rFonts w:ascii="Garamond" w:eastAsia="Times New Roman" w:hAnsi="Garamond" w:cs="Times New Roman"/>
+          <w:color w:val="000000"/>
+          <w:sz w:val="26"/>
+          <w:szCs w:val="26"/>
+          <w:lang w:eastAsia="nl-BE"/>
+        </w:rPr>
+        <w:t xml:space="preserve">, de andere tabellen bevatten namelijk de </w:t>
+      </w:r>
+      <w:proofErr w:type="spellStart"/>
+      <w:r>
+        <w:rPr>
+          <w:rFonts w:ascii="Garamond" w:eastAsia="Times New Roman" w:hAnsi="Garamond" w:cs="Times New Roman"/>
+          <w:color w:val="000000"/>
+          <w:sz w:val="26"/>
+          <w:szCs w:val="26"/>
+          <w:lang w:eastAsia="nl-BE"/>
+        </w:rPr>
+        <w:t>FlightId</w:t>
+      </w:r>
+      <w:proofErr w:type="spellEnd"/>
+      <w:r>
+        <w:rPr>
+          <w:rFonts w:ascii="Garamond" w:eastAsia="Times New Roman" w:hAnsi="Garamond" w:cs="Times New Roman"/>
+          <w:color w:val="000000"/>
+          <w:sz w:val="26"/>
+          <w:szCs w:val="26"/>
+          <w:lang w:eastAsia="nl-BE"/>
+        </w:rPr>
+        <w:t xml:space="preserve"> van de </w:t>
+      </w:r>
+      <w:proofErr w:type="spellStart"/>
+      <w:r>
+        <w:rPr>
+          <w:rFonts w:ascii="Garamond" w:eastAsia="Times New Roman" w:hAnsi="Garamond" w:cs="Times New Roman"/>
+          <w:color w:val="000000"/>
+          <w:sz w:val="26"/>
+          <w:szCs w:val="26"/>
+          <w:lang w:eastAsia="nl-BE"/>
+        </w:rPr>
+        <w:t>DroneFlight</w:t>
+      </w:r>
+      <w:proofErr w:type="spellEnd"/>
+      <w:r>
+        <w:rPr>
+          <w:rFonts w:ascii="Garamond" w:eastAsia="Times New Roman" w:hAnsi="Garamond" w:cs="Times New Roman"/>
+          <w:color w:val="000000"/>
+          <w:sz w:val="26"/>
+          <w:szCs w:val="26"/>
+          <w:lang w:eastAsia="nl-BE"/>
+        </w:rPr>
+        <w:t xml:space="preserve">. De </w:t>
+      </w:r>
+      <w:proofErr w:type="spellStart"/>
+      <w:r>
+        <w:rPr>
+          <w:rFonts w:ascii="Garamond" w:eastAsia="Times New Roman" w:hAnsi="Garamond" w:cs="Times New Roman"/>
+          <w:color w:val="000000"/>
+          <w:sz w:val="26"/>
+          <w:szCs w:val="26"/>
+          <w:lang w:eastAsia="nl-BE"/>
+        </w:rPr>
+        <w:t>DestinationInfotabel</w:t>
+      </w:r>
+      <w:proofErr w:type="spellEnd"/>
+      <w:r>
+        <w:rPr>
+          <w:rFonts w:ascii="Garamond" w:eastAsia="Times New Roman" w:hAnsi="Garamond" w:cs="Times New Roman"/>
+          <w:color w:val="000000"/>
+          <w:sz w:val="26"/>
+          <w:szCs w:val="26"/>
+          <w:lang w:eastAsia="nl-BE"/>
+        </w:rPr>
+        <w:t xml:space="preserve"> en </w:t>
+      </w:r>
+      <w:proofErr w:type="spellStart"/>
+      <w:r>
+        <w:rPr>
+          <w:rFonts w:ascii="Garamond" w:eastAsia="Times New Roman" w:hAnsi="Garamond" w:cs="Times New Roman"/>
+          <w:color w:val="000000"/>
+          <w:sz w:val="26"/>
+          <w:szCs w:val="26"/>
+          <w:lang w:eastAsia="nl-BE"/>
+        </w:rPr>
+        <w:t>DepartureInfotabel</w:t>
+      </w:r>
+      <w:proofErr w:type="spellEnd"/>
+      <w:r>
+        <w:rPr>
+          <w:rFonts w:ascii="Garamond" w:eastAsia="Times New Roman" w:hAnsi="Garamond" w:cs="Times New Roman"/>
+          <w:color w:val="000000"/>
+          <w:sz w:val="26"/>
+          <w:szCs w:val="26"/>
+          <w:lang w:eastAsia="nl-BE"/>
+        </w:rPr>
+        <w:t xml:space="preserve"> zijn de eerste twee tabellen gelinkt aan de dronevlucht, in deze tabellen staat er informatie over het vertrek en de aankomst van de drone, zoals de locatie en het tijdstip. De waarden uit de TFW-tabel en de </w:t>
+      </w:r>
+      <w:proofErr w:type="spellStart"/>
+      <w:r>
+        <w:rPr>
+          <w:rFonts w:ascii="Garamond" w:eastAsia="Times New Roman" w:hAnsi="Garamond" w:cs="Times New Roman"/>
+          <w:color w:val="000000"/>
+          <w:sz w:val="26"/>
+          <w:szCs w:val="26"/>
+          <w:lang w:eastAsia="nl-BE"/>
+        </w:rPr>
+        <w:t>GroundControlPointstabel</w:t>
+      </w:r>
+      <w:proofErr w:type="spellEnd"/>
+      <w:r>
+        <w:rPr>
+          <w:rFonts w:ascii="Garamond" w:eastAsia="Times New Roman" w:hAnsi="Garamond" w:cs="Times New Roman"/>
+          <w:color w:val="000000"/>
+          <w:sz w:val="26"/>
+          <w:szCs w:val="26"/>
+          <w:lang w:eastAsia="nl-BE"/>
+        </w:rPr>
+        <w:t xml:space="preserve"> bevatten respectievelijk x-, y-, en </w:t>
+      </w:r>
+      <w:proofErr w:type="spellStart"/>
+      <w:r>
+        <w:rPr>
+          <w:rFonts w:ascii="Garamond" w:eastAsia="Times New Roman" w:hAnsi="Garamond" w:cs="Times New Roman"/>
+          <w:color w:val="000000"/>
+          <w:sz w:val="26"/>
+          <w:szCs w:val="26"/>
+          <w:lang w:eastAsia="nl-BE"/>
+        </w:rPr>
+        <w:t>z-waarden</w:t>
+      </w:r>
+      <w:proofErr w:type="spellEnd"/>
+      <w:r>
+        <w:rPr>
+          <w:rFonts w:ascii="Garamond" w:eastAsia="Times New Roman" w:hAnsi="Garamond" w:cs="Times New Roman"/>
+          <w:color w:val="000000"/>
+          <w:sz w:val="26"/>
+          <w:szCs w:val="26"/>
+          <w:lang w:eastAsia="nl-BE"/>
+        </w:rPr>
+        <w:t xml:space="preserve"> om alle foto’s uit de </w:t>
+      </w:r>
+      <w:proofErr w:type="spellStart"/>
+      <w:r>
+        <w:rPr>
+          <w:rFonts w:ascii="Garamond" w:eastAsia="Times New Roman" w:hAnsi="Garamond" w:cs="Times New Roman"/>
+          <w:color w:val="000000"/>
+          <w:sz w:val="26"/>
+          <w:szCs w:val="26"/>
+          <w:lang w:eastAsia="nl-BE"/>
+        </w:rPr>
+        <w:t>RawImagestabel</w:t>
+      </w:r>
+      <w:proofErr w:type="spellEnd"/>
+      <w:r>
+        <w:rPr>
+          <w:rFonts w:ascii="Garamond" w:eastAsia="Times New Roman" w:hAnsi="Garamond" w:cs="Times New Roman"/>
+          <w:color w:val="000000"/>
+          <w:sz w:val="26"/>
+          <w:szCs w:val="26"/>
+          <w:lang w:eastAsia="nl-BE"/>
+        </w:rPr>
+        <w:t xml:space="preserve"> geografisch juist te positioneren (Understanding </w:t>
+      </w:r>
+      <w:proofErr w:type="spellStart"/>
+      <w:r>
+        <w:rPr>
+          <w:rFonts w:ascii="Garamond" w:eastAsia="Times New Roman" w:hAnsi="Garamond" w:cs="Times New Roman"/>
+          <w:color w:val="000000"/>
+          <w:sz w:val="26"/>
+          <w:szCs w:val="26"/>
+          <w:lang w:eastAsia="nl-BE"/>
+        </w:rPr>
+        <w:t>world</w:t>
+      </w:r>
+      <w:proofErr w:type="spellEnd"/>
+      <w:r>
+        <w:rPr>
+          <w:rFonts w:ascii="Garamond" w:eastAsia="Times New Roman" w:hAnsi="Garamond" w:cs="Times New Roman"/>
+          <w:color w:val="000000"/>
+          <w:sz w:val="26"/>
+          <w:szCs w:val="26"/>
+          <w:lang w:eastAsia="nl-BE"/>
+        </w:rPr>
+        <w:t xml:space="preserve"> files, z.j.) en de coördinaten van de </w:t>
+      </w:r>
+      <w:proofErr w:type="spellStart"/>
+      <w:r>
+        <w:rPr>
+          <w:rFonts w:ascii="Garamond" w:eastAsia="Times New Roman" w:hAnsi="Garamond" w:cs="Times New Roman"/>
+          <w:color w:val="000000"/>
+          <w:sz w:val="26"/>
+          <w:szCs w:val="26"/>
+          <w:lang w:eastAsia="nl-BE"/>
+        </w:rPr>
+        <w:t>ground</w:t>
+      </w:r>
+      <w:proofErr w:type="spellEnd"/>
+      <w:r>
+        <w:rPr>
+          <w:rFonts w:ascii="Garamond" w:eastAsia="Times New Roman" w:hAnsi="Garamond" w:cs="Times New Roman"/>
+          <w:color w:val="000000"/>
+          <w:sz w:val="26"/>
+          <w:szCs w:val="26"/>
+          <w:lang w:eastAsia="nl-BE"/>
+        </w:rPr>
+        <w:t xml:space="preserve"> control points die gebruikt worden om diezelfde foto’s aan elkaar te kunnen hangen om zo een groot beeld van bijvoorbeeld een werf te kunnen bekomen. Als laatste is de </w:t>
+      </w:r>
+      <w:proofErr w:type="spellStart"/>
+      <w:r>
+        <w:rPr>
+          <w:rFonts w:ascii="Garamond" w:eastAsia="Times New Roman" w:hAnsi="Garamond" w:cs="Times New Roman"/>
+          <w:color w:val="000000"/>
+          <w:sz w:val="26"/>
+          <w:szCs w:val="26"/>
+          <w:lang w:eastAsia="nl-BE"/>
+        </w:rPr>
+        <w:t>DroneFlighttabel</w:t>
+      </w:r>
+      <w:proofErr w:type="spellEnd"/>
+      <w:r>
+        <w:rPr>
+          <w:rFonts w:ascii="Garamond" w:eastAsia="Times New Roman" w:hAnsi="Garamond" w:cs="Times New Roman"/>
+          <w:color w:val="000000"/>
+          <w:sz w:val="26"/>
+          <w:szCs w:val="26"/>
+          <w:lang w:eastAsia="nl-BE"/>
+        </w:rPr>
+        <w:t xml:space="preserve"> gelinkt met de </w:t>
+      </w:r>
+      <w:proofErr w:type="spellStart"/>
+      <w:r>
+        <w:rPr>
+          <w:rFonts w:ascii="Garamond" w:eastAsia="Times New Roman" w:hAnsi="Garamond" w:cs="Times New Roman"/>
+          <w:color w:val="000000"/>
+          <w:sz w:val="26"/>
+          <w:szCs w:val="26"/>
+          <w:lang w:eastAsia="nl-BE"/>
+        </w:rPr>
+        <w:t>PointcloudXYZtabel</w:t>
+      </w:r>
+      <w:proofErr w:type="spellEnd"/>
+      <w:r>
+        <w:rPr>
+          <w:rFonts w:ascii="Garamond" w:eastAsia="Times New Roman" w:hAnsi="Garamond" w:cs="Times New Roman"/>
+          <w:color w:val="000000"/>
+          <w:sz w:val="26"/>
+          <w:szCs w:val="26"/>
+          <w:lang w:eastAsia="nl-BE"/>
+        </w:rPr>
+        <w:t>, deze bevat alle coördinaten om visueel een puntenwolk van het geobserveerde terrein te maken.</w:t>
+      </w:r>
+    </w:p>
+    <w:p>
+      <w:pPr>
+        <w:spacing w:after="0" w:line="288" w:lineRule="auto"/>
+        <w:rPr>
           <w:rFonts w:ascii="Garamond" w:hAnsi="Garamond"/>
           <w:color w:val="FF0000"/>
           <w:sz w:val="26"/>
           <w:szCs w:val="26"/>
         </w:rPr>
-        <w:t>Databankmodel ontbreekt</w:t>
-      </w:r>
+      </w:pPr>
     </w:p>
     <w:p>
       <w:pPr>
@@ -1566,6 +2802,96 @@
           <w:szCs w:val="26"/>
         </w:rPr>
       </w:pPr>
+    </w:p>
+    <w:p>
+      <w:pPr>
+        <w:spacing w:after="0" w:line="288" w:lineRule="auto"/>
+        <w:rPr>
+          <w:rFonts w:ascii="Garamond" w:hAnsi="Garamond"/>
+          <w:color w:val="FF0000"/>
+          <w:sz w:val="26"/>
+          <w:szCs w:val="26"/>
+        </w:rPr>
+      </w:pPr>
+    </w:p>
+    <w:p>
+      <w:pPr>
+        <w:spacing w:after="0" w:line="288" w:lineRule="auto"/>
+        <w:rPr>
+          <w:rFonts w:ascii="Garamond" w:hAnsi="Garamond"/>
+          <w:color w:val="FF0000"/>
+          <w:sz w:val="26"/>
+          <w:szCs w:val="26"/>
+        </w:rPr>
+      </w:pPr>
+    </w:p>
+    <w:p>
+      <w:pPr>
+        <w:spacing w:after="0" w:line="288" w:lineRule="auto"/>
+        <w:rPr>
+          <w:rFonts w:ascii="Garamond" w:hAnsi="Garamond"/>
+          <w:color w:val="FF0000"/>
+          <w:sz w:val="26"/>
+          <w:szCs w:val="26"/>
+        </w:rPr>
+      </w:pPr>
+    </w:p>
+    <w:p>
+      <w:pPr>
+        <w:spacing w:after="0" w:line="288" w:lineRule="auto"/>
+        <w:rPr>
+          <w:rFonts w:ascii="Garamond" w:hAnsi="Garamond"/>
+          <w:color w:val="FF0000"/>
+          <w:sz w:val="26"/>
+          <w:szCs w:val="26"/>
+        </w:rPr>
+      </w:pPr>
+    </w:p>
+    <w:p>
+      <w:pPr>
+        <w:spacing w:after="0" w:line="288" w:lineRule="auto"/>
+        <w:rPr>
+          <w:rFonts w:ascii="Garamond" w:hAnsi="Garamond"/>
+          <w:color w:val="FF0000"/>
+          <w:sz w:val="26"/>
+          <w:szCs w:val="26"/>
+        </w:rPr>
+      </w:pPr>
+    </w:p>
+    <w:p>
+      <w:pPr>
+        <w:spacing w:after="0" w:line="288" w:lineRule="auto"/>
+        <w:rPr>
+          <w:rFonts w:ascii="Garamond" w:hAnsi="Garamond"/>
+          <w:color w:val="FF0000"/>
+          <w:sz w:val="26"/>
+          <w:szCs w:val="26"/>
+        </w:rPr>
+      </w:pPr>
+    </w:p>
+    <w:p>
+      <w:pPr>
+        <w:spacing w:after="0" w:line="288" w:lineRule="auto"/>
+        <w:rPr>
+          <w:rFonts w:ascii="Garamond" w:hAnsi="Garamond"/>
+          <w:color w:val="FF0000"/>
+          <w:sz w:val="26"/>
+          <w:szCs w:val="26"/>
+        </w:rPr>
+      </w:pPr>
+    </w:p>
+    <w:p>
+      <w:pPr>
+        <w:spacing w:after="0" w:line="288" w:lineRule="auto"/>
+        <w:rPr>
+          <w:rFonts w:ascii="Garamond" w:hAnsi="Garamond"/>
+          <w:color w:val="FF0000"/>
+          <w:sz w:val="26"/>
+          <w:szCs w:val="26"/>
+        </w:rPr>
+      </w:pPr>
+      <w:bookmarkStart w:id="0" w:name="_GoBack"/>
+      <w:bookmarkEnd w:id="0"/>
     </w:p>
     <w:p>
       <w:pPr>
@@ -1591,8 +2917,6 @@
         <w:lastRenderedPageBreak/>
         <w:t>Bronnen</w:t>
       </w:r>
-      <w:bookmarkStart w:id="0" w:name="_GoBack"/>
-      <w:bookmarkEnd w:id="0"/>
     </w:p>
     <w:p>
       <w:pPr>
@@ -1625,9 +2949,31 @@
           <w:szCs w:val="26"/>
           <w:lang w:eastAsia="nl-BE"/>
         </w:rPr>
-        <w:t xml:space="preserve">Understanding world files. (z.j.). Geraadpleegd op 1 maart 2020 via </w:t>
-      </w:r>
-      <w:hyperlink r:id="rId6" w:history="1">
+        <w:t xml:space="preserve">Understanding </w:t>
+      </w:r>
+      <w:proofErr w:type="spellStart"/>
+      <w:r>
+        <w:rPr>
+          <w:rFonts w:ascii="Garamond" w:eastAsia="Times New Roman" w:hAnsi="Garamond" w:cs="Times New Roman"/>
+          <w:color w:val="000000"/>
+          <w:sz w:val="26"/>
+          <w:szCs w:val="26"/>
+          <w:lang w:eastAsia="nl-BE"/>
+        </w:rPr>
+        <w:t>world</w:t>
+      </w:r>
+      <w:proofErr w:type="spellEnd"/>
+      <w:r>
+        <w:rPr>
+          <w:rFonts w:ascii="Garamond" w:eastAsia="Times New Roman" w:hAnsi="Garamond" w:cs="Times New Roman"/>
+          <w:color w:val="000000"/>
+          <w:sz w:val="26"/>
+          <w:szCs w:val="26"/>
+          <w:lang w:eastAsia="nl-BE"/>
+        </w:rPr>
+        <w:t xml:space="preserve"> files. (z.j.). Geraadpleegd op 1 maart 2020 via </w:t>
+      </w:r>
+      <w:hyperlink r:id="rId9" w:history="1">
         <w:r>
           <w:rPr>
             <w:rFonts w:ascii="Garamond" w:eastAsia="Times New Roman" w:hAnsi="Garamond" w:cs="Times New Roman"/>
@@ -1663,8 +3009,8 @@
       </w:pPr>
     </w:p>
     <w:sectPr>
-      <w:headerReference w:type="default" r:id="rId7"/>
-      <w:footerReference w:type="default" r:id="rId8"/>
+      <w:headerReference w:type="default" r:id="rId10"/>
+      <w:footerReference w:type="default" r:id="rId11"/>
       <w:pgSz w:w="11906" w:h="16838"/>
       <w:pgMar w:top="1417" w:right="1417" w:bottom="1417" w:left="1417" w:header="708" w:footer="708" w:gutter="0"/>
       <w:cols w:space="708"/>
@@ -1772,8 +3118,13 @@
     <w:pPr>
       <w:pStyle w:val="Koptekst"/>
     </w:pPr>
+    <w:proofErr w:type="spellStart"/>
     <w:r>
-      <w:t>Bachelorproef: drone planning tool voor Jan De Nul</w:t>
+      <w:t>Bachelorproef</w:t>
+    </w:r>
+    <w:proofErr w:type="spellEnd"/>
+    <w:r>
+      <w:t>: drone planning tool voor Jan De Nul</w:t>
     </w:r>
     <w:r>
       <w:tab/>
@@ -2281,6 +3632,25 @@
       <w:u w:val="single"/>
     </w:rPr>
   </w:style>
+  <w:style w:type="paragraph" w:styleId="Bijschrift">
+    <w:name w:val="caption"/>
+    <w:basedOn w:val="Standaard"/>
+    <w:next w:val="Standaard"/>
+    <w:uiPriority w:val="35"/>
+    <w:unhideWhenUsed/>
+    <w:qFormat/>
+    <w:rsid w:val="000E4DAF"/>
+    <w:pPr>
+      <w:spacing w:after="200" w:line="240" w:lineRule="auto"/>
+    </w:pPr>
+    <w:rPr>
+      <w:i/>
+      <w:iCs/>
+      <w:color w:val="44546A" w:themeColor="text2"/>
+      <w:sz w:val="18"/>
+      <w:szCs w:val="18"/>
+    </w:rPr>
+  </w:style>
 </w:styles>
 </file>
 

</xml_diff>

<commit_message>
Use case diagram in tussentijds verslag gezet
</commit_message>
<xml_diff>
--- a/documenten/tussentijds verslag/Tussentijds verslag_groep_drone1.docx
+++ b/documenten/tussentijds verslag/Tussentijds verslag_groep_drone1.docx
@@ -1502,8 +1502,19 @@
           <w:szCs w:val="26"/>
           <w:u w:val="single"/>
         </w:rPr>
-        <w:t>Gedetailleerde beschrijving van de opdracht vanuit het standpunt van de gebruiker + UML diagram</w:t>
-      </w:r>
+        <w:t xml:space="preserve">Gedetailleerde beschrijving van de opdracht vanuit het standpunt van de gebruiker + </w:t>
+      </w:r>
+      <w:proofErr w:type="gramStart"/>
+      <w:r>
+        <w:rPr>
+          <w:rFonts w:ascii="Garamond" w:hAnsi="Garamond"/>
+          <w:sz w:val="26"/>
+          <w:szCs w:val="26"/>
+          <w:u w:val="single"/>
+        </w:rPr>
+        <w:t>UML diagram</w:t>
+      </w:r>
+      <w:proofErr w:type="gramEnd"/>
       <w:r>
         <w:rPr>
           <w:rFonts w:ascii="Garamond" w:hAnsi="Garamond"/>
@@ -1512,7 +1523,6 @@
         </w:rPr>
         <w:t xml:space="preserve"> (Niels </w:t>
       </w:r>
-      <w:proofErr w:type="spellStart"/>
       <w:r>
         <w:rPr>
           <w:rFonts w:ascii="Garamond" w:hAnsi="Garamond"/>
@@ -1522,7 +1532,6 @@
         </w:rPr>
         <w:t>Hauttekeete</w:t>
       </w:r>
-      <w:proofErr w:type="spellEnd"/>
       <w:r>
         <w:rPr>
           <w:rFonts w:ascii="Garamond" w:hAnsi="Garamond"/>
@@ -1625,7 +1634,7 @@
         <w:spacing w:before="0" w:beforeAutospacing="0" w:after="0" w:afterAutospacing="0" w:line="288" w:lineRule="auto"/>
         <w:rPr>
           <w:rFonts w:ascii="Garamond" w:hAnsi="Garamond"/>
-          <w:color w:val="FF0000"/>
+          <w:color w:val="000000"/>
           <w:sz w:val="26"/>
           <w:szCs w:val="26"/>
         </w:rPr>
@@ -1636,28 +1645,286 @@
         <w:pStyle w:val="Normaalweb"/>
         <w:spacing w:before="0" w:beforeAutospacing="0" w:after="0" w:afterAutospacing="0" w:line="288" w:lineRule="auto"/>
         <w:rPr>
-          <w:color w:val="FF0000"/>
-        </w:rPr>
-      </w:pPr>
-      <w:proofErr w:type="spellStart"/>
-      <w:r>
-        <w:rPr>
-          <w:rFonts w:ascii="Garamond" w:hAnsi="Garamond"/>
-          <w:color w:val="FF0000"/>
-          <w:sz w:val="26"/>
-          <w:szCs w:val="26"/>
-        </w:rPr>
-        <w:t>Use</w:t>
-      </w:r>
-      <w:proofErr w:type="spellEnd"/>
-      <w:r>
-        <w:rPr>
-          <w:rFonts w:ascii="Garamond" w:hAnsi="Garamond"/>
-          <w:color w:val="FF0000"/>
-          <w:sz w:val="26"/>
-          <w:szCs w:val="26"/>
-        </w:rPr>
-        <w:t>-case diagram met uitleg ontbreekt (nette figuur + Figuur x: &lt;beschrijving&gt; , onder de figuur)</w:t>
+          <w:rFonts w:ascii="Garamond" w:hAnsi="Garamond"/>
+          <w:color w:val="000000"/>
+          <w:sz w:val="26"/>
+          <w:szCs w:val="26"/>
+        </w:rPr>
+      </w:pPr>
+      <w:r>
+        <w:rPr>
+          <w:rFonts w:ascii="Garamond" w:hAnsi="Garamond"/>
+          <w:color w:val="000000"/>
+          <w:sz w:val="26"/>
+          <w:szCs w:val="26"/>
+        </w:rPr>
+        <w:t xml:space="preserve">Om het gebruik van de webapplicatie te verduidelijken is een </w:t>
+      </w:r>
+      <w:proofErr w:type="spellStart"/>
+      <w:r>
+        <w:rPr>
+          <w:rFonts w:ascii="Garamond" w:hAnsi="Garamond"/>
+          <w:i/>
+          <w:iCs/>
+          <w:color w:val="000000"/>
+          <w:sz w:val="26"/>
+          <w:szCs w:val="26"/>
+        </w:rPr>
+        <w:t>use</w:t>
+      </w:r>
+      <w:proofErr w:type="spellEnd"/>
+      <w:r>
+        <w:rPr>
+          <w:rFonts w:ascii="Garamond" w:hAnsi="Garamond"/>
+          <w:i/>
+          <w:iCs/>
+          <w:color w:val="000000"/>
+          <w:sz w:val="26"/>
+          <w:szCs w:val="26"/>
+        </w:rPr>
+        <w:t xml:space="preserve"> case </w:t>
+      </w:r>
+      <w:r>
+        <w:rPr>
+          <w:rFonts w:ascii="Garamond" w:hAnsi="Garamond"/>
+          <w:color w:val="000000"/>
+          <w:sz w:val="26"/>
+          <w:szCs w:val="26"/>
+        </w:rPr>
+        <w:t>diagram gemaakt, te zien op figuren 1 en 2.</w:t>
+      </w:r>
+      <w:r>
+        <w:rPr>
+          <w:rFonts w:ascii="Garamond" w:hAnsi="Garamond"/>
+          <w:color w:val="000000"/>
+          <w:sz w:val="26"/>
+          <w:szCs w:val="26"/>
+        </w:rPr>
+        <w:t xml:space="preserve"> Hierop is te zien hoe de actor, de gebruiker, kan interageren met de verschillende functionaliteiten van het systeem.</w:t>
+      </w:r>
+    </w:p>
+    <w:p>
+      <w:pPr>
+        <w:pStyle w:val="Normaalweb"/>
+        <w:keepNext/>
+        <w:spacing w:before="0" w:beforeAutospacing="0" w:after="0" w:afterAutospacing="0" w:line="288" w:lineRule="auto"/>
+      </w:pPr>
+      <w:r>
+        <w:rPr>
+          <w:noProof/>
+        </w:rPr>
+        <w:lastRenderedPageBreak/>
+        <w:drawing>
+          <wp:inline distT="0" distB="0" distL="0" distR="0" wp14:anchorId="1FDB9C81" wp14:editId="5993A0ED">
+            <wp:extent cx="5532120" cy="3756378"/>
+            <wp:effectExtent l="0" t="0" r="0" b="0"/>
+            <wp:docPr id="4" name="Afbeelding 4"/>
+            <wp:cNvGraphicFramePr>
+              <a:graphicFrameLocks xmlns:a="http://schemas.openxmlformats.org/drawingml/2006/main" noChangeAspect="1"/>
+            </wp:cNvGraphicFramePr>
+            <a:graphic xmlns:a="http://schemas.openxmlformats.org/drawingml/2006/main">
+              <a:graphicData uri="http://schemas.openxmlformats.org/drawingml/2006/picture">
+                <pic:pic xmlns:pic="http://schemas.openxmlformats.org/drawingml/2006/picture">
+                  <pic:nvPicPr>
+                    <pic:cNvPr id="0" name="Picture 1"/>
+                    <pic:cNvPicPr>
+                      <a:picLocks noChangeAspect="1" noChangeArrowheads="1"/>
+                    </pic:cNvPicPr>
+                  </pic:nvPicPr>
+                  <pic:blipFill>
+                    <a:blip r:embed="rId6">
+                      <a:extLst>
+                        <a:ext uri="{28A0092B-C50C-407E-A947-70E740481C1C}">
+                          <a14:useLocalDpi xmlns:a14="http://schemas.microsoft.com/office/drawing/2010/main" val="0"/>
+                        </a:ext>
+                      </a:extLst>
+                    </a:blip>
+                    <a:srcRect/>
+                    <a:stretch>
+                      <a:fillRect/>
+                    </a:stretch>
+                  </pic:blipFill>
+                  <pic:spPr bwMode="auto">
+                    <a:xfrm>
+                      <a:off x="0" y="0"/>
+                      <a:ext cx="5547177" cy="3766602"/>
+                    </a:xfrm>
+                    <a:prstGeom prst="rect">
+                      <a:avLst/>
+                    </a:prstGeom>
+                    <a:noFill/>
+                    <a:ln>
+                      <a:noFill/>
+                    </a:ln>
+                  </pic:spPr>
+                </pic:pic>
+              </a:graphicData>
+            </a:graphic>
+          </wp:inline>
+        </w:drawing>
+      </w:r>
+    </w:p>
+    <w:p>
+      <w:pPr>
+        <w:pStyle w:val="Bijschrift"/>
+        <w:rPr>
+          <w:rFonts w:ascii="Garamond" w:hAnsi="Garamond"/>
+          <w:color w:val="000000"/>
+          <w:sz w:val="26"/>
+          <w:szCs w:val="26"/>
+        </w:rPr>
+      </w:pPr>
+      <w:r>
+        <w:t xml:space="preserve">Figuur </w:t>
+      </w:r>
+      <w:fldSimple w:instr=" SEQ Figuur \* ARABIC ">
+        <w:r>
+          <w:rPr>
+            <w:noProof/>
+          </w:rPr>
+          <w:t>1</w:t>
+        </w:r>
+      </w:fldSimple>
+      <w:r>
+        <w:t>: Toevoegen en verwijderen van componenten in het systeem</w:t>
+      </w:r>
+    </w:p>
+    <w:p>
+      <w:pPr>
+        <w:pStyle w:val="Normaalweb"/>
+        <w:spacing w:before="0" w:beforeAutospacing="0" w:after="0" w:afterAutospacing="0" w:line="288" w:lineRule="auto"/>
+        <w:rPr>
+          <w:rFonts w:ascii="Garamond" w:hAnsi="Garamond"/>
+          <w:color w:val="000000"/>
+          <w:sz w:val="26"/>
+          <w:szCs w:val="26"/>
+        </w:rPr>
+      </w:pPr>
+      <w:r>
+        <w:rPr>
+          <w:rFonts w:ascii="Garamond" w:hAnsi="Garamond"/>
+          <w:color w:val="000000"/>
+          <w:sz w:val="26"/>
+          <w:szCs w:val="26"/>
+        </w:rPr>
+        <w:t>De gebruiker kan een dronevlucht, drone of piloot toevoegen aan het systeem. Hiervoor moet de gebruiker eerst ingelogd zijn, daarna kunnen de nodige gegevens toegevoegd worden. De doorgestuurde gegevens worden dan opgeslagen in de databank. Naast toevoegen kan de gebruiker ook een dronevlucht, drone of piloot verwijderen uit het systeem. Ook hiervoor moet de gebruiker ingelogd zijn. Eenmaal gekozen is wat verwijderd moet worden, zullen de nodige gegevens verwijderd worden uit de databank.</w:t>
+      </w:r>
+    </w:p>
+    <w:p>
+      <w:pPr>
+        <w:pStyle w:val="Normaalweb"/>
+        <w:spacing w:before="0" w:beforeAutospacing="0" w:after="0" w:afterAutospacing="0" w:line="288" w:lineRule="auto"/>
+        <w:rPr>
+          <w:rFonts w:ascii="Garamond" w:hAnsi="Garamond"/>
+          <w:color w:val="000000"/>
+          <w:sz w:val="26"/>
+          <w:szCs w:val="26"/>
+        </w:rPr>
+      </w:pPr>
+    </w:p>
+    <w:p>
+      <w:pPr>
+        <w:pStyle w:val="Normaalweb"/>
+        <w:keepNext/>
+        <w:spacing w:before="0" w:beforeAutospacing="0" w:after="0" w:afterAutospacing="0" w:line="288" w:lineRule="auto"/>
+      </w:pPr>
+      <w:r>
+        <w:rPr>
+          <w:noProof/>
+        </w:rPr>
+        <w:drawing>
+          <wp:inline distT="0" distB="0" distL="0" distR="0" wp14:anchorId="0B4D6332" wp14:editId="250F773D">
+            <wp:extent cx="5471160" cy="3004554"/>
+            <wp:effectExtent l="0" t="0" r="0" b="5715"/>
+            <wp:docPr id="5" name="Afbeelding 5"/>
+            <wp:cNvGraphicFramePr>
+              <a:graphicFrameLocks xmlns:a="http://schemas.openxmlformats.org/drawingml/2006/main" noChangeAspect="1"/>
+            </wp:cNvGraphicFramePr>
+            <a:graphic xmlns:a="http://schemas.openxmlformats.org/drawingml/2006/main">
+              <a:graphicData uri="http://schemas.openxmlformats.org/drawingml/2006/picture">
+                <pic:pic xmlns:pic="http://schemas.openxmlformats.org/drawingml/2006/picture">
+                  <pic:nvPicPr>
+                    <pic:cNvPr id="0" name="Picture 3"/>
+                    <pic:cNvPicPr>
+                      <a:picLocks noChangeAspect="1" noChangeArrowheads="1"/>
+                    </pic:cNvPicPr>
+                  </pic:nvPicPr>
+                  <pic:blipFill>
+                    <a:blip r:embed="rId7">
+                      <a:extLst>
+                        <a:ext uri="{28A0092B-C50C-407E-A947-70E740481C1C}">
+                          <a14:useLocalDpi xmlns:a14="http://schemas.microsoft.com/office/drawing/2010/main" val="0"/>
+                        </a:ext>
+                      </a:extLst>
+                    </a:blip>
+                    <a:srcRect/>
+                    <a:stretch>
+                      <a:fillRect/>
+                    </a:stretch>
+                  </pic:blipFill>
+                  <pic:spPr bwMode="auto">
+                    <a:xfrm>
+                      <a:off x="0" y="0"/>
+                      <a:ext cx="5490918" cy="3015404"/>
+                    </a:xfrm>
+                    <a:prstGeom prst="rect">
+                      <a:avLst/>
+                    </a:prstGeom>
+                    <a:noFill/>
+                    <a:ln>
+                      <a:noFill/>
+                    </a:ln>
+                  </pic:spPr>
+                </pic:pic>
+              </a:graphicData>
+            </a:graphic>
+          </wp:inline>
+        </w:drawing>
+      </w:r>
+    </w:p>
+    <w:p>
+      <w:pPr>
+        <w:pStyle w:val="Bijschrift"/>
+        <w:rPr>
+          <w:rFonts w:ascii="Garamond" w:hAnsi="Garamond"/>
+          <w:color w:val="000000"/>
+          <w:sz w:val="26"/>
+          <w:szCs w:val="26"/>
+        </w:rPr>
+      </w:pPr>
+      <w:r>
+        <w:t xml:space="preserve">Figuur </w:t>
+      </w:r>
+      <w:fldSimple w:instr=" SEQ Figuur \* ARABIC ">
+        <w:r>
+          <w:rPr>
+            <w:noProof/>
+          </w:rPr>
+          <w:t>2</w:t>
+        </w:r>
+      </w:fldSimple>
+      <w:r>
+        <w:t>: Wijzigen en details bekijken van componenten in het systeem</w:t>
+      </w:r>
+    </w:p>
+    <w:p>
+      <w:pPr>
+        <w:pStyle w:val="Normaalweb"/>
+        <w:spacing w:before="0" w:beforeAutospacing="0" w:after="0" w:afterAutospacing="0" w:line="288" w:lineRule="auto"/>
+        <w:rPr>
+          <w:rFonts w:ascii="Garamond" w:hAnsi="Garamond"/>
+          <w:sz w:val="26"/>
+          <w:szCs w:val="26"/>
+        </w:rPr>
+      </w:pPr>
+      <w:r>
+        <w:rPr>
+          <w:rFonts w:ascii="Garamond" w:hAnsi="Garamond"/>
+          <w:sz w:val="26"/>
+          <w:szCs w:val="26"/>
+        </w:rPr>
+        <w:lastRenderedPageBreak/>
+        <w:t>De gebruiker kan ook een toegevoegde dronevlucht, drone of piloot wijzigen. Nadat de gebruiker zich ingelogd heeft kan deze de gewenste gegevens wijzigen. Hierna worden deze gegevens ook in de databank gewijzigd. Om de details van een dronevlucht, drone of piloot te bekijken moet de gebruiker zich eerst inloggen. Hierna worden de nodige gegevens uit de databank opgehaald zodat de gebruiker deze kan bekijken.</w:t>
       </w:r>
     </w:p>
     <w:p>
@@ -1686,7 +1953,6 @@
           <w:szCs w:val="26"/>
           <w:u w:val="single"/>
         </w:rPr>
-        <w:lastRenderedPageBreak/>
         <w:t>UML-diagram: databankdiagram</w:t>
       </w:r>
       <w:r>
@@ -1805,7 +2071,67 @@
           <w:szCs w:val="26"/>
           <w:lang w:eastAsia="nl-BE"/>
         </w:rPr>
-        <w:t xml:space="preserve"> te zien op respectievelijk figuren 1, 2 en 3,</w:t>
+        <w:t xml:space="preserve"> te zien op respectievelijk figuren </w:t>
+      </w:r>
+      <w:r>
+        <w:rPr>
+          <w:rFonts w:ascii="Garamond" w:eastAsia="Times New Roman" w:hAnsi="Garamond" w:cs="Times New Roman"/>
+          <w:color w:val="000000"/>
+          <w:sz w:val="26"/>
+          <w:szCs w:val="26"/>
+          <w:lang w:eastAsia="nl-BE"/>
+        </w:rPr>
+        <w:t>3</w:t>
+      </w:r>
+      <w:r>
+        <w:rPr>
+          <w:rFonts w:ascii="Garamond" w:eastAsia="Times New Roman" w:hAnsi="Garamond" w:cs="Times New Roman"/>
+          <w:color w:val="000000"/>
+          <w:sz w:val="26"/>
+          <w:szCs w:val="26"/>
+          <w:lang w:eastAsia="nl-BE"/>
+        </w:rPr>
+        <w:t xml:space="preserve">, </w:t>
+      </w:r>
+      <w:r>
+        <w:rPr>
+          <w:rFonts w:ascii="Garamond" w:eastAsia="Times New Roman" w:hAnsi="Garamond" w:cs="Times New Roman"/>
+          <w:color w:val="000000"/>
+          <w:sz w:val="26"/>
+          <w:szCs w:val="26"/>
+          <w:lang w:eastAsia="nl-BE"/>
+        </w:rPr>
+        <w:t>4</w:t>
+      </w:r>
+      <w:r>
+        <w:rPr>
+          <w:rFonts w:ascii="Garamond" w:eastAsia="Times New Roman" w:hAnsi="Garamond" w:cs="Times New Roman"/>
+          <w:color w:val="000000"/>
+          <w:sz w:val="26"/>
+          <w:szCs w:val="26"/>
+          <w:lang w:eastAsia="nl-BE"/>
+        </w:rPr>
+        <w:t xml:space="preserve"> en </w:t>
+      </w:r>
+      <w:r>
+        <w:rPr>
+          <w:rFonts w:ascii="Garamond" w:eastAsia="Times New Roman" w:hAnsi="Garamond" w:cs="Times New Roman"/>
+          <w:color w:val="000000"/>
+          <w:sz w:val="26"/>
+          <w:szCs w:val="26"/>
+          <w:lang w:eastAsia="nl-BE"/>
+        </w:rPr>
+        <w:t>5</w:t>
+      </w:r>
+      <w:r>
+        <w:rPr>
+          <w:rFonts w:ascii="Garamond" w:eastAsia="Times New Roman" w:hAnsi="Garamond" w:cs="Times New Roman"/>
+          <w:color w:val="000000"/>
+          <w:sz w:val="26"/>
+          <w:szCs w:val="26"/>
+          <w:lang w:eastAsia="nl-BE"/>
+        </w:rPr>
+        <w:t>,</w:t>
       </w:r>
       <w:r>
         <w:rPr>
@@ -1957,7 +2283,7 @@
                     <pic:cNvPicPr/>
                   </pic:nvPicPr>
                   <pic:blipFill>
-                    <a:blip r:embed="rId6">
+                    <a:blip r:embed="rId8">
                       <a:extLst>
                         <a:ext uri="{28A0092B-C50C-407E-A947-70E740481C1C}">
                           <a14:useLocalDpi xmlns:a14="http://schemas.microsoft.com/office/drawing/2010/main" val="0"/>
@@ -1998,14 +2324,30 @@
       <w:r>
         <w:t xml:space="preserve">Figuur </w:t>
       </w:r>
-      <w:fldSimple w:instr=" SEQ Figuur \* ARABIC ">
-        <w:r>
-          <w:rPr>
-            <w:noProof/>
-          </w:rPr>
-          <w:t>1</w:t>
-        </w:r>
-      </w:fldSimple>
+      <w:r>
+        <w:fldChar w:fldCharType="begin"/>
+      </w:r>
+      <w:r>
+        <w:instrText xml:space="preserve"> SEQ Figuur \* A</w:instrText>
+      </w:r>
+      <w:r>
+        <w:instrText xml:space="preserve">RABIC </w:instrText>
+      </w:r>
+      <w:r>
+        <w:fldChar w:fldCharType="separate"/>
+      </w:r>
+      <w:r>
+        <w:rPr>
+          <w:noProof/>
+        </w:rPr>
+        <w:t>3</w:t>
+      </w:r>
+      <w:r>
+        <w:rPr>
+          <w:noProof/>
+        </w:rPr>
+        <w:fldChar w:fldCharType="end"/>
+      </w:r>
       <w:r>
         <w:t xml:space="preserve">: </w:t>
       </w:r>
@@ -2042,6 +2384,7 @@
           <w:szCs w:val="24"/>
           <w:lang w:eastAsia="nl-BE"/>
         </w:rPr>
+        <w:lastRenderedPageBreak/>
         <w:drawing>
           <wp:inline distT="0" distB="0" distL="0" distR="0" wp14:anchorId="1D2BB160" wp14:editId="30407EED">
             <wp:extent cx="2647950" cy="2202539"/>
@@ -2058,7 +2401,7 @@
                     <pic:cNvPicPr/>
                   </pic:nvPicPr>
                   <pic:blipFill>
-                    <a:blip r:embed="rId7" cstate="print">
+                    <a:blip r:embed="rId9" cstate="print">
                       <a:extLst>
                         <a:ext uri="{28A0092B-C50C-407E-A947-70E740481C1C}">
                           <a14:useLocalDpi xmlns:a14="http://schemas.microsoft.com/office/drawing/2010/main" val="0"/>
@@ -2111,7 +2454,7 @@
                     <pic:cNvPicPr/>
                   </pic:nvPicPr>
                   <pic:blipFill>
-                    <a:blip r:embed="rId8" cstate="print">
+                    <a:blip r:embed="rId10" cstate="print">
                       <a:extLst>
                         <a:ext uri="{28A0092B-C50C-407E-A947-70E740481C1C}">
                           <a14:useLocalDpi xmlns:a14="http://schemas.microsoft.com/office/drawing/2010/main" val="0"/>
@@ -2145,14 +2488,27 @@
       <w:r>
         <w:t xml:space="preserve">Figuur </w:t>
       </w:r>
-      <w:fldSimple w:instr=" SEQ Figuur \* ARABIC ">
-        <w:r>
-          <w:rPr>
-            <w:noProof/>
-          </w:rPr>
-          <w:t>2</w:t>
-        </w:r>
-      </w:fldSimple>
+      <w:r>
+        <w:fldChar w:fldCharType="begin"/>
+      </w:r>
+      <w:r>
+        <w:instrText xml:space="preserve"> SEQ Figuur \* ARABIC </w:instrText>
+      </w:r>
+      <w:r>
+        <w:fldChar w:fldCharType="separate"/>
+      </w:r>
+      <w:r>
+        <w:rPr>
+          <w:noProof/>
+        </w:rPr>
+        <w:t>4</w:t>
+      </w:r>
+      <w:r>
+        <w:rPr>
+          <w:noProof/>
+        </w:rPr>
+        <w:fldChar w:fldCharType="end"/>
+      </w:r>
       <w:r>
         <w:t xml:space="preserve">: </w:t>
       </w:r>
@@ -2171,14 +2527,27 @@
         <w:tab/>
         <w:t xml:space="preserve">            Figuur </w:t>
       </w:r>
-      <w:fldSimple w:instr=" SEQ Figuur \* ARABIC ">
-        <w:r>
-          <w:rPr>
-            <w:noProof/>
-          </w:rPr>
-          <w:t>3</w:t>
-        </w:r>
-      </w:fldSimple>
+      <w:r>
+        <w:fldChar w:fldCharType="begin"/>
+      </w:r>
+      <w:r>
+        <w:instrText xml:space="preserve"> SEQ Figuur \* ARABIC </w:instrText>
+      </w:r>
+      <w:r>
+        <w:fldChar w:fldCharType="separate"/>
+      </w:r>
+      <w:r>
+        <w:rPr>
+          <w:noProof/>
+        </w:rPr>
+        <w:t>5</w:t>
+      </w:r>
+      <w:r>
+        <w:rPr>
+          <w:noProof/>
+        </w:rPr>
+        <w:fldChar w:fldCharType="end"/>
+      </w:r>
       <w:r>
         <w:t xml:space="preserve">: </w:t>
       </w:r>
@@ -2229,7 +2598,6 @@
           <w:szCs w:val="26"/>
           <w:lang w:eastAsia="nl-BE"/>
         </w:rPr>
-        <w:lastRenderedPageBreak/>
         <w:t xml:space="preserve">De eerste en tevens ook belangrijkste tabel in het databankdiagram is de </w:t>
       </w:r>
       <w:proofErr w:type="spellStart"/>
@@ -2252,7 +2620,17 @@
           <w:szCs w:val="26"/>
           <w:lang w:eastAsia="nl-BE"/>
         </w:rPr>
-        <w:t>, te zien op figuur 1</w:t>
+        <w:t xml:space="preserve">, te zien op figuur </w:t>
+      </w:r>
+      <w:r>
+        <w:rPr>
+          <w:rFonts w:ascii="Garamond" w:eastAsia="Times New Roman" w:hAnsi="Garamond" w:cs="Times New Roman"/>
+          <w:color w:val="000000"/>
+          <w:sz w:val="26"/>
+          <w:szCs w:val="26"/>
+          <w:lang w:eastAsia="nl-BE"/>
+        </w:rPr>
+        <w:t>3</w:t>
       </w:r>
       <w:r>
         <w:rPr>
@@ -2750,161 +3128,18 @@
     </w:p>
     <w:p>
       <w:pPr>
-        <w:spacing w:after="0" w:line="288" w:lineRule="auto"/>
-        <w:rPr>
-          <w:rFonts w:ascii="Garamond" w:hAnsi="Garamond"/>
-          <w:color w:val="FF0000"/>
-          <w:sz w:val="26"/>
-          <w:szCs w:val="26"/>
-        </w:rPr>
-      </w:pPr>
-    </w:p>
-    <w:p>
-      <w:pPr>
-        <w:spacing w:after="0" w:line="288" w:lineRule="auto"/>
-        <w:rPr>
-          <w:rFonts w:ascii="Garamond" w:hAnsi="Garamond"/>
-          <w:color w:val="FF0000"/>
-          <w:sz w:val="26"/>
-          <w:szCs w:val="26"/>
-        </w:rPr>
-      </w:pPr>
-    </w:p>
-    <w:p>
-      <w:pPr>
-        <w:spacing w:after="0" w:line="288" w:lineRule="auto"/>
-        <w:rPr>
-          <w:rFonts w:ascii="Garamond" w:hAnsi="Garamond"/>
-          <w:color w:val="FF0000"/>
-          <w:sz w:val="26"/>
-          <w:szCs w:val="26"/>
-        </w:rPr>
-      </w:pPr>
-    </w:p>
-    <w:p>
-      <w:pPr>
-        <w:spacing w:after="0" w:line="288" w:lineRule="auto"/>
-        <w:rPr>
-          <w:rFonts w:ascii="Garamond" w:hAnsi="Garamond"/>
-          <w:color w:val="FF0000"/>
-          <w:sz w:val="26"/>
-          <w:szCs w:val="26"/>
-        </w:rPr>
-      </w:pPr>
-    </w:p>
-    <w:p>
-      <w:pPr>
-        <w:spacing w:after="0" w:line="288" w:lineRule="auto"/>
-        <w:rPr>
-          <w:rFonts w:ascii="Garamond" w:hAnsi="Garamond"/>
-          <w:color w:val="FF0000"/>
-          <w:sz w:val="26"/>
-          <w:szCs w:val="26"/>
-        </w:rPr>
-      </w:pPr>
-    </w:p>
-    <w:p>
-      <w:pPr>
-        <w:spacing w:after="0" w:line="288" w:lineRule="auto"/>
-        <w:rPr>
-          <w:rFonts w:ascii="Garamond" w:hAnsi="Garamond"/>
-          <w:color w:val="FF0000"/>
-          <w:sz w:val="26"/>
-          <w:szCs w:val="26"/>
-        </w:rPr>
-      </w:pPr>
-    </w:p>
-    <w:p>
-      <w:pPr>
-        <w:spacing w:after="0" w:line="288" w:lineRule="auto"/>
-        <w:rPr>
-          <w:rFonts w:ascii="Garamond" w:hAnsi="Garamond"/>
-          <w:color w:val="FF0000"/>
-          <w:sz w:val="26"/>
-          <w:szCs w:val="26"/>
-        </w:rPr>
-      </w:pPr>
-    </w:p>
-    <w:p>
-      <w:pPr>
-        <w:spacing w:after="0" w:line="288" w:lineRule="auto"/>
-        <w:rPr>
-          <w:rFonts w:ascii="Garamond" w:hAnsi="Garamond"/>
-          <w:color w:val="FF0000"/>
-          <w:sz w:val="26"/>
-          <w:szCs w:val="26"/>
-        </w:rPr>
-      </w:pPr>
-    </w:p>
-    <w:p>
-      <w:pPr>
-        <w:spacing w:after="0" w:line="288" w:lineRule="auto"/>
-        <w:rPr>
-          <w:rFonts w:ascii="Garamond" w:hAnsi="Garamond"/>
-          <w:color w:val="FF0000"/>
-          <w:sz w:val="26"/>
-          <w:szCs w:val="26"/>
-        </w:rPr>
-      </w:pPr>
-    </w:p>
-    <w:p>
-      <w:pPr>
-        <w:spacing w:after="0" w:line="288" w:lineRule="auto"/>
-        <w:rPr>
-          <w:rFonts w:ascii="Garamond" w:hAnsi="Garamond"/>
-          <w:color w:val="FF0000"/>
-          <w:sz w:val="26"/>
-          <w:szCs w:val="26"/>
-        </w:rPr>
-      </w:pPr>
-    </w:p>
-    <w:p>
-      <w:pPr>
-        <w:spacing w:after="0" w:line="288" w:lineRule="auto"/>
-        <w:rPr>
-          <w:rFonts w:ascii="Garamond" w:hAnsi="Garamond"/>
-          <w:color w:val="FF0000"/>
-          <w:sz w:val="26"/>
-          <w:szCs w:val="26"/>
-        </w:rPr>
-      </w:pPr>
-    </w:p>
-    <w:p>
-      <w:pPr>
-        <w:spacing w:after="0" w:line="288" w:lineRule="auto"/>
-        <w:rPr>
-          <w:rFonts w:ascii="Garamond" w:hAnsi="Garamond"/>
-          <w:color w:val="FF0000"/>
-          <w:sz w:val="26"/>
-          <w:szCs w:val="26"/>
-        </w:rPr>
-      </w:pPr>
-    </w:p>
-    <w:p>
-      <w:pPr>
-        <w:spacing w:after="0" w:line="288" w:lineRule="auto"/>
-        <w:rPr>
-          <w:rFonts w:ascii="Garamond" w:hAnsi="Garamond"/>
-          <w:color w:val="FF0000"/>
-          <w:sz w:val="26"/>
-          <w:szCs w:val="26"/>
+        <w:spacing w:after="0" w:line="240" w:lineRule="auto"/>
+        <w:rPr>
+          <w:rFonts w:ascii="Garamond" w:eastAsia="Times New Roman" w:hAnsi="Garamond" w:cs="Times New Roman"/>
+          <w:color w:val="000000"/>
+          <w:sz w:val="26"/>
+          <w:szCs w:val="26"/>
+          <w:u w:val="single"/>
+          <w:lang w:eastAsia="nl-BE"/>
         </w:rPr>
       </w:pPr>
       <w:bookmarkStart w:id="0" w:name="_GoBack"/>
       <w:bookmarkEnd w:id="0"/>
-    </w:p>
-    <w:p>
-      <w:pPr>
-        <w:spacing w:after="0" w:line="240" w:lineRule="auto"/>
-        <w:rPr>
-          <w:rFonts w:ascii="Garamond" w:eastAsia="Times New Roman" w:hAnsi="Garamond" w:cs="Times New Roman"/>
-          <w:color w:val="000000"/>
-          <w:sz w:val="26"/>
-          <w:szCs w:val="26"/>
-          <w:u w:val="single"/>
-          <w:lang w:eastAsia="nl-BE"/>
-        </w:rPr>
-      </w:pPr>
       <w:r>
         <w:rPr>
           <w:rFonts w:ascii="Garamond" w:eastAsia="Times New Roman" w:hAnsi="Garamond" w:cs="Times New Roman"/>
@@ -2971,9 +3206,31 @@
           <w:szCs w:val="26"/>
           <w:lang w:eastAsia="nl-BE"/>
         </w:rPr>
-        <w:t xml:space="preserve"> files. (z.j.). Geraadpleegd op 1 maart 2020 via </w:t>
-      </w:r>
-      <w:hyperlink r:id="rId9" w:history="1">
+        <w:t xml:space="preserve"> files. (</w:t>
+      </w:r>
+      <w:proofErr w:type="gramStart"/>
+      <w:r>
+        <w:rPr>
+          <w:rFonts w:ascii="Garamond" w:eastAsia="Times New Roman" w:hAnsi="Garamond" w:cs="Times New Roman"/>
+          <w:color w:val="000000"/>
+          <w:sz w:val="26"/>
+          <w:szCs w:val="26"/>
+          <w:lang w:eastAsia="nl-BE"/>
+        </w:rPr>
+        <w:t>z.j.</w:t>
+      </w:r>
+      <w:proofErr w:type="gramEnd"/>
+      <w:r>
+        <w:rPr>
+          <w:rFonts w:ascii="Garamond" w:eastAsia="Times New Roman" w:hAnsi="Garamond" w:cs="Times New Roman"/>
+          <w:color w:val="000000"/>
+          <w:sz w:val="26"/>
+          <w:szCs w:val="26"/>
+          <w:lang w:eastAsia="nl-BE"/>
+        </w:rPr>
+        <w:t xml:space="preserve">). Geraadpleegd op 1 maart 2020 via </w:t>
+      </w:r>
+      <w:hyperlink r:id="rId11" w:history="1">
         <w:r>
           <w:rPr>
             <w:rFonts w:ascii="Garamond" w:eastAsia="Times New Roman" w:hAnsi="Garamond" w:cs="Times New Roman"/>
@@ -3009,8 +3266,8 @@
       </w:pPr>
     </w:p>
     <w:sectPr>
-      <w:headerReference w:type="default" r:id="rId10"/>
-      <w:footerReference w:type="default" r:id="rId11"/>
+      <w:headerReference w:type="default" r:id="rId12"/>
+      <w:footerReference w:type="default" r:id="rId13"/>
       <w:pgSz w:w="11906" w:h="16838"/>
       <w:pgMar w:top="1417" w:right="1417" w:bottom="1417" w:left="1417" w:header="708" w:footer="708" w:gutter="0"/>
       <w:cols w:space="708"/>
@@ -3151,7 +3408,7 @@
       </w:pPr>
     </w:pPrDefault>
   </w:docDefaults>
-  <w:latentStyles w:defLockedState="0" w:defUIPriority="99" w:defSemiHidden="0" w:defUnhideWhenUsed="0" w:defQFormat="0" w:count="376">
+  <w:latentStyles w:defLockedState="0" w:defUIPriority="99" w:defSemiHidden="0" w:defUnhideWhenUsed="0" w:defQFormat="0" w:count="377">
     <w:lsdException w:name="Normal" w:uiPriority="0" w:qFormat="1"/>
     <w:lsdException w:name="heading 1" w:uiPriority="9" w:qFormat="1"/>
     <w:lsdException w:name="heading 2" w:semiHidden="1" w:uiPriority="9" w:unhideWhenUsed="1" w:qFormat="1"/>
@@ -3257,7 +3514,6 @@
     <w:lsdException w:name="HTML Sample" w:semiHidden="1" w:unhideWhenUsed="1"/>
     <w:lsdException w:name="HTML Typewriter" w:semiHidden="1" w:unhideWhenUsed="1"/>
     <w:lsdException w:name="HTML Variable" w:semiHidden="1" w:unhideWhenUsed="1"/>
-    <w:lsdException w:name="Normal Table" w:semiHidden="1" w:unhideWhenUsed="1"/>
     <w:lsdException w:name="annotation subject" w:semiHidden="1" w:unhideWhenUsed="1"/>
     <w:lsdException w:name="No List" w:semiHidden="1" w:unhideWhenUsed="1"/>
     <w:lsdException w:name="Outline List 1" w:semiHidden="1" w:unhideWhenUsed="1"/>
@@ -3304,10 +3560,8 @@
     <w:lsdException w:name="Table Subtle 2" w:semiHidden="1" w:unhideWhenUsed="1"/>
     <w:lsdException w:name="Table Web 1" w:semiHidden="1" w:unhideWhenUsed="1"/>
     <w:lsdException w:name="Table Web 2" w:semiHidden="1" w:unhideWhenUsed="1"/>
-    <w:lsdException w:name="Table Web 3" w:semiHidden="1" w:unhideWhenUsed="1"/>
     <w:lsdException w:name="Balloon Text" w:semiHidden="1" w:unhideWhenUsed="1"/>
     <w:lsdException w:name="Table Grid" w:uiPriority="39"/>
-    <w:lsdException w:name="Table Theme" w:semiHidden="1" w:unhideWhenUsed="1"/>
     <w:lsdException w:name="Placeholder Text" w:semiHidden="1"/>
     <w:lsdException w:name="No Spacing" w:uiPriority="1" w:qFormat="1"/>
     <w:lsdException w:name="Light Shading" w:uiPriority="60"/>
@@ -3528,6 +3782,7 @@
     <w:lsdException w:name="Hashtag" w:semiHidden="1" w:unhideWhenUsed="1"/>
     <w:lsdException w:name="Unresolved Mention" w:semiHidden="1" w:unhideWhenUsed="1"/>
     <w:lsdException w:name="Smart Link" w:semiHidden="1" w:unhideWhenUsed="1"/>
+    <w:lsdException w:name="Smart Link Error" w:semiHidden="1" w:unhideWhenUsed="1"/>
   </w:latentStyles>
   <w:style w:type="paragraph" w:default="1" w:styleId="Standaard">
     <w:name w:val="Normal"/>

</xml_diff>

<commit_message>
Bronnen toegevoegd aan tussentijds verslag
</commit_message>
<xml_diff>
--- a/documenten/tussentijds verslag/Tussentijds verslag_groep_drone1.docx
+++ b/documenten/tussentijds verslag/Tussentijds verslag_groep_drone1.docx
@@ -1502,19 +1502,8 @@
           <w:szCs w:val="26"/>
           <w:u w:val="single"/>
         </w:rPr>
-        <w:t xml:space="preserve">Gedetailleerde beschrijving van de opdracht vanuit het standpunt van de gebruiker + </w:t>
-      </w:r>
-      <w:proofErr w:type="gramStart"/>
-      <w:r>
-        <w:rPr>
-          <w:rFonts w:ascii="Garamond" w:hAnsi="Garamond"/>
-          <w:sz w:val="26"/>
-          <w:szCs w:val="26"/>
-          <w:u w:val="single"/>
-        </w:rPr>
-        <w:t>UML diagram</w:t>
-      </w:r>
-      <w:proofErr w:type="gramEnd"/>
+        <w:t>Gedetailleerde beschrijving van de opdracht vanuit het standpunt van de gebruiker + UML diagram</w:t>
+      </w:r>
       <w:r>
         <w:rPr>
           <w:rFonts w:ascii="Garamond" w:hAnsi="Garamond"/>
@@ -1625,7 +1614,141 @@
           <w:sz w:val="26"/>
           <w:szCs w:val="26"/>
         </w:rPr>
-        <w:t>Om gemakkelijk met deze databank te kunnen werken verwacht de klant een webapplicatie. Met deze applicatie moet het niet alleen eenvoudig zijn om gegevens op te vragen en toe te voegen aan de databank, maar moet het ook mogelijk zijn om een visuele voorstelling te verkrijgen van deze gegevens. Er moet gemakkelijk naar een vlucht genavigeerd kunnen worden in de webapplicatie om het traject te zien. Het moet ook mogelijk zijn om het traject van een vlucht te gaan visualiseren op basis van 1 van de attributen. Bijvoorbeeld de kleur van het traject verandert naarmate de hoogte waarop de drone vliegt. Binnen Jan De Nul wordt gewerkt met het ESRI GIS platform om geografische data te visualiseren, bijgevolg verwacht de klant ook dat de webapplicatie hiervan gebruik zal maken.</w:t>
+        <w:t>Om gemakkelijk met deze databank te kunnen werken verwacht de klant een webapplicatie</w:t>
+      </w:r>
+      <w:r>
+        <w:rPr>
+          <w:rFonts w:ascii="Garamond" w:hAnsi="Garamond"/>
+          <w:color w:val="000000"/>
+          <w:sz w:val="26"/>
+          <w:szCs w:val="26"/>
+        </w:rPr>
+        <w:t>, deze wordt gemaakt aan de hand van het ADO.NET platform (</w:t>
+      </w:r>
+      <w:r>
+        <w:rPr>
+          <w:rFonts w:ascii="Garamond" w:hAnsi="Garamond"/>
+          <w:color w:val="000000"/>
+          <w:sz w:val="26"/>
+          <w:szCs w:val="26"/>
+        </w:rPr>
+        <w:t xml:space="preserve">ASP.NET, </w:t>
+      </w:r>
+      <w:proofErr w:type="spellStart"/>
+      <w:r>
+        <w:rPr>
+          <w:rFonts w:ascii="Garamond" w:hAnsi="Garamond"/>
+          <w:color w:val="000000"/>
+          <w:sz w:val="26"/>
+          <w:szCs w:val="26"/>
+        </w:rPr>
+        <w:t>z.j</w:t>
+      </w:r>
+      <w:proofErr w:type="spellEnd"/>
+      <w:r>
+        <w:rPr>
+          <w:rFonts w:ascii="Garamond" w:hAnsi="Garamond"/>
+          <w:color w:val="000000"/>
+          <w:sz w:val="26"/>
+          <w:szCs w:val="26"/>
+        </w:rPr>
+        <w:t>)</w:t>
+      </w:r>
+      <w:r>
+        <w:rPr>
+          <w:rFonts w:ascii="Garamond" w:hAnsi="Garamond"/>
+          <w:color w:val="000000"/>
+          <w:sz w:val="26"/>
+          <w:szCs w:val="26"/>
+        </w:rPr>
+        <w:t xml:space="preserve">. Met deze applicatie moet het niet alleen eenvoudig zijn om gegevens op te vragen en toe te voegen aan de databank, maar moet het ook mogelijk zijn om een visuele voorstelling te verkrijgen van deze gegevens. Er moet gemakkelijk naar een vlucht genavigeerd kunnen worden in de webapplicatie om het traject te zien. Het moet ook mogelijk zijn om het traject van een vlucht te gaan visualiseren op basis van 1 van de attributen. Bijvoorbeeld de kleur van het traject verandert naarmate de hoogte waarop de drone vliegt. Binnen Jan De Nul wordt gewerkt met het </w:t>
+      </w:r>
+      <w:proofErr w:type="spellStart"/>
+      <w:r>
+        <w:rPr>
+          <w:rFonts w:ascii="Garamond" w:hAnsi="Garamond"/>
+          <w:color w:val="000000"/>
+          <w:sz w:val="26"/>
+          <w:szCs w:val="26"/>
+        </w:rPr>
+        <w:t>Arc</w:t>
+      </w:r>
+      <w:r>
+        <w:rPr>
+          <w:rFonts w:ascii="Garamond" w:hAnsi="Garamond"/>
+          <w:color w:val="000000"/>
+          <w:sz w:val="26"/>
+          <w:szCs w:val="26"/>
+        </w:rPr>
+        <w:t>GIS</w:t>
+      </w:r>
+      <w:proofErr w:type="spellEnd"/>
+      <w:r>
+        <w:rPr>
+          <w:rFonts w:ascii="Garamond" w:hAnsi="Garamond"/>
+          <w:color w:val="000000"/>
+          <w:sz w:val="26"/>
+          <w:szCs w:val="26"/>
+        </w:rPr>
+        <w:t xml:space="preserve"> platform</w:t>
+      </w:r>
+      <w:r>
+        <w:rPr>
+          <w:rFonts w:ascii="Garamond" w:hAnsi="Garamond"/>
+          <w:color w:val="000000"/>
+          <w:sz w:val="26"/>
+          <w:szCs w:val="26"/>
+        </w:rPr>
+        <w:t xml:space="preserve"> (</w:t>
+      </w:r>
+      <w:proofErr w:type="spellStart"/>
+      <w:r>
+        <w:rPr>
+          <w:rFonts w:ascii="Garamond" w:hAnsi="Garamond"/>
+          <w:color w:val="000000"/>
+          <w:sz w:val="26"/>
+          <w:szCs w:val="26"/>
+        </w:rPr>
+        <w:t>ArcGIS</w:t>
+      </w:r>
+      <w:proofErr w:type="spellEnd"/>
+      <w:r>
+        <w:rPr>
+          <w:rFonts w:ascii="Garamond" w:hAnsi="Garamond"/>
+          <w:color w:val="000000"/>
+          <w:sz w:val="26"/>
+          <w:szCs w:val="26"/>
+        </w:rPr>
+        <w:t xml:space="preserve"> </w:t>
+      </w:r>
+      <w:proofErr w:type="spellStart"/>
+      <w:r>
+        <w:rPr>
+          <w:rFonts w:ascii="Garamond" w:hAnsi="Garamond"/>
+          <w:color w:val="000000"/>
+          <w:sz w:val="26"/>
+          <w:szCs w:val="26"/>
+        </w:rPr>
+        <w:t>for</w:t>
+      </w:r>
+      <w:proofErr w:type="spellEnd"/>
+      <w:r>
+        <w:rPr>
+          <w:rFonts w:ascii="Garamond" w:hAnsi="Garamond"/>
+          <w:color w:val="000000"/>
+          <w:sz w:val="26"/>
+          <w:szCs w:val="26"/>
+        </w:rPr>
+        <w:t xml:space="preserve"> Developers, z.j.)</w:t>
+      </w:r>
+      <w:r>
+        <w:rPr>
+          <w:rFonts w:ascii="Garamond" w:hAnsi="Garamond"/>
+          <w:color w:val="000000"/>
+          <w:sz w:val="26"/>
+          <w:szCs w:val="26"/>
+        </w:rPr>
+        <w:t xml:space="preserve"> om geografische data te visualiseren, bijgevolg verwacht de klant ook dat de webapplicatie hiervan gebruik zal maken.</w:t>
       </w:r>
     </w:p>
     <w:p>
@@ -1658,6 +1781,7 @@
           <w:sz w:val="26"/>
           <w:szCs w:val="26"/>
         </w:rPr>
+        <w:lastRenderedPageBreak/>
         <w:t xml:space="preserve">Om het gebruik van de webapplicatie te verduidelijken is een </w:t>
       </w:r>
       <w:proofErr w:type="spellStart"/>
@@ -1713,7 +1837,6 @@
         <w:rPr>
           <w:noProof/>
         </w:rPr>
-        <w:lastRenderedPageBreak/>
         <w:drawing>
           <wp:inline distT="0" distB="0" distL="0" distR="0" wp14:anchorId="1FDB9C81" wp14:editId="5993A0ED">
             <wp:extent cx="5532120" cy="3756378"/>
@@ -1777,14 +1900,27 @@
       <w:r>
         <w:t xml:space="preserve">Figuur </w:t>
       </w:r>
-      <w:fldSimple w:instr=" SEQ Figuur \* ARABIC ">
-        <w:r>
-          <w:rPr>
-            <w:noProof/>
-          </w:rPr>
-          <w:t>1</w:t>
-        </w:r>
-      </w:fldSimple>
+      <w:r>
+        <w:fldChar w:fldCharType="begin"/>
+      </w:r>
+      <w:r>
+        <w:instrText xml:space="preserve"> SEQ Figuur \* ARABIC </w:instrText>
+      </w:r>
+      <w:r>
+        <w:fldChar w:fldCharType="separate"/>
+      </w:r>
+      <w:r>
+        <w:rPr>
+          <w:noProof/>
+        </w:rPr>
+        <w:t>1</w:t>
+      </w:r>
+      <w:r>
+        <w:rPr>
+          <w:noProof/>
+        </w:rPr>
+        <w:fldChar w:fldCharType="end"/>
+      </w:r>
       <w:r>
         <w:t>: Toevoegen en verwijderen van componenten in het systeem</w:t>
       </w:r>
@@ -1832,6 +1968,7 @@
         <w:rPr>
           <w:noProof/>
         </w:rPr>
+        <w:lastRenderedPageBreak/>
         <w:drawing>
           <wp:inline distT="0" distB="0" distL="0" distR="0" wp14:anchorId="0B4D6332" wp14:editId="250F773D">
             <wp:extent cx="5471160" cy="3004554"/>
@@ -1895,14 +2032,27 @@
       <w:r>
         <w:t xml:space="preserve">Figuur </w:t>
       </w:r>
-      <w:fldSimple w:instr=" SEQ Figuur \* ARABIC ">
-        <w:r>
-          <w:rPr>
-            <w:noProof/>
-          </w:rPr>
-          <w:t>2</w:t>
-        </w:r>
-      </w:fldSimple>
+      <w:r>
+        <w:fldChar w:fldCharType="begin"/>
+      </w:r>
+      <w:r>
+        <w:instrText xml:space="preserve"> SEQ Figuur \* ARABIC </w:instrText>
+      </w:r>
+      <w:r>
+        <w:fldChar w:fldCharType="separate"/>
+      </w:r>
+      <w:r>
+        <w:rPr>
+          <w:noProof/>
+        </w:rPr>
+        <w:t>2</w:t>
+      </w:r>
+      <w:r>
+        <w:rPr>
+          <w:noProof/>
+        </w:rPr>
+        <w:fldChar w:fldCharType="end"/>
+      </w:r>
       <w:r>
         <w:t>: Wijzigen en details bekijken van componenten in het systeem</w:t>
       </w:r>
@@ -1923,7 +2073,6 @@
           <w:sz w:val="26"/>
           <w:szCs w:val="26"/>
         </w:rPr>
-        <w:lastRenderedPageBreak/>
         <w:t>De gebruiker kan ook een toegevoegde dronevlucht, drone of piloot wijzigen. Nadat de gebruiker zich ingelogd heeft kan deze de gewenste gegevens wijzigen. Hierna worden deze gegevens ook in de databank gewijzigd. Om de details van een dronevlucht, drone of piloot te bekijken moet de gebruiker zich eerst inloggen. Hierna worden de nodige gegevens uit de databank opgehaald zodat de gebruiker deze kan bekijken.</w:t>
       </w:r>
     </w:p>
@@ -2267,6 +2416,7 @@
           <w:szCs w:val="24"/>
           <w:lang w:eastAsia="nl-BE"/>
         </w:rPr>
+        <w:lastRenderedPageBreak/>
         <w:drawing>
           <wp:inline distT="0" distB="0" distL="0" distR="0" wp14:anchorId="44FB324A" wp14:editId="70A5A495">
             <wp:extent cx="5334000" cy="3701225"/>
@@ -2324,30 +2474,14 @@
       <w:r>
         <w:t xml:space="preserve">Figuur </w:t>
       </w:r>
-      <w:r>
-        <w:fldChar w:fldCharType="begin"/>
-      </w:r>
-      <w:r>
-        <w:instrText xml:space="preserve"> SEQ Figuur \* A</w:instrText>
-      </w:r>
-      <w:r>
-        <w:instrText xml:space="preserve">RABIC </w:instrText>
-      </w:r>
-      <w:r>
-        <w:fldChar w:fldCharType="separate"/>
-      </w:r>
-      <w:r>
-        <w:rPr>
-          <w:noProof/>
-        </w:rPr>
-        <w:t>3</w:t>
-      </w:r>
-      <w:r>
-        <w:rPr>
-          <w:noProof/>
-        </w:rPr>
-        <w:fldChar w:fldCharType="end"/>
-      </w:r>
+      <w:fldSimple w:instr=" SEQ Figuur \* ARABIC ">
+        <w:r>
+          <w:rPr>
+            <w:noProof/>
+          </w:rPr>
+          <w:t>3</w:t>
+        </w:r>
+      </w:fldSimple>
       <w:r>
         <w:t xml:space="preserve">: </w:t>
       </w:r>
@@ -2384,7 +2518,6 @@
           <w:szCs w:val="24"/>
           <w:lang w:eastAsia="nl-BE"/>
         </w:rPr>
-        <w:lastRenderedPageBreak/>
         <w:drawing>
           <wp:inline distT="0" distB="0" distL="0" distR="0" wp14:anchorId="1D2BB160" wp14:editId="30407EED">
             <wp:extent cx="2647950" cy="2202539"/>
@@ -2488,27 +2621,14 @@
       <w:r>
         <w:t xml:space="preserve">Figuur </w:t>
       </w:r>
-      <w:r>
-        <w:fldChar w:fldCharType="begin"/>
-      </w:r>
-      <w:r>
-        <w:instrText xml:space="preserve"> SEQ Figuur \* ARABIC </w:instrText>
-      </w:r>
-      <w:r>
-        <w:fldChar w:fldCharType="separate"/>
-      </w:r>
-      <w:r>
-        <w:rPr>
-          <w:noProof/>
-        </w:rPr>
-        <w:t>4</w:t>
-      </w:r>
-      <w:r>
-        <w:rPr>
-          <w:noProof/>
-        </w:rPr>
-        <w:fldChar w:fldCharType="end"/>
-      </w:r>
+      <w:fldSimple w:instr=" SEQ Figuur \* ARABIC ">
+        <w:r>
+          <w:rPr>
+            <w:noProof/>
+          </w:rPr>
+          <w:t>4</w:t>
+        </w:r>
+      </w:fldSimple>
       <w:r>
         <w:t xml:space="preserve">: </w:t>
       </w:r>
@@ -2527,27 +2647,14 @@
         <w:tab/>
         <w:t xml:space="preserve">            Figuur </w:t>
       </w:r>
-      <w:r>
-        <w:fldChar w:fldCharType="begin"/>
-      </w:r>
-      <w:r>
-        <w:instrText xml:space="preserve"> SEQ Figuur \* ARABIC </w:instrText>
-      </w:r>
-      <w:r>
-        <w:fldChar w:fldCharType="separate"/>
-      </w:r>
-      <w:r>
-        <w:rPr>
-          <w:noProof/>
-        </w:rPr>
-        <w:t>5</w:t>
-      </w:r>
-      <w:r>
-        <w:rPr>
-          <w:noProof/>
-        </w:rPr>
-        <w:fldChar w:fldCharType="end"/>
-      </w:r>
+      <w:fldSimple w:instr=" SEQ Figuur \* ARABIC ">
+        <w:r>
+          <w:rPr>
+            <w:noProof/>
+          </w:rPr>
+          <w:t>5</w:t>
+        </w:r>
+      </w:fldSimple>
       <w:r>
         <w:t xml:space="preserve">: </w:t>
       </w:r>
@@ -3051,97 +3158,39 @@
     </w:p>
     <w:p>
       <w:pPr>
-        <w:spacing w:after="0" w:line="288" w:lineRule="auto"/>
         <w:rPr>
           <w:rFonts w:ascii="Garamond" w:hAnsi="Garamond"/>
           <w:color w:val="FF0000"/>
           <w:sz w:val="26"/>
           <w:szCs w:val="26"/>
-        </w:rPr>
-      </w:pPr>
-    </w:p>
-    <w:p>
-      <w:pPr>
-        <w:spacing w:after="0" w:line="288" w:lineRule="auto"/>
-        <w:rPr>
-          <w:rFonts w:ascii="Garamond" w:hAnsi="Garamond"/>
-          <w:color w:val="FF0000"/>
-          <w:sz w:val="26"/>
-          <w:szCs w:val="26"/>
-        </w:rPr>
-      </w:pPr>
-    </w:p>
-    <w:p>
-      <w:pPr>
-        <w:spacing w:after="0" w:line="288" w:lineRule="auto"/>
-        <w:rPr>
-          <w:rFonts w:ascii="Garamond" w:hAnsi="Garamond"/>
-          <w:color w:val="FF0000"/>
-          <w:sz w:val="26"/>
-          <w:szCs w:val="26"/>
-        </w:rPr>
-      </w:pPr>
-    </w:p>
-    <w:p>
-      <w:pPr>
-        <w:spacing w:after="0" w:line="288" w:lineRule="auto"/>
-        <w:rPr>
-          <w:rFonts w:ascii="Garamond" w:hAnsi="Garamond"/>
-          <w:color w:val="FF0000"/>
-          <w:sz w:val="26"/>
-          <w:szCs w:val="26"/>
-        </w:rPr>
-      </w:pPr>
-    </w:p>
-    <w:p>
-      <w:pPr>
-        <w:spacing w:after="0" w:line="288" w:lineRule="auto"/>
-        <w:rPr>
-          <w:rFonts w:ascii="Garamond" w:hAnsi="Garamond"/>
-          <w:color w:val="FF0000"/>
-          <w:sz w:val="26"/>
-          <w:szCs w:val="26"/>
-        </w:rPr>
-      </w:pPr>
-    </w:p>
-    <w:p>
-      <w:pPr>
-        <w:spacing w:after="0" w:line="288" w:lineRule="auto"/>
-        <w:rPr>
-          <w:rFonts w:ascii="Garamond" w:hAnsi="Garamond"/>
-          <w:color w:val="FF0000"/>
-          <w:sz w:val="26"/>
-          <w:szCs w:val="26"/>
-        </w:rPr>
-      </w:pPr>
-    </w:p>
-    <w:p>
-      <w:pPr>
-        <w:spacing w:after="0" w:line="288" w:lineRule="auto"/>
-        <w:rPr>
-          <w:rFonts w:ascii="Garamond" w:hAnsi="Garamond"/>
-          <w:color w:val="FF0000"/>
-          <w:sz w:val="26"/>
-          <w:szCs w:val="26"/>
-        </w:rPr>
-      </w:pPr>
-    </w:p>
-    <w:p>
-      <w:pPr>
-        <w:spacing w:after="0" w:line="240" w:lineRule="auto"/>
-        <w:rPr>
-          <w:rFonts w:ascii="Garamond" w:eastAsia="Times New Roman" w:hAnsi="Garamond" w:cs="Times New Roman"/>
-          <w:color w:val="000000"/>
-          <w:sz w:val="26"/>
-          <w:szCs w:val="26"/>
-          <w:u w:val="single"/>
-          <w:lang w:eastAsia="nl-BE"/>
         </w:rPr>
       </w:pPr>
       <w:bookmarkStart w:id="0" w:name="_GoBack"/>
       <w:bookmarkEnd w:id="0"/>
       <w:r>
         <w:rPr>
+          <w:rFonts w:ascii="Garamond" w:hAnsi="Garamond"/>
+          <w:color w:val="FF0000"/>
+          <w:sz w:val="26"/>
+          <w:szCs w:val="26"/>
+        </w:rPr>
+        <w:br w:type="page"/>
+      </w:r>
+    </w:p>
+    <w:p>
+      <w:pPr>
+        <w:spacing w:after="0" w:line="240" w:lineRule="auto"/>
+        <w:rPr>
+          <w:rFonts w:ascii="Garamond" w:eastAsia="Times New Roman" w:hAnsi="Garamond" w:cs="Times New Roman"/>
+          <w:color w:val="000000"/>
+          <w:sz w:val="26"/>
+          <w:szCs w:val="26"/>
+          <w:u w:val="single"/>
+          <w:lang w:eastAsia="nl-BE"/>
+        </w:rPr>
+      </w:pPr>
+      <w:r>
+        <w:rPr>
           <w:rFonts w:ascii="Garamond" w:eastAsia="Times New Roman" w:hAnsi="Garamond" w:cs="Times New Roman"/>
           <w:color w:val="000000"/>
           <w:sz w:val="26"/>
@@ -3169,10 +3218,10 @@
       <w:pPr>
         <w:spacing w:after="0" w:line="240" w:lineRule="auto"/>
         <w:rPr>
-          <w:rFonts w:ascii="Times New Roman" w:eastAsia="Times New Roman" w:hAnsi="Times New Roman" w:cs="Times New Roman"/>
-          <w:color w:val="000000"/>
-          <w:sz w:val="24"/>
-          <w:szCs w:val="24"/>
+          <w:rFonts w:ascii="Garamond" w:eastAsia="Times New Roman" w:hAnsi="Garamond" w:cs="Times New Roman"/>
+          <w:color w:val="000000"/>
+          <w:sz w:val="26"/>
+          <w:szCs w:val="26"/>
           <w:lang w:eastAsia="nl-BE"/>
         </w:rPr>
       </w:pPr>
@@ -3206,29 +3255,7 @@
           <w:szCs w:val="26"/>
           <w:lang w:eastAsia="nl-BE"/>
         </w:rPr>
-        <w:t xml:space="preserve"> files. (</w:t>
-      </w:r>
-      <w:proofErr w:type="gramStart"/>
-      <w:r>
-        <w:rPr>
-          <w:rFonts w:ascii="Garamond" w:eastAsia="Times New Roman" w:hAnsi="Garamond" w:cs="Times New Roman"/>
-          <w:color w:val="000000"/>
-          <w:sz w:val="26"/>
-          <w:szCs w:val="26"/>
-          <w:lang w:eastAsia="nl-BE"/>
-        </w:rPr>
-        <w:t>z.j.</w:t>
-      </w:r>
-      <w:proofErr w:type="gramEnd"/>
-      <w:r>
-        <w:rPr>
-          <w:rFonts w:ascii="Garamond" w:eastAsia="Times New Roman" w:hAnsi="Garamond" w:cs="Times New Roman"/>
-          <w:color w:val="000000"/>
-          <w:sz w:val="26"/>
-          <w:szCs w:val="26"/>
-          <w:lang w:eastAsia="nl-BE"/>
-        </w:rPr>
-        <w:t xml:space="preserve">). Geraadpleegd op 1 maart 2020 via </w:t>
+        <w:t xml:space="preserve"> files. (z.j.). Geraadpleegd op 1 maart 2020 via </w:t>
       </w:r>
       <w:hyperlink r:id="rId11" w:history="1">
         <w:r>
@@ -3240,7 +3267,29 @@
             <w:u w:val="single"/>
             <w:lang w:eastAsia="nl-BE"/>
           </w:rPr>
-          <w:t>http://webhelp.esri.com/arcims/9.3/General/topics/author_world_files.htm</w:t>
+          <w:t>http://webhelp.esri.com/arcims/9.3/General/</w:t>
+        </w:r>
+        <w:r>
+          <w:rPr>
+            <w:rFonts w:ascii="Garamond" w:eastAsia="Times New Roman" w:hAnsi="Garamond" w:cs="Times New Roman"/>
+            <w:color w:val="1155CC"/>
+            <w:sz w:val="26"/>
+            <w:szCs w:val="26"/>
+            <w:u w:val="single"/>
+            <w:lang w:eastAsia="nl-BE"/>
+          </w:rPr>
+          <w:t>t</w:t>
+        </w:r>
+        <w:r>
+          <w:rPr>
+            <w:rFonts w:ascii="Garamond" w:eastAsia="Times New Roman" w:hAnsi="Garamond" w:cs="Times New Roman"/>
+            <w:color w:val="1155CC"/>
+            <w:sz w:val="26"/>
+            <w:szCs w:val="26"/>
+            <w:u w:val="single"/>
+            <w:lang w:eastAsia="nl-BE"/>
+          </w:rPr>
+          <w:t>opics/author_world_files.htm</w:t>
         </w:r>
       </w:hyperlink>
       <w:r>
@@ -3261,13 +3310,183 @@
           <w:rFonts w:ascii="Garamond" w:hAnsi="Garamond"/>
           <w:sz w:val="26"/>
           <w:szCs w:val="26"/>
-          <w:u w:val="single"/>
-        </w:rPr>
-      </w:pPr>
+        </w:rPr>
+      </w:pPr>
+    </w:p>
+    <w:p>
+      <w:pPr>
+        <w:spacing w:after="0" w:line="288" w:lineRule="auto"/>
+        <w:rPr>
+          <w:rFonts w:ascii="Garamond" w:hAnsi="Garamond"/>
+          <w:sz w:val="26"/>
+          <w:szCs w:val="26"/>
+        </w:rPr>
+      </w:pPr>
+      <w:r>
+        <w:rPr>
+          <w:rFonts w:ascii="Garamond" w:hAnsi="Garamond"/>
+          <w:sz w:val="26"/>
+          <w:szCs w:val="26"/>
+        </w:rPr>
+        <w:t>ASP.NET. (</w:t>
+      </w:r>
+      <w:proofErr w:type="spellStart"/>
+      <w:r>
+        <w:rPr>
+          <w:rFonts w:ascii="Garamond" w:hAnsi="Garamond"/>
+          <w:sz w:val="26"/>
+          <w:szCs w:val="26"/>
+        </w:rPr>
+        <w:t>z.j</w:t>
+      </w:r>
+      <w:proofErr w:type="spellEnd"/>
+      <w:r>
+        <w:rPr>
+          <w:rFonts w:ascii="Garamond" w:hAnsi="Garamond"/>
+          <w:sz w:val="26"/>
+          <w:szCs w:val="26"/>
+        </w:rPr>
+        <w:t>). Geraadpleegd op 3 maart 2020 via</w:t>
+      </w:r>
+    </w:p>
+    <w:p>
+      <w:pPr>
+        <w:spacing w:after="0" w:line="288" w:lineRule="auto"/>
+        <w:rPr>
+          <w:rFonts w:ascii="Garamond" w:hAnsi="Garamond"/>
+          <w:sz w:val="26"/>
+          <w:szCs w:val="26"/>
+        </w:rPr>
+      </w:pPr>
+      <w:hyperlink r:id="rId12" w:history="1">
+        <w:r>
+          <w:rPr>
+            <w:rStyle w:val="Hyperlink"/>
+            <w:rFonts w:ascii="Garamond" w:hAnsi="Garamond"/>
+            <w:sz w:val="26"/>
+            <w:szCs w:val="26"/>
+          </w:rPr>
+          <w:t>https://dotnet.microsoft.com/apps/aspnet</w:t>
+        </w:r>
+      </w:hyperlink>
+    </w:p>
+    <w:p>
+      <w:pPr>
+        <w:spacing w:after="0" w:line="288" w:lineRule="auto"/>
+        <w:rPr>
+          <w:rFonts w:ascii="Garamond" w:hAnsi="Garamond"/>
+          <w:sz w:val="26"/>
+          <w:szCs w:val="26"/>
+        </w:rPr>
+      </w:pPr>
+    </w:p>
+    <w:p>
+      <w:pPr>
+        <w:spacing w:after="0" w:line="288" w:lineRule="auto"/>
+        <w:rPr>
+          <w:rFonts w:ascii="Garamond" w:hAnsi="Garamond"/>
+          <w:sz w:val="26"/>
+          <w:szCs w:val="26"/>
+        </w:rPr>
+      </w:pPr>
+      <w:proofErr w:type="spellStart"/>
+      <w:r>
+        <w:rPr>
+          <w:rFonts w:ascii="Garamond" w:hAnsi="Garamond"/>
+          <w:sz w:val="26"/>
+          <w:szCs w:val="26"/>
+        </w:rPr>
+        <w:t>ArcGIS</w:t>
+      </w:r>
+      <w:proofErr w:type="spellEnd"/>
+      <w:r>
+        <w:rPr>
+          <w:rFonts w:ascii="Garamond" w:hAnsi="Garamond"/>
+          <w:sz w:val="26"/>
+          <w:szCs w:val="26"/>
+        </w:rPr>
+        <w:t xml:space="preserve"> </w:t>
+      </w:r>
+      <w:proofErr w:type="spellStart"/>
+      <w:r>
+        <w:rPr>
+          <w:rFonts w:ascii="Garamond" w:hAnsi="Garamond"/>
+          <w:sz w:val="26"/>
+          <w:szCs w:val="26"/>
+        </w:rPr>
+        <w:t>for</w:t>
+      </w:r>
+      <w:proofErr w:type="spellEnd"/>
+      <w:r>
+        <w:rPr>
+          <w:rFonts w:ascii="Garamond" w:hAnsi="Garamond"/>
+          <w:sz w:val="26"/>
+          <w:szCs w:val="26"/>
+        </w:rPr>
+        <w:t xml:space="preserve"> Developers. </w:t>
+      </w:r>
+      <w:r>
+        <w:rPr>
+          <w:rFonts w:ascii="Garamond" w:hAnsi="Garamond"/>
+          <w:sz w:val="26"/>
+          <w:szCs w:val="26"/>
+          <w:lang w:val="en-US"/>
+        </w:rPr>
+        <w:t>(</w:t>
+      </w:r>
+      <w:proofErr w:type="spellStart"/>
+      <w:r>
+        <w:rPr>
+          <w:rFonts w:ascii="Garamond" w:hAnsi="Garamond"/>
+          <w:sz w:val="26"/>
+          <w:szCs w:val="26"/>
+          <w:lang w:val="en-US"/>
+        </w:rPr>
+        <w:t>z.j</w:t>
+      </w:r>
+      <w:proofErr w:type="spellEnd"/>
+      <w:r>
+        <w:rPr>
+          <w:rFonts w:ascii="Garamond" w:hAnsi="Garamond"/>
+          <w:sz w:val="26"/>
+          <w:szCs w:val="26"/>
+          <w:lang w:val="en-US"/>
+        </w:rPr>
+        <w:t xml:space="preserve">). </w:t>
+      </w:r>
+      <w:r>
+        <w:rPr>
+          <w:rFonts w:ascii="Garamond" w:hAnsi="Garamond"/>
+          <w:sz w:val="26"/>
+          <w:szCs w:val="26"/>
+        </w:rPr>
+        <w:t>Geraadpleegd op 5 maart 2020 via</w:t>
+      </w:r>
+    </w:p>
+    <w:p>
+      <w:pPr>
+        <w:spacing w:after="0" w:line="288" w:lineRule="auto"/>
+        <w:rPr>
+          <w:rFonts w:ascii="Garamond" w:hAnsi="Garamond"/>
+          <w:sz w:val="26"/>
+          <w:szCs w:val="26"/>
+        </w:rPr>
+      </w:pPr>
+      <w:hyperlink r:id="rId13" w:history="1">
+        <w:r>
+          <w:rPr>
+            <w:rStyle w:val="Hyperlink"/>
+            <w:rFonts w:ascii="Garamond" w:hAnsi="Garamond"/>
+            <w:sz w:val="26"/>
+            <w:szCs w:val="26"/>
+          </w:rPr>
+          <w:t>https://developers.arcgis.com/labs/</w:t>
+        </w:r>
+      </w:hyperlink>
     </w:p>
     <w:sectPr>
-      <w:headerReference w:type="default" r:id="rId12"/>
-      <w:footerReference w:type="default" r:id="rId13"/>
+      <w:headerReference w:type="default" r:id="rId14"/>
+      <w:footerReference w:type="default" r:id="rId15"/>
       <w:pgSz w:w="11906" w:h="16838"/>
       <w:pgMar w:top="1417" w:right="1417" w:bottom="1417" w:left="1417" w:header="708" w:footer="708" w:gutter="0"/>
       <w:cols w:space="708"/>
@@ -3514,6 +3733,7 @@
     <w:lsdException w:name="HTML Sample" w:semiHidden="1" w:unhideWhenUsed="1"/>
     <w:lsdException w:name="HTML Typewriter" w:semiHidden="1" w:unhideWhenUsed="1"/>
     <w:lsdException w:name="HTML Variable" w:semiHidden="1" w:unhideWhenUsed="1"/>
+    <w:lsdException w:name="Normal Table" w:semiHidden="1" w:unhideWhenUsed="1"/>
     <w:lsdException w:name="annotation subject" w:semiHidden="1" w:unhideWhenUsed="1"/>
     <w:lsdException w:name="No List" w:semiHidden="1" w:unhideWhenUsed="1"/>
     <w:lsdException w:name="Outline List 1" w:semiHidden="1" w:unhideWhenUsed="1"/>
@@ -3560,8 +3780,10 @@
     <w:lsdException w:name="Table Subtle 2" w:semiHidden="1" w:unhideWhenUsed="1"/>
     <w:lsdException w:name="Table Web 1" w:semiHidden="1" w:unhideWhenUsed="1"/>
     <w:lsdException w:name="Table Web 2" w:semiHidden="1" w:unhideWhenUsed="1"/>
+    <w:lsdException w:name="Table Web 3" w:semiHidden="1" w:unhideWhenUsed="1"/>
     <w:lsdException w:name="Balloon Text" w:semiHidden="1" w:unhideWhenUsed="1"/>
     <w:lsdException w:name="Table Grid" w:uiPriority="39"/>
+    <w:lsdException w:name="Table Theme" w:semiHidden="1" w:unhideWhenUsed="1"/>
     <w:lsdException w:name="Placeholder Text" w:semiHidden="1"/>
     <w:lsdException w:name="No Spacing" w:uiPriority="1" w:qFormat="1"/>
     <w:lsdException w:name="Light Shading" w:uiPriority="60"/>
@@ -3879,7 +4101,6 @@
     <w:name w:val="Hyperlink"/>
     <w:basedOn w:val="Standaardalinea-lettertype"/>
     <w:uiPriority w:val="99"/>
-    <w:semiHidden/>
     <w:unhideWhenUsed/>
     <w:rsid w:val="00F24C69"/>
     <w:rPr>
@@ -3904,6 +4125,18 @@
       <w:color w:val="44546A" w:themeColor="text2"/>
       <w:sz w:val="18"/>
       <w:szCs w:val="18"/>
+    </w:rPr>
+  </w:style>
+  <w:style w:type="character" w:styleId="Onopgelostemelding">
+    <w:name w:val="Unresolved Mention"/>
+    <w:basedOn w:val="Standaardalinea-lettertype"/>
+    <w:uiPriority w:val="99"/>
+    <w:semiHidden/>
+    <w:unhideWhenUsed/>
+    <w:rsid w:val="00E01C7A"/>
+    <w:rPr>
+      <w:color w:val="605E5C"/>
+      <w:shd w:val="clear" w:color="auto" w:fill="E1DFDD"/>
     </w:rPr>
   </w:style>
 </w:styles>

</xml_diff>

<commit_message>
Recentste afbeeldingen db model toegevoegd en aangepast in tussentijds verslag
</commit_message>
<xml_diff>
--- a/documenten/tussentijds verslag/Tussentijds verslag_groep_drone1.docx
+++ b/documenten/tussentijds verslag/Tussentijds verslag_groep_drone1.docx
@@ -1900,27 +1900,14 @@
       <w:r>
         <w:t xml:space="preserve">Figuur </w:t>
       </w:r>
-      <w:r>
-        <w:fldChar w:fldCharType="begin"/>
-      </w:r>
-      <w:r>
-        <w:instrText xml:space="preserve"> SEQ Figuur \* ARABIC </w:instrText>
-      </w:r>
-      <w:r>
-        <w:fldChar w:fldCharType="separate"/>
-      </w:r>
-      <w:r>
-        <w:rPr>
-          <w:noProof/>
-        </w:rPr>
-        <w:t>1</w:t>
-      </w:r>
-      <w:r>
-        <w:rPr>
-          <w:noProof/>
-        </w:rPr>
-        <w:fldChar w:fldCharType="end"/>
-      </w:r>
+      <w:fldSimple w:instr=" SEQ Figuur \* ARABIC ">
+        <w:r>
+          <w:rPr>
+            <w:noProof/>
+          </w:rPr>
+          <w:t>1</w:t>
+        </w:r>
+      </w:fldSimple>
       <w:r>
         <w:t>: Toevoegen en verwijderen van componenten in het systeem</w:t>
       </w:r>
@@ -2032,27 +2019,14 @@
       <w:r>
         <w:t xml:space="preserve">Figuur </w:t>
       </w:r>
-      <w:r>
-        <w:fldChar w:fldCharType="begin"/>
-      </w:r>
-      <w:r>
-        <w:instrText xml:space="preserve"> SEQ Figuur \* ARABIC </w:instrText>
-      </w:r>
-      <w:r>
-        <w:fldChar w:fldCharType="separate"/>
-      </w:r>
-      <w:r>
-        <w:rPr>
-          <w:noProof/>
-        </w:rPr>
-        <w:t>2</w:t>
-      </w:r>
-      <w:r>
-        <w:rPr>
-          <w:noProof/>
-        </w:rPr>
-        <w:fldChar w:fldCharType="end"/>
-      </w:r>
+      <w:fldSimple w:instr=" SEQ Figuur \* ARABIC ">
+        <w:r>
+          <w:rPr>
+            <w:noProof/>
+          </w:rPr>
+          <w:t>2</w:t>
+        </w:r>
+      </w:fldSimple>
       <w:r>
         <w:t>: Wijzigen en details bekijken van componenten in het systeem</w:t>
       </w:r>
@@ -2290,7 +2264,171 @@
           <w:szCs w:val="26"/>
           <w:lang w:eastAsia="nl-BE"/>
         </w:rPr>
-        <w:t xml:space="preserve"> waaraan alle andere tabellen gelinkt zijn aan de hand van </w:t>
+        <w:t xml:space="preserve"> waaraan alle andere tabellen gelinkt zijn</w:t>
+      </w:r>
+      <w:r>
+        <w:rPr>
+          <w:rFonts w:ascii="Garamond" w:eastAsia="Times New Roman" w:hAnsi="Garamond" w:cs="Times New Roman"/>
+          <w:color w:val="000000"/>
+          <w:sz w:val="26"/>
+          <w:szCs w:val="26"/>
+          <w:lang w:eastAsia="nl-BE"/>
+        </w:rPr>
+        <w:t xml:space="preserve">, deze zijn een op een of een op veel aan elkaar gelinkt. De tabellen die een op een aan elkaar gelinkt zijn, zijn gelinkt doordat de </w:t>
+      </w:r>
+      <w:proofErr w:type="spellStart"/>
+      <w:r>
+        <w:rPr>
+          <w:rFonts w:ascii="Garamond" w:eastAsia="Times New Roman" w:hAnsi="Garamond" w:cs="Times New Roman"/>
+          <w:color w:val="000000"/>
+          <w:sz w:val="26"/>
+          <w:szCs w:val="26"/>
+          <w:lang w:eastAsia="nl-BE"/>
+        </w:rPr>
+        <w:t>primary</w:t>
+      </w:r>
+      <w:proofErr w:type="spellEnd"/>
+      <w:r>
+        <w:rPr>
+          <w:rFonts w:ascii="Garamond" w:eastAsia="Times New Roman" w:hAnsi="Garamond" w:cs="Times New Roman"/>
+          <w:color w:val="000000"/>
+          <w:sz w:val="26"/>
+          <w:szCs w:val="26"/>
+          <w:lang w:eastAsia="nl-BE"/>
+        </w:rPr>
+        <w:t xml:space="preserve"> </w:t>
+      </w:r>
+      <w:proofErr w:type="spellStart"/>
+      <w:r>
+        <w:rPr>
+          <w:rFonts w:ascii="Garamond" w:eastAsia="Times New Roman" w:hAnsi="Garamond" w:cs="Times New Roman"/>
+          <w:color w:val="000000"/>
+          <w:sz w:val="26"/>
+          <w:szCs w:val="26"/>
+          <w:lang w:eastAsia="nl-BE"/>
+        </w:rPr>
+        <w:t>keys</w:t>
+      </w:r>
+      <w:proofErr w:type="spellEnd"/>
+      <w:r>
+        <w:rPr>
+          <w:rFonts w:ascii="Garamond" w:eastAsia="Times New Roman" w:hAnsi="Garamond" w:cs="Times New Roman"/>
+          <w:color w:val="000000"/>
+          <w:sz w:val="26"/>
+          <w:szCs w:val="26"/>
+          <w:lang w:eastAsia="nl-BE"/>
+        </w:rPr>
+        <w:t xml:space="preserve"> van beide tabellen op elkaar </w:t>
+      </w:r>
+      <w:proofErr w:type="spellStart"/>
+      <w:r>
+        <w:rPr>
+          <w:rFonts w:ascii="Garamond" w:eastAsia="Times New Roman" w:hAnsi="Garamond" w:cs="Times New Roman"/>
+          <w:color w:val="000000"/>
+          <w:sz w:val="26"/>
+          <w:szCs w:val="26"/>
+          <w:lang w:eastAsia="nl-BE"/>
+        </w:rPr>
+        <w:t>gemapt</w:t>
+      </w:r>
+      <w:proofErr w:type="spellEnd"/>
+      <w:r>
+        <w:rPr>
+          <w:rFonts w:ascii="Garamond" w:eastAsia="Times New Roman" w:hAnsi="Garamond" w:cs="Times New Roman"/>
+          <w:color w:val="000000"/>
+          <w:sz w:val="26"/>
+          <w:szCs w:val="26"/>
+          <w:lang w:eastAsia="nl-BE"/>
+        </w:rPr>
+        <w:t xml:space="preserve"> zijn, bijvoorbeeld de </w:t>
+      </w:r>
+      <w:proofErr w:type="spellStart"/>
+      <w:r>
+        <w:rPr>
+          <w:rFonts w:ascii="Garamond" w:eastAsia="Times New Roman" w:hAnsi="Garamond" w:cs="Times New Roman"/>
+          <w:color w:val="000000"/>
+          <w:sz w:val="26"/>
+          <w:szCs w:val="26"/>
+          <w:lang w:eastAsia="nl-BE"/>
+        </w:rPr>
+        <w:t>DepartureInfoId</w:t>
+      </w:r>
+      <w:proofErr w:type="spellEnd"/>
+      <w:r>
+        <w:rPr>
+          <w:rFonts w:ascii="Garamond" w:eastAsia="Times New Roman" w:hAnsi="Garamond" w:cs="Times New Roman"/>
+          <w:color w:val="000000"/>
+          <w:sz w:val="26"/>
+          <w:szCs w:val="26"/>
+          <w:lang w:eastAsia="nl-BE"/>
+        </w:rPr>
+        <w:t xml:space="preserve"> van de tabel </w:t>
+      </w:r>
+      <w:proofErr w:type="spellStart"/>
+      <w:r>
+        <w:rPr>
+          <w:rFonts w:ascii="Garamond" w:eastAsia="Times New Roman" w:hAnsi="Garamond" w:cs="Times New Roman"/>
+          <w:color w:val="000000"/>
+          <w:sz w:val="26"/>
+          <w:szCs w:val="26"/>
+          <w:lang w:eastAsia="nl-BE"/>
+        </w:rPr>
+        <w:t>DepartureInfo</w:t>
+      </w:r>
+      <w:proofErr w:type="spellEnd"/>
+      <w:r>
+        <w:rPr>
+          <w:rFonts w:ascii="Garamond" w:eastAsia="Times New Roman" w:hAnsi="Garamond" w:cs="Times New Roman"/>
+          <w:color w:val="000000"/>
+          <w:sz w:val="26"/>
+          <w:szCs w:val="26"/>
+          <w:lang w:eastAsia="nl-BE"/>
+        </w:rPr>
+        <w:t xml:space="preserve"> en de </w:t>
+      </w:r>
+      <w:proofErr w:type="spellStart"/>
+      <w:r>
+        <w:rPr>
+          <w:rFonts w:ascii="Garamond" w:eastAsia="Times New Roman" w:hAnsi="Garamond" w:cs="Times New Roman"/>
+          <w:color w:val="000000"/>
+          <w:sz w:val="26"/>
+          <w:szCs w:val="26"/>
+          <w:lang w:eastAsia="nl-BE"/>
+        </w:rPr>
+        <w:t>FlightId</w:t>
+      </w:r>
+      <w:proofErr w:type="spellEnd"/>
+      <w:r>
+        <w:rPr>
+          <w:rFonts w:ascii="Garamond" w:eastAsia="Times New Roman" w:hAnsi="Garamond" w:cs="Times New Roman"/>
+          <w:color w:val="000000"/>
+          <w:sz w:val="26"/>
+          <w:szCs w:val="26"/>
+          <w:lang w:eastAsia="nl-BE"/>
+        </w:rPr>
+        <w:t xml:space="preserve"> van de </w:t>
+      </w:r>
+      <w:proofErr w:type="spellStart"/>
+      <w:r>
+        <w:rPr>
+          <w:rFonts w:ascii="Garamond" w:eastAsia="Times New Roman" w:hAnsi="Garamond" w:cs="Times New Roman"/>
+          <w:color w:val="000000"/>
+          <w:sz w:val="26"/>
+          <w:szCs w:val="26"/>
+          <w:lang w:eastAsia="nl-BE"/>
+        </w:rPr>
+        <w:t>DroneFlightTabel</w:t>
+      </w:r>
+      <w:proofErr w:type="spellEnd"/>
+      <w:r>
+        <w:rPr>
+          <w:rFonts w:ascii="Garamond" w:eastAsia="Times New Roman" w:hAnsi="Garamond" w:cs="Times New Roman"/>
+          <w:color w:val="000000"/>
+          <w:sz w:val="26"/>
+          <w:szCs w:val="26"/>
+          <w:lang w:eastAsia="nl-BE"/>
+        </w:rPr>
+        <w:t xml:space="preserve"> zullen altijd overeenkomen. De tabellen die een op veel aan elkaar gelinkt zijn, zijn gelinkt aan de hand van </w:t>
       </w:r>
       <w:proofErr w:type="spellStart"/>
       <w:r>
@@ -2334,7 +2472,51 @@
           <w:szCs w:val="26"/>
           <w:lang w:eastAsia="nl-BE"/>
         </w:rPr>
-        <w:t xml:space="preserve">. De </w:t>
+        <w:t xml:space="preserve">, de tabel die meerdere elementen bevat van een andere tabel, bijvoorbeeld </w:t>
+      </w:r>
+      <w:proofErr w:type="spellStart"/>
+      <w:r>
+        <w:rPr>
+          <w:rFonts w:ascii="Garamond" w:eastAsia="Times New Roman" w:hAnsi="Garamond" w:cs="Times New Roman"/>
+          <w:color w:val="000000"/>
+          <w:sz w:val="26"/>
+          <w:szCs w:val="26"/>
+          <w:lang w:eastAsia="nl-BE"/>
+        </w:rPr>
+        <w:t>DroneFlight</w:t>
+      </w:r>
+      <w:proofErr w:type="spellEnd"/>
+      <w:r>
+        <w:rPr>
+          <w:rFonts w:ascii="Garamond" w:eastAsia="Times New Roman" w:hAnsi="Garamond" w:cs="Times New Roman"/>
+          <w:color w:val="000000"/>
+          <w:sz w:val="26"/>
+          <w:szCs w:val="26"/>
+          <w:lang w:eastAsia="nl-BE"/>
+        </w:rPr>
+        <w:t xml:space="preserve"> bevat meerdere </w:t>
+      </w:r>
+      <w:proofErr w:type="spellStart"/>
+      <w:r>
+        <w:rPr>
+          <w:rFonts w:ascii="Garamond" w:eastAsia="Times New Roman" w:hAnsi="Garamond" w:cs="Times New Roman"/>
+          <w:color w:val="000000"/>
+          <w:sz w:val="26"/>
+          <w:szCs w:val="26"/>
+          <w:lang w:eastAsia="nl-BE"/>
+        </w:rPr>
+        <w:t>GroundControlPoints</w:t>
+      </w:r>
+      <w:proofErr w:type="spellEnd"/>
+      <w:r>
+        <w:rPr>
+          <w:rFonts w:ascii="Garamond" w:eastAsia="Times New Roman" w:hAnsi="Garamond" w:cs="Times New Roman"/>
+          <w:color w:val="000000"/>
+          <w:sz w:val="26"/>
+          <w:szCs w:val="26"/>
+          <w:lang w:eastAsia="nl-BE"/>
+        </w:rPr>
+        <w:t xml:space="preserve">, heeft een link met een </w:t>
       </w:r>
       <w:proofErr w:type="spellStart"/>
       <w:r>
@@ -2367,40 +2549,106 @@
           <w:szCs w:val="26"/>
           <w:lang w:eastAsia="nl-BE"/>
         </w:rPr>
-        <w:t>keys</w:t>
-      </w:r>
-      <w:proofErr w:type="spellEnd"/>
-      <w:r>
-        <w:rPr>
-          <w:rFonts w:ascii="Garamond" w:eastAsia="Times New Roman" w:hAnsi="Garamond" w:cs="Times New Roman"/>
-          <w:color w:val="000000"/>
-          <w:sz w:val="26"/>
-          <w:szCs w:val="26"/>
-          <w:lang w:eastAsia="nl-BE"/>
-        </w:rPr>
-        <w:t xml:space="preserve"> bevinden zich telkens in de kleinere tabellen die gelinkt zijn aan de grotere tabellen en zijn het </w:t>
-      </w:r>
-      <w:proofErr w:type="spellStart"/>
-      <w:r>
-        <w:rPr>
-          <w:rFonts w:ascii="Garamond" w:eastAsia="Times New Roman" w:hAnsi="Garamond" w:cs="Times New Roman"/>
-          <w:color w:val="000000"/>
-          <w:sz w:val="26"/>
-          <w:szCs w:val="26"/>
-          <w:lang w:eastAsia="nl-BE"/>
-        </w:rPr>
-        <w:t>id</w:t>
-      </w:r>
-      <w:proofErr w:type="spellEnd"/>
-      <w:r>
-        <w:rPr>
-          <w:rFonts w:ascii="Garamond" w:eastAsia="Times New Roman" w:hAnsi="Garamond" w:cs="Times New Roman"/>
-          <w:color w:val="000000"/>
-          <w:sz w:val="26"/>
-          <w:szCs w:val="26"/>
-          <w:lang w:eastAsia="nl-BE"/>
-        </w:rPr>
-        <w:t xml:space="preserve"> van de tabel waaraan ze gelinkt zijn.</w:t>
+        <w:t>key</w:t>
+      </w:r>
+      <w:proofErr w:type="spellEnd"/>
+      <w:r>
+        <w:rPr>
+          <w:rFonts w:ascii="Garamond" w:eastAsia="Times New Roman" w:hAnsi="Garamond" w:cs="Times New Roman"/>
+          <w:color w:val="000000"/>
+          <w:sz w:val="26"/>
+          <w:szCs w:val="26"/>
+          <w:lang w:eastAsia="nl-BE"/>
+        </w:rPr>
+        <w:t xml:space="preserve"> die dan in elk van die andere tabellen vermeld staat, deze </w:t>
+      </w:r>
+      <w:proofErr w:type="spellStart"/>
+      <w:r>
+        <w:rPr>
+          <w:rFonts w:ascii="Garamond" w:eastAsia="Times New Roman" w:hAnsi="Garamond" w:cs="Times New Roman"/>
+          <w:color w:val="000000"/>
+          <w:sz w:val="26"/>
+          <w:szCs w:val="26"/>
+          <w:lang w:eastAsia="nl-BE"/>
+        </w:rPr>
+        <w:t>foreign</w:t>
+      </w:r>
+      <w:proofErr w:type="spellEnd"/>
+      <w:r>
+        <w:rPr>
+          <w:rFonts w:ascii="Garamond" w:eastAsia="Times New Roman" w:hAnsi="Garamond" w:cs="Times New Roman"/>
+          <w:color w:val="000000"/>
+          <w:sz w:val="26"/>
+          <w:szCs w:val="26"/>
+          <w:lang w:eastAsia="nl-BE"/>
+        </w:rPr>
+        <w:t xml:space="preserve"> </w:t>
+      </w:r>
+      <w:proofErr w:type="spellStart"/>
+      <w:r>
+        <w:rPr>
+          <w:rFonts w:ascii="Garamond" w:eastAsia="Times New Roman" w:hAnsi="Garamond" w:cs="Times New Roman"/>
+          <w:color w:val="000000"/>
+          <w:sz w:val="26"/>
+          <w:szCs w:val="26"/>
+          <w:lang w:eastAsia="nl-BE"/>
+        </w:rPr>
+        <w:t>key</w:t>
+      </w:r>
+      <w:proofErr w:type="spellEnd"/>
+      <w:r>
+        <w:rPr>
+          <w:rFonts w:ascii="Garamond" w:eastAsia="Times New Roman" w:hAnsi="Garamond" w:cs="Times New Roman"/>
+          <w:color w:val="000000"/>
+          <w:sz w:val="26"/>
+          <w:szCs w:val="26"/>
+          <w:lang w:eastAsia="nl-BE"/>
+        </w:rPr>
+        <w:t xml:space="preserve"> is de </w:t>
+      </w:r>
+      <w:proofErr w:type="spellStart"/>
+      <w:r>
+        <w:rPr>
+          <w:rFonts w:ascii="Garamond" w:eastAsia="Times New Roman" w:hAnsi="Garamond" w:cs="Times New Roman"/>
+          <w:color w:val="000000"/>
+          <w:sz w:val="26"/>
+          <w:szCs w:val="26"/>
+          <w:lang w:eastAsia="nl-BE"/>
+        </w:rPr>
+        <w:t>primary</w:t>
+      </w:r>
+      <w:proofErr w:type="spellEnd"/>
+      <w:r>
+        <w:rPr>
+          <w:rFonts w:ascii="Garamond" w:eastAsia="Times New Roman" w:hAnsi="Garamond" w:cs="Times New Roman"/>
+          <w:color w:val="000000"/>
+          <w:sz w:val="26"/>
+          <w:szCs w:val="26"/>
+          <w:lang w:eastAsia="nl-BE"/>
+        </w:rPr>
+        <w:t xml:space="preserve"> </w:t>
+      </w:r>
+      <w:proofErr w:type="spellStart"/>
+      <w:r>
+        <w:rPr>
+          <w:rFonts w:ascii="Garamond" w:eastAsia="Times New Roman" w:hAnsi="Garamond" w:cs="Times New Roman"/>
+          <w:color w:val="000000"/>
+          <w:sz w:val="26"/>
+          <w:szCs w:val="26"/>
+          <w:lang w:eastAsia="nl-BE"/>
+        </w:rPr>
+        <w:t>key</w:t>
+      </w:r>
+      <w:proofErr w:type="spellEnd"/>
+      <w:r>
+        <w:rPr>
+          <w:rFonts w:ascii="Garamond" w:eastAsia="Times New Roman" w:hAnsi="Garamond" w:cs="Times New Roman"/>
+          <w:color w:val="000000"/>
+          <w:sz w:val="26"/>
+          <w:szCs w:val="26"/>
+          <w:lang w:eastAsia="nl-BE"/>
+        </w:rPr>
+        <w:t xml:space="preserve"> van de andere tabel.</w:t>
       </w:r>
     </w:p>
     <w:p>
@@ -2418,9 +2666,9 @@
         </w:rPr>
         <w:lastRenderedPageBreak/>
         <w:drawing>
-          <wp:inline distT="0" distB="0" distL="0" distR="0" wp14:anchorId="44FB324A" wp14:editId="70A5A495">
-            <wp:extent cx="5334000" cy="3701225"/>
-            <wp:effectExtent l="0" t="0" r="0" b="0"/>
+          <wp:inline distT="0" distB="0" distL="0" distR="0" wp14:anchorId="44FB324A" wp14:editId="47BABEE8">
+            <wp:extent cx="5288177" cy="3786335"/>
+            <wp:effectExtent l="0" t="0" r="8255" b="5080"/>
             <wp:docPr id="1" name="Afbeelding 1"/>
             <wp:cNvGraphicFramePr>
               <a:graphicFrameLocks xmlns:a="http://schemas.openxmlformats.org/drawingml/2006/main" noChangeAspect="1"/>
@@ -2447,7 +2695,7 @@
                   <pic:spPr>
                     <a:xfrm>
                       <a:off x="0" y="0"/>
-                      <a:ext cx="5456656" cy="3786335"/>
+                      <a:ext cx="5288177" cy="3786335"/>
                     </a:xfrm>
                     <a:prstGeom prst="rect">
                       <a:avLst/>
@@ -2474,14 +2722,30 @@
       <w:r>
         <w:t xml:space="preserve">Figuur </w:t>
       </w:r>
-      <w:fldSimple w:instr=" SEQ Figuur \* ARABIC ">
-        <w:r>
-          <w:rPr>
-            <w:noProof/>
-          </w:rPr>
-          <w:t>3</w:t>
-        </w:r>
-      </w:fldSimple>
+      <w:r>
+        <w:fldChar w:fldCharType="begin"/>
+      </w:r>
+      <w:r>
+        <w:instrText xml:space="preserve"> SEQ Figuur \* A</w:instrText>
+      </w:r>
+      <w:r>
+        <w:instrText xml:space="preserve">RABIC </w:instrText>
+      </w:r>
+      <w:r>
+        <w:fldChar w:fldCharType="separate"/>
+      </w:r>
+      <w:r>
+        <w:rPr>
+          <w:noProof/>
+        </w:rPr>
+        <w:t>3</w:t>
+      </w:r>
+      <w:r>
+        <w:rPr>
+          <w:noProof/>
+        </w:rPr>
+        <w:fldChar w:fldCharType="end"/>
+      </w:r>
       <w:r>
         <w:t xml:space="preserve">: </w:t>
       </w:r>
@@ -2519,9 +2783,9 @@
           <w:lang w:eastAsia="nl-BE"/>
         </w:rPr>
         <w:drawing>
-          <wp:inline distT="0" distB="0" distL="0" distR="0" wp14:anchorId="1D2BB160" wp14:editId="30407EED">
-            <wp:extent cx="2647950" cy="2202539"/>
-            <wp:effectExtent l="0" t="0" r="0" b="7620"/>
+          <wp:inline distT="0" distB="0" distL="0" distR="0" wp14:anchorId="1D2BB160" wp14:editId="60878B00">
+            <wp:extent cx="2657746" cy="1842887"/>
+            <wp:effectExtent l="0" t="0" r="9525" b="5080"/>
             <wp:docPr id="2" name="Afbeelding 2"/>
             <wp:cNvGraphicFramePr>
               <a:graphicFrameLocks xmlns:a="http://schemas.openxmlformats.org/drawingml/2006/main" noChangeAspect="1"/>
@@ -2548,7 +2812,7 @@
                   <pic:spPr>
                     <a:xfrm>
                       <a:off x="0" y="0"/>
-                      <a:ext cx="2657746" cy="2210687"/>
+                      <a:ext cx="2657746" cy="1842887"/>
                     </a:xfrm>
                     <a:prstGeom prst="rect">
                       <a:avLst/>
@@ -2572,8 +2836,8 @@
           <w:lang w:eastAsia="nl-BE"/>
         </w:rPr>
         <w:drawing>
-          <wp:inline distT="0" distB="0" distL="0" distR="0" wp14:anchorId="512978CC" wp14:editId="3F0C024D">
-            <wp:extent cx="2724150" cy="1847930"/>
+          <wp:inline distT="0" distB="0" distL="0" distR="0" wp14:anchorId="512978CC" wp14:editId="6B80060E">
+            <wp:extent cx="2004629" cy="1870068"/>
             <wp:effectExtent l="0" t="0" r="0" b="0"/>
             <wp:docPr id="3" name="Afbeelding 3"/>
             <wp:cNvGraphicFramePr>
@@ -2601,7 +2865,7 @@
                   <pic:spPr>
                     <a:xfrm>
                       <a:off x="0" y="0"/>
-                      <a:ext cx="2756785" cy="1870068"/>
+                      <a:ext cx="2004629" cy="1870068"/>
                     </a:xfrm>
                     <a:prstGeom prst="rect">
                       <a:avLst/>
@@ -2621,14 +2885,27 @@
       <w:r>
         <w:t xml:space="preserve">Figuur </w:t>
       </w:r>
-      <w:fldSimple w:instr=" SEQ Figuur \* ARABIC ">
-        <w:r>
-          <w:rPr>
-            <w:noProof/>
-          </w:rPr>
-          <w:t>4</w:t>
-        </w:r>
-      </w:fldSimple>
+      <w:r>
+        <w:fldChar w:fldCharType="begin"/>
+      </w:r>
+      <w:r>
+        <w:instrText xml:space="preserve"> SEQ Figuur \* ARABIC </w:instrText>
+      </w:r>
+      <w:r>
+        <w:fldChar w:fldCharType="separate"/>
+      </w:r>
+      <w:r>
+        <w:rPr>
+          <w:noProof/>
+        </w:rPr>
+        <w:t>4</w:t>
+      </w:r>
+      <w:r>
+        <w:rPr>
+          <w:noProof/>
+        </w:rPr>
+        <w:fldChar w:fldCharType="end"/>
+      </w:r>
       <w:r>
         <w:t xml:space="preserve">: </w:t>
       </w:r>
@@ -2647,14 +2924,27 @@
         <w:tab/>
         <w:t xml:space="preserve">            Figuur </w:t>
       </w:r>
-      <w:fldSimple w:instr=" SEQ Figuur \* ARABIC ">
-        <w:r>
-          <w:rPr>
-            <w:noProof/>
-          </w:rPr>
-          <w:t>5</w:t>
-        </w:r>
-      </w:fldSimple>
+      <w:r>
+        <w:fldChar w:fldCharType="begin"/>
+      </w:r>
+      <w:r>
+        <w:instrText xml:space="preserve"> SEQ Figuur \* ARABIC </w:instrText>
+      </w:r>
+      <w:r>
+        <w:fldChar w:fldCharType="separate"/>
+      </w:r>
+      <w:r>
+        <w:rPr>
+          <w:noProof/>
+        </w:rPr>
+        <w:t>5</w:t>
+      </w:r>
+      <w:r>
+        <w:rPr>
+          <w:noProof/>
+        </w:rPr>
+        <w:fldChar w:fldCharType="end"/>
+      </w:r>
       <w:r>
         <w:t xml:space="preserve">: </w:t>
       </w:r>
@@ -2747,51 +3037,27 @@
           <w:szCs w:val="26"/>
           <w:lang w:eastAsia="nl-BE"/>
         </w:rPr>
-        <w:t xml:space="preserve">, deze vormt de basis van het databankdiagram die alle info bijhoudt over de dronevluchten. De </w:t>
-      </w:r>
-      <w:proofErr w:type="spellStart"/>
-      <w:r>
-        <w:rPr>
-          <w:rFonts w:ascii="Garamond" w:eastAsia="Times New Roman" w:hAnsi="Garamond" w:cs="Times New Roman"/>
-          <w:color w:val="000000"/>
-          <w:sz w:val="26"/>
-          <w:szCs w:val="26"/>
-          <w:lang w:eastAsia="nl-BE"/>
-        </w:rPr>
-        <w:t>DroneFlighttabel</w:t>
-      </w:r>
-      <w:proofErr w:type="spellEnd"/>
-      <w:r>
-        <w:rPr>
-          <w:rFonts w:ascii="Garamond" w:eastAsia="Times New Roman" w:hAnsi="Garamond" w:cs="Times New Roman"/>
-          <w:color w:val="000000"/>
-          <w:sz w:val="26"/>
-          <w:szCs w:val="26"/>
-          <w:lang w:eastAsia="nl-BE"/>
-        </w:rPr>
-        <w:t xml:space="preserve"> bevat een </w:t>
-      </w:r>
-      <w:proofErr w:type="spellStart"/>
-      <w:r>
-        <w:rPr>
-          <w:rFonts w:ascii="Garamond" w:eastAsia="Times New Roman" w:hAnsi="Garamond" w:cs="Times New Roman"/>
-          <w:color w:val="000000"/>
-          <w:sz w:val="26"/>
-          <w:szCs w:val="26"/>
-          <w:lang w:eastAsia="nl-BE"/>
-        </w:rPr>
-        <w:t>FlightId</w:t>
-      </w:r>
-      <w:proofErr w:type="spellEnd"/>
-      <w:r>
-        <w:rPr>
-          <w:rFonts w:ascii="Garamond" w:eastAsia="Times New Roman" w:hAnsi="Garamond" w:cs="Times New Roman"/>
-          <w:color w:val="000000"/>
-          <w:sz w:val="26"/>
-          <w:szCs w:val="26"/>
-          <w:lang w:eastAsia="nl-BE"/>
-        </w:rPr>
-        <w:t xml:space="preserve">, via deze waarde kunnen alle andere tabellen gelinkt worden aan de juiste dronevlucht. Daarnaast bevat deze tabel ook de naam van de piloot van de vlucht, en de </w:t>
+        <w:t xml:space="preserve">, deze vormt de basis van het databankdiagram die alle info bijhoudt over de dronevluchten. </w:t>
+      </w:r>
+      <w:r>
+        <w:rPr>
+          <w:rFonts w:ascii="Garamond" w:eastAsia="Times New Roman" w:hAnsi="Garamond" w:cs="Times New Roman"/>
+          <w:color w:val="000000"/>
+          <w:sz w:val="26"/>
+          <w:szCs w:val="26"/>
+          <w:lang w:eastAsia="nl-BE"/>
+        </w:rPr>
+        <w:t>Deze tabel bevat</w:t>
+      </w:r>
+      <w:r>
+        <w:rPr>
+          <w:rFonts w:ascii="Garamond" w:eastAsia="Times New Roman" w:hAnsi="Garamond" w:cs="Times New Roman"/>
+          <w:color w:val="000000"/>
+          <w:sz w:val="26"/>
+          <w:szCs w:val="26"/>
+          <w:lang w:eastAsia="nl-BE"/>
+        </w:rPr>
+        <w:t xml:space="preserve"> de naam van de piloot van de vlucht, en de </w:t>
       </w:r>
       <w:proofErr w:type="spellStart"/>
       <w:r>
@@ -2813,7 +3079,57 @@
           <w:szCs w:val="26"/>
           <w:lang w:eastAsia="nl-BE"/>
         </w:rPr>
-        <w:t xml:space="preserve"> van de drone om zo aan de informatie over deze twee waarden te kunnen, alsook de locatie en datum van de vlucht. Als laatste bevat de tabel enkele has-velden, deze velden dienen om te controleren of een bepaald bestandstype al ingelezen is voor deze dronevlucht.</w:t>
+        <w:t xml:space="preserve"> van de drone om zo aan de informatie over deze twee waarden te kunnen, alsook de locatie en datum van de vlucht</w:t>
+      </w:r>
+      <w:r>
+        <w:rPr>
+          <w:rFonts w:ascii="Garamond" w:eastAsia="Times New Roman" w:hAnsi="Garamond" w:cs="Times New Roman"/>
+          <w:color w:val="000000"/>
+          <w:sz w:val="26"/>
+          <w:szCs w:val="26"/>
+          <w:lang w:eastAsia="nl-BE"/>
+        </w:rPr>
+        <w:t>, alle andere tabellen zijn een op een gelinkt met deze tabel.</w:t>
+      </w:r>
+      <w:r>
+        <w:rPr>
+          <w:rFonts w:ascii="Garamond" w:eastAsia="Times New Roman" w:hAnsi="Garamond" w:cs="Times New Roman"/>
+          <w:color w:val="000000"/>
+          <w:sz w:val="26"/>
+          <w:szCs w:val="26"/>
+          <w:lang w:eastAsia="nl-BE"/>
+        </w:rPr>
+        <w:t xml:space="preserve"> </w:t>
+      </w:r>
+      <w:r>
+        <w:rPr>
+          <w:rFonts w:ascii="Garamond" w:eastAsia="Times New Roman" w:hAnsi="Garamond" w:cs="Times New Roman"/>
+          <w:color w:val="000000"/>
+          <w:sz w:val="26"/>
+          <w:szCs w:val="26"/>
+          <w:lang w:eastAsia="nl-BE"/>
+        </w:rPr>
+        <w:t>Daarnaast</w:t>
+      </w:r>
+      <w:r>
+        <w:rPr>
+          <w:rFonts w:ascii="Garamond" w:eastAsia="Times New Roman" w:hAnsi="Garamond" w:cs="Times New Roman"/>
+          <w:color w:val="000000"/>
+          <w:sz w:val="26"/>
+          <w:szCs w:val="26"/>
+          <w:lang w:eastAsia="nl-BE"/>
+        </w:rPr>
+        <w:t xml:space="preserve"> bevat de tabel enkele has-velden, deze velden dienen om te controleren of een bepaald bestandstype al ingelezen is voor deze dronevlucht</w:t>
+      </w:r>
+      <w:r>
+        <w:rPr>
+          <w:rFonts w:ascii="Garamond" w:eastAsia="Times New Roman" w:hAnsi="Garamond" w:cs="Times New Roman"/>
+          <w:color w:val="000000"/>
+          <w:sz w:val="26"/>
+          <w:szCs w:val="26"/>
+          <w:lang w:eastAsia="nl-BE"/>
+        </w:rPr>
+        <w:t>.</w:t>
       </w:r>
     </w:p>
     <w:p>
@@ -2856,6 +3172,171 @@
           <w:szCs w:val="26"/>
           <w:lang w:eastAsia="nl-BE"/>
         </w:rPr>
+        <w:t>DestinationInfotabel</w:t>
+      </w:r>
+      <w:proofErr w:type="spellEnd"/>
+      <w:r>
+        <w:rPr>
+          <w:rFonts w:ascii="Garamond" w:eastAsia="Times New Roman" w:hAnsi="Garamond" w:cs="Times New Roman"/>
+          <w:color w:val="000000"/>
+          <w:sz w:val="26"/>
+          <w:szCs w:val="26"/>
+          <w:lang w:eastAsia="nl-BE"/>
+        </w:rPr>
+        <w:t xml:space="preserve"> en </w:t>
+      </w:r>
+      <w:proofErr w:type="spellStart"/>
+      <w:r>
+        <w:rPr>
+          <w:rFonts w:ascii="Garamond" w:eastAsia="Times New Roman" w:hAnsi="Garamond" w:cs="Times New Roman"/>
+          <w:color w:val="000000"/>
+          <w:sz w:val="26"/>
+          <w:szCs w:val="26"/>
+          <w:lang w:eastAsia="nl-BE"/>
+        </w:rPr>
+        <w:t>DepartureInfotabel</w:t>
+      </w:r>
+      <w:proofErr w:type="spellEnd"/>
+      <w:r>
+        <w:rPr>
+          <w:rFonts w:ascii="Garamond" w:eastAsia="Times New Roman" w:hAnsi="Garamond" w:cs="Times New Roman"/>
+          <w:color w:val="000000"/>
+          <w:sz w:val="26"/>
+          <w:szCs w:val="26"/>
+          <w:lang w:eastAsia="nl-BE"/>
+        </w:rPr>
+        <w:t xml:space="preserve"> zijn de eerste twee tabellen gelinkt aan de dronevlucht, in deze tabellen staat er informatie over het vertrek en de aankomst van de </w:t>
+      </w:r>
+      <w:r>
+        <w:rPr>
+          <w:rFonts w:ascii="Garamond" w:eastAsia="Times New Roman" w:hAnsi="Garamond" w:cs="Times New Roman"/>
+          <w:color w:val="000000"/>
+          <w:sz w:val="26"/>
+          <w:szCs w:val="26"/>
+          <w:lang w:eastAsia="nl-BE"/>
+        </w:rPr>
+        <w:lastRenderedPageBreak/>
+        <w:t xml:space="preserve">drone, zoals de locatie en het tijdstip. De waarden uit de TFW-tabel en de </w:t>
+      </w:r>
+      <w:proofErr w:type="spellStart"/>
+      <w:r>
+        <w:rPr>
+          <w:rFonts w:ascii="Garamond" w:eastAsia="Times New Roman" w:hAnsi="Garamond" w:cs="Times New Roman"/>
+          <w:color w:val="000000"/>
+          <w:sz w:val="26"/>
+          <w:szCs w:val="26"/>
+          <w:lang w:eastAsia="nl-BE"/>
+        </w:rPr>
+        <w:t>GroundControlPointstabel</w:t>
+      </w:r>
+      <w:proofErr w:type="spellEnd"/>
+      <w:r>
+        <w:rPr>
+          <w:rFonts w:ascii="Garamond" w:eastAsia="Times New Roman" w:hAnsi="Garamond" w:cs="Times New Roman"/>
+          <w:color w:val="000000"/>
+          <w:sz w:val="26"/>
+          <w:szCs w:val="26"/>
+          <w:lang w:eastAsia="nl-BE"/>
+        </w:rPr>
+        <w:t xml:space="preserve"> bevatten respectievelijk x-, y-, en </w:t>
+      </w:r>
+      <w:proofErr w:type="spellStart"/>
+      <w:r>
+        <w:rPr>
+          <w:rFonts w:ascii="Garamond" w:eastAsia="Times New Roman" w:hAnsi="Garamond" w:cs="Times New Roman"/>
+          <w:color w:val="000000"/>
+          <w:sz w:val="26"/>
+          <w:szCs w:val="26"/>
+          <w:lang w:eastAsia="nl-BE"/>
+        </w:rPr>
+        <w:t>z-waarden</w:t>
+      </w:r>
+      <w:proofErr w:type="spellEnd"/>
+      <w:r>
+        <w:rPr>
+          <w:rFonts w:ascii="Garamond" w:eastAsia="Times New Roman" w:hAnsi="Garamond" w:cs="Times New Roman"/>
+          <w:color w:val="000000"/>
+          <w:sz w:val="26"/>
+          <w:szCs w:val="26"/>
+          <w:lang w:eastAsia="nl-BE"/>
+        </w:rPr>
+        <w:t xml:space="preserve"> om alle foto’s uit de </w:t>
+      </w:r>
+      <w:proofErr w:type="spellStart"/>
+      <w:r>
+        <w:rPr>
+          <w:rFonts w:ascii="Garamond" w:eastAsia="Times New Roman" w:hAnsi="Garamond" w:cs="Times New Roman"/>
+          <w:color w:val="000000"/>
+          <w:sz w:val="26"/>
+          <w:szCs w:val="26"/>
+          <w:lang w:eastAsia="nl-BE"/>
+        </w:rPr>
+        <w:t>RawImagestabel</w:t>
+      </w:r>
+      <w:proofErr w:type="spellEnd"/>
+      <w:r>
+        <w:rPr>
+          <w:rFonts w:ascii="Garamond" w:eastAsia="Times New Roman" w:hAnsi="Garamond" w:cs="Times New Roman"/>
+          <w:color w:val="000000"/>
+          <w:sz w:val="26"/>
+          <w:szCs w:val="26"/>
+          <w:lang w:eastAsia="nl-BE"/>
+        </w:rPr>
+        <w:t xml:space="preserve"> geografisch juist te positioneren (Understanding </w:t>
+      </w:r>
+      <w:proofErr w:type="spellStart"/>
+      <w:r>
+        <w:rPr>
+          <w:rFonts w:ascii="Garamond" w:eastAsia="Times New Roman" w:hAnsi="Garamond" w:cs="Times New Roman"/>
+          <w:color w:val="000000"/>
+          <w:sz w:val="26"/>
+          <w:szCs w:val="26"/>
+          <w:lang w:eastAsia="nl-BE"/>
+        </w:rPr>
+        <w:t>world</w:t>
+      </w:r>
+      <w:proofErr w:type="spellEnd"/>
+      <w:r>
+        <w:rPr>
+          <w:rFonts w:ascii="Garamond" w:eastAsia="Times New Roman" w:hAnsi="Garamond" w:cs="Times New Roman"/>
+          <w:color w:val="000000"/>
+          <w:sz w:val="26"/>
+          <w:szCs w:val="26"/>
+          <w:lang w:eastAsia="nl-BE"/>
+        </w:rPr>
+        <w:t xml:space="preserve"> files, z.j.) en de coördinaten van de </w:t>
+      </w:r>
+      <w:proofErr w:type="spellStart"/>
+      <w:r>
+        <w:rPr>
+          <w:rFonts w:ascii="Garamond" w:eastAsia="Times New Roman" w:hAnsi="Garamond" w:cs="Times New Roman"/>
+          <w:color w:val="000000"/>
+          <w:sz w:val="26"/>
+          <w:szCs w:val="26"/>
+          <w:lang w:eastAsia="nl-BE"/>
+        </w:rPr>
+        <w:t>ground</w:t>
+      </w:r>
+      <w:proofErr w:type="spellEnd"/>
+      <w:r>
+        <w:rPr>
+          <w:rFonts w:ascii="Garamond" w:eastAsia="Times New Roman" w:hAnsi="Garamond" w:cs="Times New Roman"/>
+          <w:color w:val="000000"/>
+          <w:sz w:val="26"/>
+          <w:szCs w:val="26"/>
+          <w:lang w:eastAsia="nl-BE"/>
+        </w:rPr>
+        <w:t xml:space="preserve"> control points die gebruikt worden om diezelfde foto’s aan elkaar te kunnen hangen om zo een groot beeld van bijvoorbeeld een werf te kunnen bekomen. Als laatste is de </w:t>
+      </w:r>
+      <w:proofErr w:type="spellStart"/>
+      <w:r>
+        <w:rPr>
+          <w:rFonts w:ascii="Garamond" w:eastAsia="Times New Roman" w:hAnsi="Garamond" w:cs="Times New Roman"/>
+          <w:color w:val="000000"/>
+          <w:sz w:val="26"/>
+          <w:szCs w:val="26"/>
+          <w:lang w:eastAsia="nl-BE"/>
+        </w:rPr>
         <w:t>DroneFlighttabel</w:t>
       </w:r>
       <w:proofErr w:type="spellEnd"/>
@@ -2867,270 +3348,6 @@
           <w:szCs w:val="26"/>
           <w:lang w:eastAsia="nl-BE"/>
         </w:rPr>
-        <w:t xml:space="preserve"> is gelinkt aan de meeste andere tabellen via </w:t>
-      </w:r>
-      <w:proofErr w:type="spellStart"/>
-      <w:r>
-        <w:rPr>
-          <w:rFonts w:ascii="Garamond" w:eastAsia="Times New Roman" w:hAnsi="Garamond" w:cs="Times New Roman"/>
-          <w:color w:val="000000"/>
-          <w:sz w:val="26"/>
-          <w:szCs w:val="26"/>
-          <w:lang w:eastAsia="nl-BE"/>
-        </w:rPr>
-        <w:t>foreign</w:t>
-      </w:r>
-      <w:proofErr w:type="spellEnd"/>
-      <w:r>
-        <w:rPr>
-          <w:rFonts w:ascii="Garamond" w:eastAsia="Times New Roman" w:hAnsi="Garamond" w:cs="Times New Roman"/>
-          <w:color w:val="000000"/>
-          <w:sz w:val="26"/>
-          <w:szCs w:val="26"/>
-          <w:lang w:eastAsia="nl-BE"/>
-        </w:rPr>
-        <w:t xml:space="preserve"> </w:t>
-      </w:r>
-      <w:proofErr w:type="spellStart"/>
-      <w:r>
-        <w:rPr>
-          <w:rFonts w:ascii="Garamond" w:eastAsia="Times New Roman" w:hAnsi="Garamond" w:cs="Times New Roman"/>
-          <w:color w:val="000000"/>
-          <w:sz w:val="26"/>
-          <w:szCs w:val="26"/>
-          <w:lang w:eastAsia="nl-BE"/>
-        </w:rPr>
-        <w:t>keys</w:t>
-      </w:r>
-      <w:proofErr w:type="spellEnd"/>
-      <w:r>
-        <w:rPr>
-          <w:rFonts w:ascii="Garamond" w:eastAsia="Times New Roman" w:hAnsi="Garamond" w:cs="Times New Roman"/>
-          <w:color w:val="000000"/>
-          <w:sz w:val="26"/>
-          <w:szCs w:val="26"/>
-          <w:lang w:eastAsia="nl-BE"/>
-        </w:rPr>
-        <w:t xml:space="preserve">, de andere tabellen bevatten namelijk de </w:t>
-      </w:r>
-      <w:proofErr w:type="spellStart"/>
-      <w:r>
-        <w:rPr>
-          <w:rFonts w:ascii="Garamond" w:eastAsia="Times New Roman" w:hAnsi="Garamond" w:cs="Times New Roman"/>
-          <w:color w:val="000000"/>
-          <w:sz w:val="26"/>
-          <w:szCs w:val="26"/>
-          <w:lang w:eastAsia="nl-BE"/>
-        </w:rPr>
-        <w:t>FlightId</w:t>
-      </w:r>
-      <w:proofErr w:type="spellEnd"/>
-      <w:r>
-        <w:rPr>
-          <w:rFonts w:ascii="Garamond" w:eastAsia="Times New Roman" w:hAnsi="Garamond" w:cs="Times New Roman"/>
-          <w:color w:val="000000"/>
-          <w:sz w:val="26"/>
-          <w:szCs w:val="26"/>
-          <w:lang w:eastAsia="nl-BE"/>
-        </w:rPr>
-        <w:t xml:space="preserve"> van de </w:t>
-      </w:r>
-      <w:proofErr w:type="spellStart"/>
-      <w:r>
-        <w:rPr>
-          <w:rFonts w:ascii="Garamond" w:eastAsia="Times New Roman" w:hAnsi="Garamond" w:cs="Times New Roman"/>
-          <w:color w:val="000000"/>
-          <w:sz w:val="26"/>
-          <w:szCs w:val="26"/>
-          <w:lang w:eastAsia="nl-BE"/>
-        </w:rPr>
-        <w:t>DroneFlight</w:t>
-      </w:r>
-      <w:proofErr w:type="spellEnd"/>
-      <w:r>
-        <w:rPr>
-          <w:rFonts w:ascii="Garamond" w:eastAsia="Times New Roman" w:hAnsi="Garamond" w:cs="Times New Roman"/>
-          <w:color w:val="000000"/>
-          <w:sz w:val="26"/>
-          <w:szCs w:val="26"/>
-          <w:lang w:eastAsia="nl-BE"/>
-        </w:rPr>
-        <w:t xml:space="preserve">. De </w:t>
-      </w:r>
-      <w:proofErr w:type="spellStart"/>
-      <w:r>
-        <w:rPr>
-          <w:rFonts w:ascii="Garamond" w:eastAsia="Times New Roman" w:hAnsi="Garamond" w:cs="Times New Roman"/>
-          <w:color w:val="000000"/>
-          <w:sz w:val="26"/>
-          <w:szCs w:val="26"/>
-          <w:lang w:eastAsia="nl-BE"/>
-        </w:rPr>
-        <w:t>DestinationInfotabel</w:t>
-      </w:r>
-      <w:proofErr w:type="spellEnd"/>
-      <w:r>
-        <w:rPr>
-          <w:rFonts w:ascii="Garamond" w:eastAsia="Times New Roman" w:hAnsi="Garamond" w:cs="Times New Roman"/>
-          <w:color w:val="000000"/>
-          <w:sz w:val="26"/>
-          <w:szCs w:val="26"/>
-          <w:lang w:eastAsia="nl-BE"/>
-        </w:rPr>
-        <w:t xml:space="preserve"> en </w:t>
-      </w:r>
-      <w:proofErr w:type="spellStart"/>
-      <w:r>
-        <w:rPr>
-          <w:rFonts w:ascii="Garamond" w:eastAsia="Times New Roman" w:hAnsi="Garamond" w:cs="Times New Roman"/>
-          <w:color w:val="000000"/>
-          <w:sz w:val="26"/>
-          <w:szCs w:val="26"/>
-          <w:lang w:eastAsia="nl-BE"/>
-        </w:rPr>
-        <w:t>DepartureInfotabel</w:t>
-      </w:r>
-      <w:proofErr w:type="spellEnd"/>
-      <w:r>
-        <w:rPr>
-          <w:rFonts w:ascii="Garamond" w:eastAsia="Times New Roman" w:hAnsi="Garamond" w:cs="Times New Roman"/>
-          <w:color w:val="000000"/>
-          <w:sz w:val="26"/>
-          <w:szCs w:val="26"/>
-          <w:lang w:eastAsia="nl-BE"/>
-        </w:rPr>
-        <w:t xml:space="preserve"> zijn de eerste twee tabellen gelinkt aan de dronevlucht, in deze tabellen staat er informatie over het vertrek en de aankomst van de drone, zoals de locatie en het tijdstip. De waarden uit de TFW-tabel en de </w:t>
-      </w:r>
-      <w:proofErr w:type="spellStart"/>
-      <w:r>
-        <w:rPr>
-          <w:rFonts w:ascii="Garamond" w:eastAsia="Times New Roman" w:hAnsi="Garamond" w:cs="Times New Roman"/>
-          <w:color w:val="000000"/>
-          <w:sz w:val="26"/>
-          <w:szCs w:val="26"/>
-          <w:lang w:eastAsia="nl-BE"/>
-        </w:rPr>
-        <w:t>GroundControlPointstabel</w:t>
-      </w:r>
-      <w:proofErr w:type="spellEnd"/>
-      <w:r>
-        <w:rPr>
-          <w:rFonts w:ascii="Garamond" w:eastAsia="Times New Roman" w:hAnsi="Garamond" w:cs="Times New Roman"/>
-          <w:color w:val="000000"/>
-          <w:sz w:val="26"/>
-          <w:szCs w:val="26"/>
-          <w:lang w:eastAsia="nl-BE"/>
-        </w:rPr>
-        <w:t xml:space="preserve"> bevatten respectievelijk x-, y-, en </w:t>
-      </w:r>
-      <w:proofErr w:type="spellStart"/>
-      <w:r>
-        <w:rPr>
-          <w:rFonts w:ascii="Garamond" w:eastAsia="Times New Roman" w:hAnsi="Garamond" w:cs="Times New Roman"/>
-          <w:color w:val="000000"/>
-          <w:sz w:val="26"/>
-          <w:szCs w:val="26"/>
-          <w:lang w:eastAsia="nl-BE"/>
-        </w:rPr>
-        <w:t>z-waarden</w:t>
-      </w:r>
-      <w:proofErr w:type="spellEnd"/>
-      <w:r>
-        <w:rPr>
-          <w:rFonts w:ascii="Garamond" w:eastAsia="Times New Roman" w:hAnsi="Garamond" w:cs="Times New Roman"/>
-          <w:color w:val="000000"/>
-          <w:sz w:val="26"/>
-          <w:szCs w:val="26"/>
-          <w:lang w:eastAsia="nl-BE"/>
-        </w:rPr>
-        <w:t xml:space="preserve"> om alle foto’s uit de </w:t>
-      </w:r>
-      <w:proofErr w:type="spellStart"/>
-      <w:r>
-        <w:rPr>
-          <w:rFonts w:ascii="Garamond" w:eastAsia="Times New Roman" w:hAnsi="Garamond" w:cs="Times New Roman"/>
-          <w:color w:val="000000"/>
-          <w:sz w:val="26"/>
-          <w:szCs w:val="26"/>
-          <w:lang w:eastAsia="nl-BE"/>
-        </w:rPr>
-        <w:t>RawImagestabel</w:t>
-      </w:r>
-      <w:proofErr w:type="spellEnd"/>
-      <w:r>
-        <w:rPr>
-          <w:rFonts w:ascii="Garamond" w:eastAsia="Times New Roman" w:hAnsi="Garamond" w:cs="Times New Roman"/>
-          <w:color w:val="000000"/>
-          <w:sz w:val="26"/>
-          <w:szCs w:val="26"/>
-          <w:lang w:eastAsia="nl-BE"/>
-        </w:rPr>
-        <w:t xml:space="preserve"> geografisch juist te positioneren (Understanding </w:t>
-      </w:r>
-      <w:proofErr w:type="spellStart"/>
-      <w:r>
-        <w:rPr>
-          <w:rFonts w:ascii="Garamond" w:eastAsia="Times New Roman" w:hAnsi="Garamond" w:cs="Times New Roman"/>
-          <w:color w:val="000000"/>
-          <w:sz w:val="26"/>
-          <w:szCs w:val="26"/>
-          <w:lang w:eastAsia="nl-BE"/>
-        </w:rPr>
-        <w:t>world</w:t>
-      </w:r>
-      <w:proofErr w:type="spellEnd"/>
-      <w:r>
-        <w:rPr>
-          <w:rFonts w:ascii="Garamond" w:eastAsia="Times New Roman" w:hAnsi="Garamond" w:cs="Times New Roman"/>
-          <w:color w:val="000000"/>
-          <w:sz w:val="26"/>
-          <w:szCs w:val="26"/>
-          <w:lang w:eastAsia="nl-BE"/>
-        </w:rPr>
-        <w:t xml:space="preserve"> files, z.j.) en de coördinaten van de </w:t>
-      </w:r>
-      <w:proofErr w:type="spellStart"/>
-      <w:r>
-        <w:rPr>
-          <w:rFonts w:ascii="Garamond" w:eastAsia="Times New Roman" w:hAnsi="Garamond" w:cs="Times New Roman"/>
-          <w:color w:val="000000"/>
-          <w:sz w:val="26"/>
-          <w:szCs w:val="26"/>
-          <w:lang w:eastAsia="nl-BE"/>
-        </w:rPr>
-        <w:t>ground</w:t>
-      </w:r>
-      <w:proofErr w:type="spellEnd"/>
-      <w:r>
-        <w:rPr>
-          <w:rFonts w:ascii="Garamond" w:eastAsia="Times New Roman" w:hAnsi="Garamond" w:cs="Times New Roman"/>
-          <w:color w:val="000000"/>
-          <w:sz w:val="26"/>
-          <w:szCs w:val="26"/>
-          <w:lang w:eastAsia="nl-BE"/>
-        </w:rPr>
-        <w:t xml:space="preserve"> control points die gebruikt worden om diezelfde foto’s aan elkaar te kunnen hangen om zo een groot beeld van bijvoorbeeld een werf te kunnen bekomen. Als laatste is de </w:t>
-      </w:r>
-      <w:proofErr w:type="spellStart"/>
-      <w:r>
-        <w:rPr>
-          <w:rFonts w:ascii="Garamond" w:eastAsia="Times New Roman" w:hAnsi="Garamond" w:cs="Times New Roman"/>
-          <w:color w:val="000000"/>
-          <w:sz w:val="26"/>
-          <w:szCs w:val="26"/>
-          <w:lang w:eastAsia="nl-BE"/>
-        </w:rPr>
-        <w:t>DroneFlighttabel</w:t>
-      </w:r>
-      <w:proofErr w:type="spellEnd"/>
-      <w:r>
-        <w:rPr>
-          <w:rFonts w:ascii="Garamond" w:eastAsia="Times New Roman" w:hAnsi="Garamond" w:cs="Times New Roman"/>
-          <w:color w:val="000000"/>
-          <w:sz w:val="26"/>
-          <w:szCs w:val="26"/>
-          <w:lang w:eastAsia="nl-BE"/>
-        </w:rPr>
         <w:t xml:space="preserve"> gelinkt met de </w:t>
       </w:r>
       <w:proofErr w:type="spellStart"/>
@@ -3165,8 +3382,6 @@
           <w:szCs w:val="26"/>
         </w:rPr>
       </w:pPr>
-      <w:bookmarkStart w:id="0" w:name="_GoBack"/>
-      <w:bookmarkEnd w:id="0"/>
       <w:r>
         <w:rPr>
           <w:rFonts w:ascii="Garamond" w:hAnsi="Garamond"/>
@@ -3210,103 +3425,121 @@
           <w:color w:val="000000"/>
           <w:sz w:val="26"/>
           <w:szCs w:val="26"/>
-          <w:lang w:eastAsia="nl-BE"/>
-        </w:rPr>
-      </w:pPr>
+          <w:u w:val="single"/>
+          <w:lang w:eastAsia="nl-BE"/>
+        </w:rPr>
+      </w:pPr>
+    </w:p>
+    <w:p>
+      <w:pPr>
+        <w:spacing w:after="0" w:line="288" w:lineRule="auto"/>
+        <w:rPr>
+          <w:rFonts w:ascii="Garamond" w:hAnsi="Garamond"/>
+          <w:sz w:val="26"/>
+          <w:szCs w:val="26"/>
+        </w:rPr>
+      </w:pPr>
+      <w:proofErr w:type="spellStart"/>
+      <w:r>
+        <w:rPr>
+          <w:rFonts w:ascii="Garamond" w:hAnsi="Garamond"/>
+          <w:sz w:val="26"/>
+          <w:szCs w:val="26"/>
+        </w:rPr>
+        <w:t>ArcGIS</w:t>
+      </w:r>
+      <w:proofErr w:type="spellEnd"/>
+      <w:r>
+        <w:rPr>
+          <w:rFonts w:ascii="Garamond" w:hAnsi="Garamond"/>
+          <w:sz w:val="26"/>
+          <w:szCs w:val="26"/>
+        </w:rPr>
+        <w:t xml:space="preserve"> </w:t>
+      </w:r>
+      <w:proofErr w:type="spellStart"/>
+      <w:r>
+        <w:rPr>
+          <w:rFonts w:ascii="Garamond" w:hAnsi="Garamond"/>
+          <w:sz w:val="26"/>
+          <w:szCs w:val="26"/>
+        </w:rPr>
+        <w:t>for</w:t>
+      </w:r>
+      <w:proofErr w:type="spellEnd"/>
+      <w:r>
+        <w:rPr>
+          <w:rFonts w:ascii="Garamond" w:hAnsi="Garamond"/>
+          <w:sz w:val="26"/>
+          <w:szCs w:val="26"/>
+        </w:rPr>
+        <w:t xml:space="preserve"> Developers. </w:t>
+      </w:r>
+      <w:r>
+        <w:rPr>
+          <w:rFonts w:ascii="Garamond" w:hAnsi="Garamond"/>
+          <w:sz w:val="26"/>
+          <w:szCs w:val="26"/>
+          <w:lang w:val="en-US"/>
+        </w:rPr>
+        <w:t>(</w:t>
+      </w:r>
+      <w:proofErr w:type="spellStart"/>
+      <w:r>
+        <w:rPr>
+          <w:rFonts w:ascii="Garamond" w:hAnsi="Garamond"/>
+          <w:sz w:val="26"/>
+          <w:szCs w:val="26"/>
+          <w:lang w:val="en-US"/>
+        </w:rPr>
+        <w:t>z.j</w:t>
+      </w:r>
+      <w:proofErr w:type="spellEnd"/>
+      <w:r>
+        <w:rPr>
+          <w:rFonts w:ascii="Garamond" w:hAnsi="Garamond"/>
+          <w:sz w:val="26"/>
+          <w:szCs w:val="26"/>
+          <w:lang w:val="en-US"/>
+        </w:rPr>
+        <w:t xml:space="preserve">). </w:t>
+      </w:r>
+      <w:r>
+        <w:rPr>
+          <w:rFonts w:ascii="Garamond" w:hAnsi="Garamond"/>
+          <w:sz w:val="26"/>
+          <w:szCs w:val="26"/>
+        </w:rPr>
+        <w:t>Geraadpleegd op 5 maart 2020 via</w:t>
+      </w:r>
     </w:p>
     <w:p>
       <w:pPr>
         <w:spacing w:after="0" w:line="240" w:lineRule="auto"/>
         <w:rPr>
-          <w:rFonts w:ascii="Garamond" w:eastAsia="Times New Roman" w:hAnsi="Garamond" w:cs="Times New Roman"/>
-          <w:color w:val="000000"/>
-          <w:sz w:val="26"/>
-          <w:szCs w:val="26"/>
-          <w:lang w:eastAsia="nl-BE"/>
-        </w:rPr>
-      </w:pPr>
-      <w:r>
-        <w:rPr>
-          <w:rFonts w:ascii="Garamond" w:eastAsia="Times New Roman" w:hAnsi="Garamond" w:cs="Times New Roman"/>
-          <w:color w:val="000000"/>
-          <w:sz w:val="26"/>
-          <w:szCs w:val="26"/>
-          <w:lang w:eastAsia="nl-BE"/>
-        </w:rPr>
-        <w:t xml:space="preserve">Understanding </w:t>
-      </w:r>
-      <w:proofErr w:type="spellStart"/>
-      <w:r>
-        <w:rPr>
-          <w:rFonts w:ascii="Garamond" w:eastAsia="Times New Roman" w:hAnsi="Garamond" w:cs="Times New Roman"/>
-          <w:color w:val="000000"/>
-          <w:sz w:val="26"/>
-          <w:szCs w:val="26"/>
-          <w:lang w:eastAsia="nl-BE"/>
-        </w:rPr>
-        <w:t>world</w:t>
-      </w:r>
-      <w:proofErr w:type="spellEnd"/>
-      <w:r>
-        <w:rPr>
-          <w:rFonts w:ascii="Garamond" w:eastAsia="Times New Roman" w:hAnsi="Garamond" w:cs="Times New Roman"/>
-          <w:color w:val="000000"/>
-          <w:sz w:val="26"/>
-          <w:szCs w:val="26"/>
-          <w:lang w:eastAsia="nl-BE"/>
-        </w:rPr>
-        <w:t xml:space="preserve"> files. (z.j.). Geraadpleegd op 1 maart 2020 via </w:t>
-      </w:r>
+          <w:rStyle w:val="Hyperlink"/>
+          <w:rFonts w:ascii="Garamond" w:hAnsi="Garamond"/>
+          <w:sz w:val="26"/>
+          <w:szCs w:val="26"/>
+        </w:rPr>
+      </w:pPr>
       <w:hyperlink r:id="rId11" w:history="1">
         <w:r>
           <w:rPr>
-            <w:rFonts w:ascii="Garamond" w:eastAsia="Times New Roman" w:hAnsi="Garamond" w:cs="Times New Roman"/>
-            <w:color w:val="1155CC"/>
+            <w:rStyle w:val="Hyperlink"/>
+            <w:rFonts w:ascii="Garamond" w:hAnsi="Garamond"/>
             <w:sz w:val="26"/>
             <w:szCs w:val="26"/>
-            <w:u w:val="single"/>
-            <w:lang w:eastAsia="nl-BE"/>
           </w:rPr>
-          <w:t>http://webhelp.esri.com/arcims/9.3/General/</w:t>
-        </w:r>
-        <w:r>
-          <w:rPr>
-            <w:rFonts w:ascii="Garamond" w:eastAsia="Times New Roman" w:hAnsi="Garamond" w:cs="Times New Roman"/>
-            <w:color w:val="1155CC"/>
-            <w:sz w:val="26"/>
-            <w:szCs w:val="26"/>
-            <w:u w:val="single"/>
-            <w:lang w:eastAsia="nl-BE"/>
-          </w:rPr>
-          <w:t>t</w:t>
-        </w:r>
-        <w:r>
-          <w:rPr>
-            <w:rFonts w:ascii="Garamond" w:eastAsia="Times New Roman" w:hAnsi="Garamond" w:cs="Times New Roman"/>
-            <w:color w:val="1155CC"/>
-            <w:sz w:val="26"/>
-            <w:szCs w:val="26"/>
-            <w:u w:val="single"/>
-            <w:lang w:eastAsia="nl-BE"/>
-          </w:rPr>
-          <w:t>opics/author_world_files.htm</w:t>
+          <w:t>https://developers.arcgis.com/labs/</w:t>
         </w:r>
       </w:hyperlink>
-      <w:r>
-        <w:rPr>
-          <w:rFonts w:ascii="Garamond" w:eastAsia="Times New Roman" w:hAnsi="Garamond" w:cs="Times New Roman"/>
-          <w:color w:val="000000"/>
-          <w:sz w:val="26"/>
-          <w:szCs w:val="26"/>
-          <w:lang w:eastAsia="nl-BE"/>
-        </w:rPr>
-        <w:t> </w:t>
-      </w:r>
-    </w:p>
-    <w:p>
-      <w:pPr>
-        <w:spacing w:after="0" w:line="288" w:lineRule="auto"/>
-        <w:rPr>
+    </w:p>
+    <w:p>
+      <w:pPr>
+        <w:spacing w:after="0" w:line="240" w:lineRule="auto"/>
+        <w:rPr>
+          <w:rStyle w:val="Hyperlink"/>
           <w:rFonts w:ascii="Garamond" w:hAnsi="Garamond"/>
           <w:sz w:val="26"/>
           <w:szCs w:val="26"/>
@@ -3372,117 +3605,84 @@
     </w:p>
     <w:p>
       <w:pPr>
-        <w:spacing w:after="0" w:line="288" w:lineRule="auto"/>
-        <w:rPr>
-          <w:rFonts w:ascii="Garamond" w:hAnsi="Garamond"/>
-          <w:sz w:val="26"/>
-          <w:szCs w:val="26"/>
-        </w:rPr>
-      </w:pPr>
-    </w:p>
-    <w:p>
-      <w:pPr>
-        <w:spacing w:after="0" w:line="288" w:lineRule="auto"/>
-        <w:rPr>
-          <w:rFonts w:ascii="Garamond" w:hAnsi="Garamond"/>
-          <w:sz w:val="26"/>
-          <w:szCs w:val="26"/>
-        </w:rPr>
-      </w:pPr>
-      <w:proofErr w:type="spellStart"/>
-      <w:r>
-        <w:rPr>
-          <w:rFonts w:ascii="Garamond" w:hAnsi="Garamond"/>
-          <w:sz w:val="26"/>
-          <w:szCs w:val="26"/>
-        </w:rPr>
-        <w:t>ArcGIS</w:t>
-      </w:r>
-      <w:proofErr w:type="spellEnd"/>
-      <w:r>
-        <w:rPr>
-          <w:rFonts w:ascii="Garamond" w:hAnsi="Garamond"/>
-          <w:sz w:val="26"/>
-          <w:szCs w:val="26"/>
-        </w:rPr>
-        <w:t xml:space="preserve"> </w:t>
-      </w:r>
-      <w:proofErr w:type="spellStart"/>
-      <w:r>
-        <w:rPr>
-          <w:rFonts w:ascii="Garamond" w:hAnsi="Garamond"/>
-          <w:sz w:val="26"/>
-          <w:szCs w:val="26"/>
-        </w:rPr>
-        <w:t>for</w:t>
-      </w:r>
-      <w:proofErr w:type="spellEnd"/>
-      <w:r>
-        <w:rPr>
-          <w:rFonts w:ascii="Garamond" w:hAnsi="Garamond"/>
-          <w:sz w:val="26"/>
-          <w:szCs w:val="26"/>
-        </w:rPr>
-        <w:t xml:space="preserve"> Developers. </w:t>
-      </w:r>
-      <w:r>
-        <w:rPr>
-          <w:rFonts w:ascii="Garamond" w:hAnsi="Garamond"/>
-          <w:sz w:val="26"/>
-          <w:szCs w:val="26"/>
-          <w:lang w:val="en-US"/>
-        </w:rPr>
-        <w:t>(</w:t>
-      </w:r>
-      <w:proofErr w:type="spellStart"/>
-      <w:r>
-        <w:rPr>
-          <w:rFonts w:ascii="Garamond" w:hAnsi="Garamond"/>
-          <w:sz w:val="26"/>
-          <w:szCs w:val="26"/>
-          <w:lang w:val="en-US"/>
-        </w:rPr>
-        <w:t>z.j</w:t>
-      </w:r>
-      <w:proofErr w:type="spellEnd"/>
-      <w:r>
-        <w:rPr>
-          <w:rFonts w:ascii="Garamond" w:hAnsi="Garamond"/>
-          <w:sz w:val="26"/>
-          <w:szCs w:val="26"/>
-          <w:lang w:val="en-US"/>
-        </w:rPr>
-        <w:t xml:space="preserve">). </w:t>
-      </w:r>
-      <w:r>
-        <w:rPr>
-          <w:rFonts w:ascii="Garamond" w:hAnsi="Garamond"/>
-          <w:sz w:val="26"/>
-          <w:szCs w:val="26"/>
-        </w:rPr>
-        <w:t>Geraadpleegd op 5 maart 2020 via</w:t>
-      </w:r>
-    </w:p>
-    <w:p>
-      <w:pPr>
-        <w:spacing w:after="0" w:line="288" w:lineRule="auto"/>
-        <w:rPr>
-          <w:rFonts w:ascii="Garamond" w:hAnsi="Garamond"/>
-          <w:sz w:val="26"/>
-          <w:szCs w:val="26"/>
-        </w:rPr>
-      </w:pPr>
+        <w:spacing w:after="0" w:line="240" w:lineRule="auto"/>
+        <w:rPr>
+          <w:rFonts w:ascii="Garamond" w:eastAsia="Times New Roman" w:hAnsi="Garamond" w:cs="Times New Roman"/>
+          <w:color w:val="000000"/>
+          <w:sz w:val="26"/>
+          <w:szCs w:val="26"/>
+          <w:lang w:eastAsia="nl-BE"/>
+        </w:rPr>
+      </w:pPr>
+    </w:p>
+    <w:p>
+      <w:pPr>
+        <w:spacing w:after="0" w:line="240" w:lineRule="auto"/>
+        <w:rPr>
+          <w:rFonts w:ascii="Garamond" w:eastAsia="Times New Roman" w:hAnsi="Garamond" w:cs="Times New Roman"/>
+          <w:color w:val="000000"/>
+          <w:sz w:val="26"/>
+          <w:szCs w:val="26"/>
+          <w:lang w:eastAsia="nl-BE"/>
+        </w:rPr>
+      </w:pPr>
+      <w:r>
+        <w:rPr>
+          <w:rFonts w:ascii="Garamond" w:eastAsia="Times New Roman" w:hAnsi="Garamond" w:cs="Times New Roman"/>
+          <w:color w:val="000000"/>
+          <w:sz w:val="26"/>
+          <w:szCs w:val="26"/>
+          <w:lang w:eastAsia="nl-BE"/>
+        </w:rPr>
+        <w:t xml:space="preserve">Understanding </w:t>
+      </w:r>
+      <w:proofErr w:type="spellStart"/>
+      <w:r>
+        <w:rPr>
+          <w:rFonts w:ascii="Garamond" w:eastAsia="Times New Roman" w:hAnsi="Garamond" w:cs="Times New Roman"/>
+          <w:color w:val="000000"/>
+          <w:sz w:val="26"/>
+          <w:szCs w:val="26"/>
+          <w:lang w:eastAsia="nl-BE"/>
+        </w:rPr>
+        <w:t>world</w:t>
+      </w:r>
+      <w:proofErr w:type="spellEnd"/>
+      <w:r>
+        <w:rPr>
+          <w:rFonts w:ascii="Garamond" w:eastAsia="Times New Roman" w:hAnsi="Garamond" w:cs="Times New Roman"/>
+          <w:color w:val="000000"/>
+          <w:sz w:val="26"/>
+          <w:szCs w:val="26"/>
+          <w:lang w:eastAsia="nl-BE"/>
+        </w:rPr>
+        <w:t xml:space="preserve"> files. (z.j.). Geraadpleegd op 1 maart 2020 via </w:t>
+      </w:r>
       <w:hyperlink r:id="rId13" w:history="1">
         <w:r>
           <w:rPr>
-            <w:rStyle w:val="Hyperlink"/>
-            <w:rFonts w:ascii="Garamond" w:hAnsi="Garamond"/>
+            <w:rFonts w:ascii="Garamond" w:eastAsia="Times New Roman" w:hAnsi="Garamond" w:cs="Times New Roman"/>
+            <w:color w:val="1155CC"/>
             <w:sz w:val="26"/>
             <w:szCs w:val="26"/>
+            <w:u w:val="single"/>
+            <w:lang w:eastAsia="nl-BE"/>
           </w:rPr>
-          <w:t>https://developers.arcgis.com/labs/</w:t>
+          <w:t>http://webhelp.esri.com/arcims/9.3/General/topics/author_world_files.htm</w:t>
         </w:r>
       </w:hyperlink>
+      <w:r>
+        <w:rPr>
+          <w:rFonts w:ascii="Garamond" w:eastAsia="Times New Roman" w:hAnsi="Garamond" w:cs="Times New Roman"/>
+          <w:color w:val="000000"/>
+          <w:sz w:val="26"/>
+          <w:szCs w:val="26"/>
+          <w:lang w:eastAsia="nl-BE"/>
+        </w:rPr>
+        <w:t> </w:t>
+      </w:r>
+      <w:bookmarkStart w:id="0" w:name="_GoBack"/>
+      <w:bookmarkEnd w:id="0"/>
     </w:p>
     <w:sectPr>
       <w:headerReference w:type="default" r:id="rId14"/>
@@ -3627,7 +3827,7 @@
       </w:pPr>
     </w:pPrDefault>
   </w:docDefaults>
-  <w:latentStyles w:defLockedState="0" w:defUIPriority="99" w:defSemiHidden="0" w:defUnhideWhenUsed="0" w:defQFormat="0" w:count="377">
+  <w:latentStyles w:defLockedState="0" w:defUIPriority="99" w:defSemiHidden="0" w:defUnhideWhenUsed="0" w:defQFormat="0" w:count="376">
     <w:lsdException w:name="Normal" w:uiPriority="0" w:qFormat="1"/>
     <w:lsdException w:name="heading 1" w:uiPriority="9" w:qFormat="1"/>
     <w:lsdException w:name="heading 2" w:semiHidden="1" w:uiPriority="9" w:unhideWhenUsed="1" w:qFormat="1"/>
@@ -4004,7 +4204,6 @@
     <w:lsdException w:name="Hashtag" w:semiHidden="1" w:unhideWhenUsed="1"/>
     <w:lsdException w:name="Unresolved Mention" w:semiHidden="1" w:unhideWhenUsed="1"/>
     <w:lsdException w:name="Smart Link" w:semiHidden="1" w:unhideWhenUsed="1"/>
-    <w:lsdException w:name="Smart Link Error" w:semiHidden="1" w:unhideWhenUsed="1"/>
   </w:latentStyles>
   <w:style w:type="paragraph" w:default="1" w:styleId="Standaard">
     <w:name w:val="Normal"/>

</xml_diff>

<commit_message>
Foutje in tussentijds verslag gevonden
</commit_message>
<xml_diff>
--- a/documenten/tussentijds verslag/Tussentijds verslag_groep_drone1.docx
+++ b/documenten/tussentijds verslag/Tussentijds verslag_groep_drone1.docx
@@ -1,6 +1,6 @@
 
 <file path=word/document.xml><?xml version="1.0" encoding="utf-8"?>
-<w:document xmlns:wpc="http://schemas.microsoft.com/office/word/2010/wordprocessingCanvas" xmlns:mc="http://schemas.openxmlformats.org/markup-compatibility/2006" xmlns:o="urn:schemas-microsoft-com:office:office" xmlns:r="http://schemas.openxmlformats.org/officeDocument/2006/relationships" xmlns:m="http://schemas.openxmlformats.org/officeDocument/2006/math" xmlns:v="urn:schemas-microsoft-com:vml" xmlns:wp14="http://schemas.microsoft.com/office/word/2010/wordprocessingDrawing" xmlns:wp="http://schemas.openxmlformats.org/drawingml/2006/wordprocessingDrawing" xmlns:w10="urn:schemas-microsoft-com:office:word" xmlns:w="http://schemas.openxmlformats.org/wordprocessingml/2006/main" xmlns:w14="http://schemas.microsoft.com/office/word/2010/wordml" xmlns:w15="http://schemas.microsoft.com/office/word/2012/wordml" xmlns:wpg="http://schemas.microsoft.com/office/word/2010/wordprocessingGroup" xmlns:wpi="http://schemas.microsoft.com/office/word/2010/wordprocessingInk" xmlns:wne="http://schemas.microsoft.com/office/word/2006/wordml" xmlns:wps="http://schemas.microsoft.com/office/word/2010/wordprocessingShape" mc:Ignorable="w14 w15 wp14">
+<w:document xmlns:wpc="http://schemas.microsoft.com/office/word/2010/wordprocessingCanvas" xmlns:cx="http://schemas.microsoft.com/office/drawing/2014/chartex" xmlns:cx1="http://schemas.microsoft.com/office/drawing/2015/9/8/chartex" xmlns:cx2="http://schemas.microsoft.com/office/drawing/2015/10/21/chartex" xmlns:cx3="http://schemas.microsoft.com/office/drawing/2016/5/9/chartex" xmlns:cx4="http://schemas.microsoft.com/office/drawing/2016/5/10/chartex" xmlns:cx5="http://schemas.microsoft.com/office/drawing/2016/5/11/chartex" xmlns:cx6="http://schemas.microsoft.com/office/drawing/2016/5/12/chartex" xmlns:cx7="http://schemas.microsoft.com/office/drawing/2016/5/13/chartex" xmlns:cx8="http://schemas.microsoft.com/office/drawing/2016/5/14/chartex" xmlns:mc="http://schemas.openxmlformats.org/markup-compatibility/2006" xmlns:aink="http://schemas.microsoft.com/office/drawing/2016/ink" xmlns:am3d="http://schemas.microsoft.com/office/drawing/2017/model3d" xmlns:o="urn:schemas-microsoft-com:office:office" xmlns:r="http://schemas.openxmlformats.org/officeDocument/2006/relationships" xmlns:m="http://schemas.openxmlformats.org/officeDocument/2006/math" xmlns:v="urn:schemas-microsoft-com:vml" xmlns:wp14="http://schemas.microsoft.com/office/word/2010/wordprocessingDrawing" xmlns:wp="http://schemas.openxmlformats.org/drawingml/2006/wordprocessingDrawing" xmlns:w10="urn:schemas-microsoft-com:office:word" xmlns:w="http://schemas.openxmlformats.org/wordprocessingml/2006/main" xmlns:w14="http://schemas.microsoft.com/office/word/2010/wordml" xmlns:w15="http://schemas.microsoft.com/office/word/2012/wordml" xmlns:w16cid="http://schemas.microsoft.com/office/word/2016/wordml/cid" xmlns:w16se="http://schemas.microsoft.com/office/word/2015/wordml/symex" xmlns:wpg="http://schemas.microsoft.com/office/word/2010/wordprocessingGroup" xmlns:wpi="http://schemas.microsoft.com/office/word/2010/wordprocessingInk" xmlns:wne="http://schemas.microsoft.com/office/word/2006/wordml" xmlns:wps="http://schemas.microsoft.com/office/word/2010/wordprocessingShape" mc:Ignorable="w14 w15 w16se w16cid wp14">
   <w:body>
     <w:p>
       <w:pPr>
@@ -34,8 +34,6 @@
         </w:rPr>
         <w:t xml:space="preserve"> – drone1</w:t>
       </w:r>
-      <w:bookmarkStart w:id="0" w:name="_GoBack"/>
-      <w:bookmarkEnd w:id="0"/>
     </w:p>
     <w:p>
       <w:pPr>
@@ -195,7 +193,6 @@
         </w:rPr>
         <w:t xml:space="preserve">keling van een centrale databank, van een webapplicatie om data in te lezen, weer te geven en aan te passen, en het visualiseren van deze data met </w:t>
       </w:r>
-      <w:proofErr w:type="spellStart"/>
       <w:r>
         <w:rPr>
           <w:rFonts w:ascii="Garamond" w:hAnsi="Garamond"/>
@@ -206,7 +203,6 @@
         </w:rPr>
         <w:t>ArcGIS</w:t>
       </w:r>
-      <w:proofErr w:type="spellEnd"/>
       <w:r>
         <w:rPr>
           <w:rFonts w:ascii="Garamond" w:hAnsi="Garamond"/>
@@ -257,27 +253,7 @@
           <w:sz w:val="26"/>
           <w:szCs w:val="26"/>
         </w:rPr>
-        <w:t xml:space="preserve"> (Philip </w:t>
-      </w:r>
-      <w:proofErr w:type="spellStart"/>
-      <w:r>
-        <w:rPr>
-          <w:rFonts w:ascii="Garamond" w:hAnsi="Garamond"/>
-          <w:color w:val="000000"/>
-          <w:sz w:val="26"/>
-          <w:szCs w:val="26"/>
-        </w:rPr>
-        <w:t>Kukoba</w:t>
-      </w:r>
-      <w:proofErr w:type="spellEnd"/>
-      <w:r>
-        <w:rPr>
-          <w:rFonts w:ascii="Garamond" w:hAnsi="Garamond"/>
-          <w:color w:val="000000"/>
-          <w:sz w:val="26"/>
-          <w:szCs w:val="26"/>
-        </w:rPr>
-        <w:t>) </w:t>
+        <w:t xml:space="preserve"> (Philip Kukoba) </w:t>
       </w:r>
     </w:p>
     <w:p>
@@ -358,29 +334,8 @@
           <w:sz w:val="26"/>
           <w:szCs w:val="26"/>
         </w:rPr>
-        <w:t xml:space="preserve">Om inzicht te krijgen op de werf is ook visualisatie nodig van de data. Het programma moet in staat zijn om verschillende kenmerken (bijvoorbeeld diepte van een rivier) te accentueren met een gepaste visualisatietechniek. Voor deze doelstelling gebruikt de klant het </w:t>
-      </w:r>
-      <w:proofErr w:type="spellStart"/>
-      <w:r>
-        <w:rPr>
-          <w:rFonts w:ascii="Garamond" w:hAnsi="Garamond"/>
-          <w:color w:val="000000"/>
-          <w:sz w:val="26"/>
-          <w:szCs w:val="26"/>
-        </w:rPr>
-        <w:t>ArcGIS</w:t>
-      </w:r>
-      <w:proofErr w:type="spellEnd"/>
-      <w:r>
-        <w:rPr>
-          <w:rFonts w:ascii="Garamond" w:hAnsi="Garamond"/>
-          <w:color w:val="000000"/>
-          <w:sz w:val="26"/>
-          <w:szCs w:val="26"/>
-        </w:rPr>
-        <w:t xml:space="preserve"> platform. Dit softwarepakket bevat uitgebreide opties voor keuze van programmeertaal en bijhorende </w:t>
-      </w:r>
-      <w:proofErr w:type="spellStart"/>
+        <w:t xml:space="preserve">Om inzicht te krijgen op de werf is ook visualisatie nodig van de data. Het programma moet in staat zijn om verschillende kenmerken (bijvoorbeeld diepte van een rivier) te accentueren met een gepaste visualisatietechniek. Voor deze doelstelling gebruikt de klant het ArcGIS platform. Dit softwarepakket bevat uitgebreide opties voor keuze van programmeertaal en bijhorende </w:t>
+      </w:r>
       <w:r>
         <w:rPr>
           <w:rFonts w:ascii="Garamond" w:hAnsi="Garamond"/>
@@ -392,7 +347,6 @@
         </w:rPr>
         <w:t>tutorials</w:t>
       </w:r>
-      <w:proofErr w:type="spellEnd"/>
       <w:r>
         <w:rPr>
           <w:rFonts w:ascii="Garamond" w:hAnsi="Garamond"/>
@@ -580,63 +534,8 @@
           <w:sz w:val="26"/>
           <w:szCs w:val="26"/>
         </w:rPr>
-        <w:t xml:space="preserve">Voorlopig bevat de databank, beschreven door voorgaand model, nog geen data. De tweede doelstelling beoogt om echte data los te laten op dit model en het te onderwerpen aan enkele testen. De data van Jan De Nul, die relevant zijn voor dit project, zijn beschikbaar onder verschillende bestandsvarianten, zoals </w:t>
-      </w:r>
-      <w:proofErr w:type="spellStart"/>
-      <w:r>
-        <w:rPr>
-          <w:rFonts w:ascii="Garamond" w:hAnsi="Garamond"/>
-          <w:sz w:val="26"/>
-          <w:szCs w:val="26"/>
-        </w:rPr>
-        <w:t>csv</w:t>
-      </w:r>
-      <w:proofErr w:type="spellEnd"/>
-      <w:r>
-        <w:rPr>
-          <w:rFonts w:ascii="Garamond" w:hAnsi="Garamond"/>
-          <w:sz w:val="26"/>
-          <w:szCs w:val="26"/>
-        </w:rPr>
-        <w:t xml:space="preserve">, pdf, </w:t>
-      </w:r>
-      <w:proofErr w:type="spellStart"/>
-      <w:r>
-        <w:rPr>
-          <w:rFonts w:ascii="Garamond" w:hAnsi="Garamond"/>
-          <w:sz w:val="26"/>
-          <w:szCs w:val="26"/>
-        </w:rPr>
-        <w:t>tfw</w:t>
-      </w:r>
-      <w:proofErr w:type="spellEnd"/>
-      <w:r>
-        <w:rPr>
-          <w:rFonts w:ascii="Garamond" w:hAnsi="Garamond"/>
-          <w:sz w:val="26"/>
-          <w:szCs w:val="26"/>
-        </w:rPr>
-        <w:t xml:space="preserve"> en </w:t>
-      </w:r>
-      <w:proofErr w:type="spellStart"/>
-      <w:r>
-        <w:rPr>
-          <w:rFonts w:ascii="Garamond" w:hAnsi="Garamond"/>
-          <w:sz w:val="26"/>
-          <w:szCs w:val="26"/>
-        </w:rPr>
-        <w:t>xyz</w:t>
-      </w:r>
-      <w:proofErr w:type="spellEnd"/>
-      <w:r>
-        <w:rPr>
-          <w:rFonts w:ascii="Garamond" w:hAnsi="Garamond"/>
-          <w:sz w:val="26"/>
-          <w:szCs w:val="26"/>
-        </w:rPr>
-        <w:t xml:space="preserve">. Dit betekent dat er een applicatie ontworpen moet worden die al deze bestanden automatisch kan verwerken. Deze gegevensverwerking of </w:t>
-      </w:r>
-      <w:proofErr w:type="spellStart"/>
+        <w:t xml:space="preserve">Voorlopig bevat de databank, beschreven door voorgaand model, nog geen data. De tweede doelstelling beoogt om echte data los te laten op dit model en het te onderwerpen aan enkele testen. De data van Jan De Nul, die relevant zijn voor dit project, zijn beschikbaar onder verschillende bestandsvarianten, zoals csv, pdf, tfw en xyz. Dit betekent dat er een applicatie ontworpen moet worden die al deze bestanden automatisch kan verwerken. Deze gegevensverwerking of </w:t>
+      </w:r>
       <w:r>
         <w:rPr>
           <w:rFonts w:ascii="Garamond" w:hAnsi="Garamond"/>
@@ -646,7 +545,6 @@
         </w:rPr>
         <w:t>parsing</w:t>
       </w:r>
-      <w:proofErr w:type="spellEnd"/>
       <w:r>
         <w:rPr>
           <w:rFonts w:ascii="Garamond" w:hAnsi="Garamond"/>
@@ -662,9 +560,16 @@
           <w:sz w:val="26"/>
           <w:szCs w:val="26"/>
         </w:rPr>
-        <w:t xml:space="preserve"> </w:t>
-      </w:r>
-      <w:proofErr w:type="spellStart"/>
+        <w:t xml:space="preserve"> parser clases</w:t>
+      </w:r>
+      <w:r>
+        <w:rPr>
+          <w:rFonts w:ascii="Garamond" w:hAnsi="Garamond"/>
+          <w:sz w:val="26"/>
+          <w:szCs w:val="26"/>
+        </w:rPr>
+        <w:t xml:space="preserve"> die via een </w:t>
+      </w:r>
       <w:r>
         <w:rPr>
           <w:rFonts w:ascii="Garamond" w:hAnsi="Garamond"/>
@@ -672,9 +577,44 @@
           <w:sz w:val="26"/>
           <w:szCs w:val="26"/>
         </w:rPr>
-        <w:t>parser</w:t>
-      </w:r>
-      <w:proofErr w:type="spellEnd"/>
+        <w:t>simple factory pattern</w:t>
+      </w:r>
+      <w:r>
+        <w:rPr>
+          <w:rFonts w:ascii="Garamond" w:hAnsi="Garamond"/>
+          <w:sz w:val="26"/>
+          <w:szCs w:val="26"/>
+        </w:rPr>
+        <w:t xml:space="preserve"> beschreven worden.</w:t>
+      </w:r>
+    </w:p>
+    <w:p>
+      <w:pPr>
+        <w:spacing w:after="0" w:line="288" w:lineRule="auto"/>
+        <w:rPr>
+          <w:rFonts w:ascii="Garamond" w:hAnsi="Garamond"/>
+          <w:sz w:val="26"/>
+          <w:szCs w:val="26"/>
+        </w:rPr>
+      </w:pPr>
+    </w:p>
+    <w:p>
+      <w:pPr>
+        <w:spacing w:after="0" w:line="288" w:lineRule="auto"/>
+        <w:rPr>
+          <w:rFonts w:ascii="Garamond" w:hAnsi="Garamond"/>
+          <w:sz w:val="26"/>
+          <w:szCs w:val="26"/>
+        </w:rPr>
+      </w:pPr>
+      <w:r>
+        <w:rPr>
+          <w:rFonts w:ascii="Garamond" w:hAnsi="Garamond"/>
+          <w:sz w:val="26"/>
+          <w:szCs w:val="26"/>
+        </w:rPr>
+        <w:t xml:space="preserve">Er wordt gebruikgemaakt van het </w:t>
+      </w:r>
       <w:r>
         <w:rPr>
           <w:rFonts w:ascii="Garamond" w:hAnsi="Garamond"/>
@@ -682,9 +622,16 @@
           <w:sz w:val="26"/>
           <w:szCs w:val="26"/>
         </w:rPr>
-        <w:t xml:space="preserve"> </w:t>
-      </w:r>
-      <w:proofErr w:type="spellStart"/>
+        <w:t>Entity Framework</w:t>
+      </w:r>
+      <w:r>
+        <w:rPr>
+          <w:rFonts w:ascii="Garamond" w:hAnsi="Garamond"/>
+          <w:sz w:val="26"/>
+          <w:szCs w:val="26"/>
+        </w:rPr>
+        <w:t xml:space="preserve"> in C# dat via </w:t>
+      </w:r>
       <w:r>
         <w:rPr>
           <w:rFonts w:ascii="Garamond" w:hAnsi="Garamond"/>
@@ -692,75 +639,15 @@
           <w:sz w:val="26"/>
           <w:szCs w:val="26"/>
         </w:rPr>
-        <w:t>clases</w:t>
-      </w:r>
-      <w:proofErr w:type="spellEnd"/>
-      <w:r>
-        <w:rPr>
-          <w:rFonts w:ascii="Garamond" w:hAnsi="Garamond"/>
-          <w:sz w:val="26"/>
-          <w:szCs w:val="26"/>
-        </w:rPr>
-        <w:t xml:space="preserve"> die via een </w:t>
-      </w:r>
-      <w:proofErr w:type="spellStart"/>
-      <w:r>
-        <w:rPr>
-          <w:rFonts w:ascii="Garamond" w:hAnsi="Garamond"/>
-          <w:i/>
-          <w:sz w:val="26"/>
-          <w:szCs w:val="26"/>
-        </w:rPr>
-        <w:t>simple</w:t>
-      </w:r>
-      <w:proofErr w:type="spellEnd"/>
-      <w:r>
-        <w:rPr>
-          <w:rFonts w:ascii="Garamond" w:hAnsi="Garamond"/>
-          <w:i/>
-          <w:sz w:val="26"/>
-          <w:szCs w:val="26"/>
-        </w:rPr>
-        <w:t xml:space="preserve"> </w:t>
-      </w:r>
-      <w:proofErr w:type="spellStart"/>
-      <w:r>
-        <w:rPr>
-          <w:rFonts w:ascii="Garamond" w:hAnsi="Garamond"/>
-          <w:i/>
-          <w:sz w:val="26"/>
-          <w:szCs w:val="26"/>
-        </w:rPr>
-        <w:t>factory</w:t>
-      </w:r>
-      <w:proofErr w:type="spellEnd"/>
-      <w:r>
-        <w:rPr>
-          <w:rFonts w:ascii="Garamond" w:hAnsi="Garamond"/>
-          <w:i/>
-          <w:sz w:val="26"/>
-          <w:szCs w:val="26"/>
-        </w:rPr>
-        <w:t xml:space="preserve"> </w:t>
-      </w:r>
-      <w:proofErr w:type="spellStart"/>
-      <w:r>
-        <w:rPr>
-          <w:rFonts w:ascii="Garamond" w:hAnsi="Garamond"/>
-          <w:i/>
-          <w:sz w:val="26"/>
-          <w:szCs w:val="26"/>
-        </w:rPr>
-        <w:t>pattern</w:t>
-      </w:r>
-      <w:proofErr w:type="spellEnd"/>
-      <w:r>
-        <w:rPr>
-          <w:rFonts w:ascii="Garamond" w:hAnsi="Garamond"/>
-          <w:sz w:val="26"/>
-          <w:szCs w:val="26"/>
-        </w:rPr>
-        <w:t xml:space="preserve"> beschreven worden.</w:t>
+        <w:t>Object Relational Mapping</w:t>
+      </w:r>
+      <w:r>
+        <w:rPr>
+          <w:rFonts w:ascii="Garamond" w:hAnsi="Garamond"/>
+          <w:sz w:val="26"/>
+          <w:szCs w:val="26"/>
+        </w:rPr>
+        <w:t xml:space="preserve"> (ORM) objecten aanmaakt van de databanktabellen. Alle ingelezen data wordt weggeschreven in deze objecten en nadien opgeslagen in de databank.</w:t>
       </w:r>
     </w:p>
     <w:p>
@@ -788,83 +675,7 @@
           <w:sz w:val="26"/>
           <w:szCs w:val="26"/>
         </w:rPr>
-        <w:t xml:space="preserve">Er wordt gebruikgemaakt van het </w:t>
-      </w:r>
-      <w:proofErr w:type="spellStart"/>
-      <w:r>
-        <w:rPr>
-          <w:rFonts w:ascii="Garamond" w:hAnsi="Garamond"/>
-          <w:i/>
-          <w:sz w:val="26"/>
-          <w:szCs w:val="26"/>
-        </w:rPr>
-        <w:t>Entity</w:t>
-      </w:r>
-      <w:proofErr w:type="spellEnd"/>
-      <w:r>
-        <w:rPr>
-          <w:rFonts w:ascii="Garamond" w:hAnsi="Garamond"/>
-          <w:i/>
-          <w:sz w:val="26"/>
-          <w:szCs w:val="26"/>
-        </w:rPr>
-        <w:t xml:space="preserve"> Framework</w:t>
-      </w:r>
-      <w:r>
-        <w:rPr>
-          <w:rFonts w:ascii="Garamond" w:hAnsi="Garamond"/>
-          <w:sz w:val="26"/>
-          <w:szCs w:val="26"/>
-        </w:rPr>
-        <w:t xml:space="preserve"> in C# dat via </w:t>
-      </w:r>
-      <w:r>
-        <w:rPr>
-          <w:rFonts w:ascii="Garamond" w:hAnsi="Garamond"/>
-          <w:i/>
-          <w:sz w:val="26"/>
-          <w:szCs w:val="26"/>
-        </w:rPr>
-        <w:t xml:space="preserve">Object </w:t>
-      </w:r>
-      <w:proofErr w:type="spellStart"/>
-      <w:r>
-        <w:rPr>
-          <w:rFonts w:ascii="Garamond" w:hAnsi="Garamond"/>
-          <w:i/>
-          <w:sz w:val="26"/>
-          <w:szCs w:val="26"/>
-        </w:rPr>
-        <w:t>Relational</w:t>
-      </w:r>
-      <w:proofErr w:type="spellEnd"/>
-      <w:r>
-        <w:rPr>
-          <w:rFonts w:ascii="Garamond" w:hAnsi="Garamond"/>
-          <w:i/>
-          <w:sz w:val="26"/>
-          <w:szCs w:val="26"/>
-        </w:rPr>
-        <w:t xml:space="preserve"> </w:t>
-      </w:r>
-      <w:proofErr w:type="spellStart"/>
-      <w:r>
-        <w:rPr>
-          <w:rFonts w:ascii="Garamond" w:hAnsi="Garamond"/>
-          <w:i/>
-          <w:sz w:val="26"/>
-          <w:szCs w:val="26"/>
-        </w:rPr>
-        <w:t>Mapping</w:t>
-      </w:r>
-      <w:proofErr w:type="spellEnd"/>
-      <w:r>
-        <w:rPr>
-          <w:rFonts w:ascii="Garamond" w:hAnsi="Garamond"/>
-          <w:sz w:val="26"/>
-          <w:szCs w:val="26"/>
-        </w:rPr>
-        <w:t xml:space="preserve"> (ORM) objecten aanmaakt van de databanktabellen. Alle ingelezen data wordt weggeschreven in deze objecten en nadien opgeslagen in de databank.</w:t>
+        <w:t>De derde doelstelling beschrijft hoe Jan De Nul deze data kan raadplegen en op welke manier ermee gewerkt kan worden. Er wordt een webapplicatie ontworpen die toelaat deze data te bekijken en, indien noodzakelijk, aan te passen met een manuele ingreep. Deze applicatie beschrijft in eerste instantie alle dronevluchten, alle drones en alle piloten die in de databank aanwezig zijn. In tweede instantie kan meer gedetailleerde data geraadpleegd worden door de details van deze hoofdcategorieën te bekijken. Voorbeelden hiervan zijn kwaliteitsrapporten en dronelogboekdata. Zeer specifieke data, die gebruikt worden in de vierde doelstelling, visualisatie, worden niet getoond in de webapplicatie en zijn enkel rechtstreeks aanspreekbaar via de databank. Het gaat hier immers om zeer grote hoeveelheden, moeilijk leesbare data.</w:t>
       </w:r>
     </w:p>
     <w:p>
@@ -892,53 +703,15 @@
           <w:sz w:val="26"/>
           <w:szCs w:val="26"/>
         </w:rPr>
-        <w:t>De derde doelstelling beschrijft hoe Jan De Nul deze data kan raadplegen en op welke manier ermee gewerkt kan worden. Er wordt een webapplicatie ontworpen die toelaat deze data te bekijken en, indien noodzakelijk, aan te passen met een manuele ingreep. Deze applicatie beschrijft in eerste instantie alle dronevluchten, alle drones en alle piloten die in de databank aanwezig zijn. In tweede instantie kan meer gedetailleerde data geraadpleegd worden door de details van deze hoofdcategorieën te bekijken. Voorbeelden hiervan zijn kwaliteitsrapporten en dronelogboekdata. Zeer specifieke data, die gebruikt worden in de vierde doelstelling, visualisatie, worden niet getoond in de webapplicatie en zijn enkel rechtstreeks aanspreekbaar via de databank. Het gaat hier immers om zeer grote hoeveelheden, moeilijk leesbare data.</w:t>
-      </w:r>
-    </w:p>
-    <w:p>
-      <w:pPr>
-        <w:spacing w:after="0" w:line="288" w:lineRule="auto"/>
-        <w:rPr>
-          <w:rFonts w:ascii="Garamond" w:hAnsi="Garamond"/>
-          <w:sz w:val="26"/>
-          <w:szCs w:val="26"/>
-        </w:rPr>
-      </w:pPr>
-    </w:p>
-    <w:p>
-      <w:pPr>
-        <w:spacing w:after="0" w:line="288" w:lineRule="auto"/>
-        <w:rPr>
-          <w:rFonts w:ascii="Garamond" w:hAnsi="Garamond"/>
-          <w:sz w:val="26"/>
-          <w:szCs w:val="26"/>
-        </w:rPr>
-      </w:pPr>
-      <w:r>
-        <w:rPr>
-          <w:rFonts w:ascii="Garamond" w:hAnsi="Garamond"/>
-          <w:sz w:val="26"/>
-          <w:szCs w:val="26"/>
-        </w:rPr>
         <w:t xml:space="preserve">De vierde doelstelling bestaat erin om, zoals eerder werd vermeld, de gigantische volumes aan data te visualiseren met de </w:t>
       </w:r>
-      <w:proofErr w:type="spellStart"/>
-      <w:r>
-        <w:rPr>
-          <w:rFonts w:ascii="Garamond" w:hAnsi="Garamond"/>
-          <w:sz w:val="26"/>
-          <w:szCs w:val="26"/>
-        </w:rPr>
-        <w:t>ArcGIS</w:t>
-      </w:r>
-      <w:proofErr w:type="spellEnd"/>
-      <w:r>
-        <w:rPr>
-          <w:rFonts w:ascii="Garamond" w:hAnsi="Garamond"/>
-          <w:sz w:val="26"/>
-          <w:szCs w:val="26"/>
-        </w:rPr>
-        <w:t xml:space="preserve"> API</w:t>
+      <w:r>
+        <w:rPr>
+          <w:rFonts w:ascii="Garamond" w:hAnsi="Garamond"/>
+          <w:sz w:val="26"/>
+          <w:szCs w:val="26"/>
+        </w:rPr>
+        <w:t>ArcGIS API</w:t>
       </w:r>
       <w:r>
         <w:rPr>
@@ -974,7 +747,6 @@
         </w:rPr>
         <w:t xml:space="preserve"> sectie van de webapplicatie en hebben een belangrijke subdoelstelling: de webviewer moet eenvoudig navigeerbaar zijn voor leken en hen toelaten om op intuïtieve manier een beeld van een visualisatie te delen. Enkele voorbeelden van visualisaties zijn: het tonen van dronepaden; het tonen van </w:t>
       </w:r>
-      <w:proofErr w:type="spellStart"/>
       <w:r>
         <w:rPr>
           <w:rFonts w:ascii="Garamond" w:hAnsi="Garamond"/>
@@ -982,43 +754,15 @@
           <w:sz w:val="26"/>
           <w:szCs w:val="26"/>
         </w:rPr>
-        <w:t>ground</w:t>
-      </w:r>
-      <w:proofErr w:type="spellEnd"/>
-      <w:r>
-        <w:rPr>
-          <w:rFonts w:ascii="Garamond" w:hAnsi="Garamond"/>
-          <w:i/>
-          <w:sz w:val="26"/>
-          <w:szCs w:val="26"/>
-        </w:rPr>
-        <w:t xml:space="preserve"> control points</w:t>
-      </w:r>
-      <w:r>
-        <w:rPr>
-          <w:rFonts w:ascii="Garamond" w:hAnsi="Garamond"/>
-          <w:sz w:val="26"/>
-          <w:szCs w:val="26"/>
-        </w:rPr>
-        <w:t xml:space="preserve">; het visualiseren van het batterijgebruik van de drone; het visualiseren van hoogteverschillen in de gescande oppervlakte; etc. De bibliotheek van </w:t>
-      </w:r>
-      <w:proofErr w:type="spellStart"/>
-      <w:r>
-        <w:rPr>
-          <w:rFonts w:ascii="Garamond" w:hAnsi="Garamond"/>
-          <w:sz w:val="26"/>
-          <w:szCs w:val="26"/>
-        </w:rPr>
-        <w:t>ArcGIS</w:t>
-      </w:r>
-      <w:proofErr w:type="spellEnd"/>
-      <w:r>
-        <w:rPr>
-          <w:rFonts w:ascii="Garamond" w:hAnsi="Garamond"/>
-          <w:sz w:val="26"/>
-          <w:szCs w:val="26"/>
-        </w:rPr>
-        <w:t xml:space="preserve"> heeft een ruim aanbod aan functionaliteiten, wat toelaat om op vraag nadien nog visualisaties toe te voegen aan de webapplicatie.</w:t>
+        <w:t>ground control points</w:t>
+      </w:r>
+      <w:r>
+        <w:rPr>
+          <w:rFonts w:ascii="Garamond" w:hAnsi="Garamond"/>
+          <w:sz w:val="26"/>
+          <w:szCs w:val="26"/>
+        </w:rPr>
+        <w:t>; het visualiseren van het batterijgebruik van de drone; het visualiseren van hoogteverschillen in de gescande oppervlakte; etc. De bibliotheek van ArcGIS heeft een ruim aanbod aan functionaliteiten, wat toelaat om op vraag nadien nog visualisaties toe te voegen aan de webapplicatie.</w:t>
       </w:r>
     </w:p>
     <w:p>
@@ -1046,43 +790,7 @@
           <w:sz w:val="26"/>
           <w:szCs w:val="26"/>
         </w:rPr>
-        <w:t xml:space="preserve">Als laatste doelstelling moet het mogelijk zijn voor Jan De Nul om de ingelezen data opnieuw te kunnen exporteren naar bestanden van het type </w:t>
-      </w:r>
-      <w:proofErr w:type="spellStart"/>
-      <w:r>
-        <w:rPr>
-          <w:rFonts w:ascii="Garamond" w:hAnsi="Garamond"/>
-          <w:sz w:val="26"/>
-          <w:szCs w:val="26"/>
-        </w:rPr>
-        <w:t>csv</w:t>
-      </w:r>
-      <w:proofErr w:type="spellEnd"/>
-      <w:r>
-        <w:rPr>
-          <w:rFonts w:ascii="Garamond" w:hAnsi="Garamond"/>
-          <w:sz w:val="26"/>
-          <w:szCs w:val="26"/>
-        </w:rPr>
-        <w:t xml:space="preserve"> en </w:t>
-      </w:r>
-      <w:proofErr w:type="spellStart"/>
-      <w:r>
-        <w:rPr>
-          <w:rFonts w:ascii="Garamond" w:hAnsi="Garamond"/>
-          <w:sz w:val="26"/>
-          <w:szCs w:val="26"/>
-        </w:rPr>
-        <w:t>txt</w:t>
-      </w:r>
-      <w:proofErr w:type="spellEnd"/>
-      <w:r>
-        <w:rPr>
-          <w:rFonts w:ascii="Garamond" w:hAnsi="Garamond"/>
-          <w:sz w:val="26"/>
-          <w:szCs w:val="26"/>
-        </w:rPr>
-        <w:t>.</w:t>
+        <w:t>Als laatste doelstelling moet het mogelijk zijn voor Jan De Nul om de ingelezen data opnieuw te kunnen exporteren naar bestanden van het type csv en txt.</w:t>
       </w:r>
     </w:p>
     <w:p>
@@ -1232,36 +940,36 @@
           <w:sz w:val="26"/>
           <w:szCs w:val="26"/>
         </w:rPr>
-        <w:t>, deze wordt gemaakt aan de hand van het ADO.NET platform (</w:t>
-      </w:r>
-      <w:r>
-        <w:rPr>
-          <w:rFonts w:ascii="Garamond" w:hAnsi="Garamond"/>
-          <w:color w:val="000000"/>
-          <w:sz w:val="26"/>
-          <w:szCs w:val="26"/>
-        </w:rPr>
-        <w:t xml:space="preserve">ASP.NET, </w:t>
-      </w:r>
-      <w:proofErr w:type="spellStart"/>
-      <w:r>
-        <w:rPr>
-          <w:rFonts w:ascii="Garamond" w:hAnsi="Garamond"/>
-          <w:color w:val="000000"/>
-          <w:sz w:val="26"/>
-          <w:szCs w:val="26"/>
-        </w:rPr>
-        <w:t>z.j</w:t>
-      </w:r>
-      <w:proofErr w:type="spellEnd"/>
-      <w:r>
-        <w:rPr>
-          <w:rFonts w:ascii="Garamond" w:hAnsi="Garamond"/>
-          <w:color w:val="000000"/>
-          <w:sz w:val="26"/>
-          <w:szCs w:val="26"/>
-        </w:rPr>
-        <w:t>)</w:t>
+        <w:t>, deze wordt gemaakt aan de hand van het</w:t>
+      </w:r>
+      <w:r>
+        <w:rPr>
+          <w:rFonts w:ascii="Garamond" w:hAnsi="Garamond"/>
+          <w:color w:val="000000"/>
+          <w:sz w:val="26"/>
+          <w:szCs w:val="26"/>
+        </w:rPr>
+        <w:t xml:space="preserve"> ASP</w:t>
+      </w:r>
+      <w:bookmarkStart w:id="0" w:name="_GoBack"/>
+      <w:bookmarkEnd w:id="0"/>
+      <w:r>
+        <w:rPr>
+          <w:rFonts w:ascii="Garamond" w:hAnsi="Garamond"/>
+          <w:color w:val="000000"/>
+          <w:sz w:val="26"/>
+          <w:szCs w:val="26"/>
+        </w:rPr>
+        <w:t>.NET platform (</w:t>
+      </w:r>
+      <w:r>
+        <w:rPr>
+          <w:rFonts w:ascii="Garamond" w:hAnsi="Garamond"/>
+          <w:color w:val="000000"/>
+          <w:sz w:val="26"/>
+          <w:szCs w:val="26"/>
+        </w:rPr>
+        <w:t>ASP.NET, z.j)</w:t>
       </w:r>
       <w:r>
         <w:rPr>
@@ -1272,7 +980,6 @@
         </w:rPr>
         <w:t xml:space="preserve">. Met deze applicatie moet het niet alleen eenvoudig zijn om gegevens op te vragen en toe te voegen aan de databank, maar moet het ook mogelijk zijn om een visuele voorstelling te verkrijgen van deze gegevens. Er moet gemakkelijk naar een vlucht genavigeerd kunnen worden in de webapplicatie om het traject te zien. Het moet ook mogelijk zijn om het traject van een vlucht te gaan visualiseren op basis van 1 van de attributen. Bijvoorbeeld de kleur van het traject verandert naarmate de hoogte waarop de drone vliegt. Binnen Jan De Nul wordt gewerkt met het </w:t>
       </w:r>
-      <w:proofErr w:type="spellStart"/>
       <w:r>
         <w:rPr>
           <w:rFonts w:ascii="Garamond" w:hAnsi="Garamond"/>
@@ -1289,66 +996,16 @@
           <w:sz w:val="26"/>
           <w:szCs w:val="26"/>
         </w:rPr>
-        <w:t>GIS</w:t>
-      </w:r>
-      <w:proofErr w:type="spellEnd"/>
-      <w:r>
-        <w:rPr>
-          <w:rFonts w:ascii="Garamond" w:hAnsi="Garamond"/>
-          <w:color w:val="000000"/>
-          <w:sz w:val="26"/>
-          <w:szCs w:val="26"/>
-        </w:rPr>
-        <w:t xml:space="preserve"> platform</w:t>
-      </w:r>
-      <w:r>
-        <w:rPr>
-          <w:rFonts w:ascii="Garamond" w:hAnsi="Garamond"/>
-          <w:color w:val="000000"/>
-          <w:sz w:val="26"/>
-          <w:szCs w:val="26"/>
-        </w:rPr>
-        <w:t xml:space="preserve"> (</w:t>
-      </w:r>
-      <w:proofErr w:type="spellStart"/>
-      <w:r>
-        <w:rPr>
-          <w:rFonts w:ascii="Garamond" w:hAnsi="Garamond"/>
-          <w:color w:val="000000"/>
-          <w:sz w:val="26"/>
-          <w:szCs w:val="26"/>
-        </w:rPr>
-        <w:t>ArcGIS</w:t>
-      </w:r>
-      <w:proofErr w:type="spellEnd"/>
-      <w:r>
-        <w:rPr>
-          <w:rFonts w:ascii="Garamond" w:hAnsi="Garamond"/>
-          <w:color w:val="000000"/>
-          <w:sz w:val="26"/>
-          <w:szCs w:val="26"/>
-        </w:rPr>
-        <w:t xml:space="preserve"> </w:t>
-      </w:r>
-      <w:proofErr w:type="spellStart"/>
-      <w:r>
-        <w:rPr>
-          <w:rFonts w:ascii="Garamond" w:hAnsi="Garamond"/>
-          <w:color w:val="000000"/>
-          <w:sz w:val="26"/>
-          <w:szCs w:val="26"/>
-        </w:rPr>
-        <w:t>for</w:t>
-      </w:r>
-      <w:proofErr w:type="spellEnd"/>
-      <w:r>
-        <w:rPr>
-          <w:rFonts w:ascii="Garamond" w:hAnsi="Garamond"/>
-          <w:color w:val="000000"/>
-          <w:sz w:val="26"/>
-          <w:szCs w:val="26"/>
-        </w:rPr>
-        <w:t xml:space="preserve"> Developers, z.j.)</w:t>
+        <w:t>GIS platform</w:t>
+      </w:r>
+      <w:r>
+        <w:rPr>
+          <w:rFonts w:ascii="Garamond" w:hAnsi="Garamond"/>
+          <w:color w:val="000000"/>
+          <w:sz w:val="26"/>
+          <w:szCs w:val="26"/>
+        </w:rPr>
+        <w:t xml:space="preserve"> (ArcGIS for Developers, z.j.)</w:t>
       </w:r>
       <w:r>
         <w:rPr>
@@ -1393,7 +1050,6 @@
         <w:lastRenderedPageBreak/>
         <w:t xml:space="preserve">Om het gebruik van de webapplicatie te verduidelijken is een </w:t>
       </w:r>
-      <w:proofErr w:type="spellStart"/>
       <w:r>
         <w:rPr>
           <w:rFonts w:ascii="Garamond" w:hAnsi="Garamond"/>
@@ -1403,19 +1059,7 @@
           <w:sz w:val="26"/>
           <w:szCs w:val="26"/>
         </w:rPr>
-        <w:t>use</w:t>
-      </w:r>
-      <w:proofErr w:type="spellEnd"/>
-      <w:r>
-        <w:rPr>
-          <w:rFonts w:ascii="Garamond" w:hAnsi="Garamond"/>
-          <w:i/>
-          <w:iCs/>
-          <w:color w:val="000000"/>
-          <w:sz w:val="26"/>
-          <w:szCs w:val="26"/>
-        </w:rPr>
-        <w:t xml:space="preserve"> case </w:t>
+        <w:t xml:space="preserve">use case </w:t>
       </w:r>
       <w:r>
         <w:rPr>
@@ -1771,20 +1415,28 @@
           <w:szCs w:val="26"/>
           <w:lang w:eastAsia="nl-BE"/>
         </w:rPr>
-        <w:t xml:space="preserve">Het databankdiagram bestaat uit drie grote onderdelen, </w:t>
-      </w:r>
-      <w:proofErr w:type="spellStart"/>
-      <w:r>
-        <w:rPr>
-          <w:rFonts w:ascii="Garamond" w:eastAsia="Times New Roman" w:hAnsi="Garamond" w:cs="Times New Roman"/>
-          <w:color w:val="000000"/>
-          <w:sz w:val="26"/>
-          <w:szCs w:val="26"/>
-          <w:lang w:eastAsia="nl-BE"/>
-        </w:rPr>
-        <w:t>DroneFlight</w:t>
-      </w:r>
-      <w:proofErr w:type="spellEnd"/>
+        <w:t>Het databankdiagram bestaat uit drie grote onderdelen, DroneFlight, QualityReport en DroneLog,</w:t>
+      </w:r>
+      <w:r>
+        <w:rPr>
+          <w:rFonts w:ascii="Garamond" w:eastAsia="Times New Roman" w:hAnsi="Garamond" w:cs="Times New Roman"/>
+          <w:color w:val="000000"/>
+          <w:sz w:val="26"/>
+          <w:szCs w:val="26"/>
+          <w:lang w:eastAsia="nl-BE"/>
+        </w:rPr>
+        <w:t xml:space="preserve"> te zien op respectievelijk figuren </w:t>
+      </w:r>
+      <w:r>
+        <w:rPr>
+          <w:rFonts w:ascii="Garamond" w:eastAsia="Times New Roman" w:hAnsi="Garamond" w:cs="Times New Roman"/>
+          <w:color w:val="000000"/>
+          <w:sz w:val="26"/>
+          <w:szCs w:val="26"/>
+          <w:lang w:eastAsia="nl-BE"/>
+        </w:rPr>
+        <w:t>3</w:t>
+      </w:r>
       <w:r>
         <w:rPr>
           <w:rFonts w:ascii="Garamond" w:eastAsia="Times New Roman" w:hAnsi="Garamond" w:cs="Times New Roman"/>
@@ -1795,18 +1447,16 @@
         </w:rPr>
         <w:t xml:space="preserve">, </w:t>
       </w:r>
-      <w:proofErr w:type="spellStart"/>
-      <w:r>
-        <w:rPr>
-          <w:rFonts w:ascii="Garamond" w:eastAsia="Times New Roman" w:hAnsi="Garamond" w:cs="Times New Roman"/>
-          <w:color w:val="000000"/>
-          <w:sz w:val="26"/>
-          <w:szCs w:val="26"/>
-          <w:lang w:eastAsia="nl-BE"/>
-        </w:rPr>
-        <w:t>QualityReport</w:t>
-      </w:r>
-      <w:proofErr w:type="spellEnd"/>
+      <w:r>
+        <w:rPr>
+          <w:rFonts w:ascii="Garamond" w:eastAsia="Times New Roman" w:hAnsi="Garamond" w:cs="Times New Roman"/>
+          <w:color w:val="000000"/>
+          <w:sz w:val="26"/>
+          <w:szCs w:val="26"/>
+          <w:lang w:eastAsia="nl-BE"/>
+        </w:rPr>
+        <w:t>4</w:t>
+      </w:r>
       <w:r>
         <w:rPr>
           <w:rFonts w:ascii="Garamond" w:eastAsia="Times New Roman" w:hAnsi="Garamond" w:cs="Times New Roman"/>
@@ -1817,18 +1467,16 @@
         </w:rPr>
         <w:t xml:space="preserve"> en </w:t>
       </w:r>
-      <w:proofErr w:type="spellStart"/>
-      <w:r>
-        <w:rPr>
-          <w:rFonts w:ascii="Garamond" w:eastAsia="Times New Roman" w:hAnsi="Garamond" w:cs="Times New Roman"/>
-          <w:color w:val="000000"/>
-          <w:sz w:val="26"/>
-          <w:szCs w:val="26"/>
-          <w:lang w:eastAsia="nl-BE"/>
-        </w:rPr>
-        <w:t>DroneLog</w:t>
-      </w:r>
-      <w:proofErr w:type="spellEnd"/>
+      <w:r>
+        <w:rPr>
+          <w:rFonts w:ascii="Garamond" w:eastAsia="Times New Roman" w:hAnsi="Garamond" w:cs="Times New Roman"/>
+          <w:color w:val="000000"/>
+          <w:sz w:val="26"/>
+          <w:szCs w:val="26"/>
+          <w:lang w:eastAsia="nl-BE"/>
+        </w:rPr>
+        <w:t>5</w:t>
+      </w:r>
       <w:r>
         <w:rPr>
           <w:rFonts w:ascii="Garamond" w:eastAsia="Times New Roman" w:hAnsi="Garamond" w:cs="Times New Roman"/>
@@ -1847,76 +1495,6 @@
           <w:szCs w:val="26"/>
           <w:lang w:eastAsia="nl-BE"/>
         </w:rPr>
-        <w:t xml:space="preserve"> te zien op respectievelijk figuren </w:t>
-      </w:r>
-      <w:r>
-        <w:rPr>
-          <w:rFonts w:ascii="Garamond" w:eastAsia="Times New Roman" w:hAnsi="Garamond" w:cs="Times New Roman"/>
-          <w:color w:val="000000"/>
-          <w:sz w:val="26"/>
-          <w:szCs w:val="26"/>
-          <w:lang w:eastAsia="nl-BE"/>
-        </w:rPr>
-        <w:t>3</w:t>
-      </w:r>
-      <w:r>
-        <w:rPr>
-          <w:rFonts w:ascii="Garamond" w:eastAsia="Times New Roman" w:hAnsi="Garamond" w:cs="Times New Roman"/>
-          <w:color w:val="000000"/>
-          <w:sz w:val="26"/>
-          <w:szCs w:val="26"/>
-          <w:lang w:eastAsia="nl-BE"/>
-        </w:rPr>
-        <w:t xml:space="preserve">, </w:t>
-      </w:r>
-      <w:r>
-        <w:rPr>
-          <w:rFonts w:ascii="Garamond" w:eastAsia="Times New Roman" w:hAnsi="Garamond" w:cs="Times New Roman"/>
-          <w:color w:val="000000"/>
-          <w:sz w:val="26"/>
-          <w:szCs w:val="26"/>
-          <w:lang w:eastAsia="nl-BE"/>
-        </w:rPr>
-        <w:t>4</w:t>
-      </w:r>
-      <w:r>
-        <w:rPr>
-          <w:rFonts w:ascii="Garamond" w:eastAsia="Times New Roman" w:hAnsi="Garamond" w:cs="Times New Roman"/>
-          <w:color w:val="000000"/>
-          <w:sz w:val="26"/>
-          <w:szCs w:val="26"/>
-          <w:lang w:eastAsia="nl-BE"/>
-        </w:rPr>
-        <w:t xml:space="preserve"> en </w:t>
-      </w:r>
-      <w:r>
-        <w:rPr>
-          <w:rFonts w:ascii="Garamond" w:eastAsia="Times New Roman" w:hAnsi="Garamond" w:cs="Times New Roman"/>
-          <w:color w:val="000000"/>
-          <w:sz w:val="26"/>
-          <w:szCs w:val="26"/>
-          <w:lang w:eastAsia="nl-BE"/>
-        </w:rPr>
-        <w:t>5</w:t>
-      </w:r>
-      <w:r>
-        <w:rPr>
-          <w:rFonts w:ascii="Garamond" w:eastAsia="Times New Roman" w:hAnsi="Garamond" w:cs="Times New Roman"/>
-          <w:color w:val="000000"/>
-          <w:sz w:val="26"/>
-          <w:szCs w:val="26"/>
-          <w:lang w:eastAsia="nl-BE"/>
-        </w:rPr>
-        <w:t>,</w:t>
-      </w:r>
-      <w:r>
-        <w:rPr>
-          <w:rFonts w:ascii="Garamond" w:eastAsia="Times New Roman" w:hAnsi="Garamond" w:cs="Times New Roman"/>
-          <w:color w:val="000000"/>
-          <w:sz w:val="26"/>
-          <w:szCs w:val="26"/>
-          <w:lang w:eastAsia="nl-BE"/>
-        </w:rPr>
         <w:t xml:space="preserve"> waaraan alle andere tabellen gelinkt zijn</w:t>
       </w:r>
       <w:r>
@@ -1927,381 +1505,7 @@
           <w:szCs w:val="26"/>
           <w:lang w:eastAsia="nl-BE"/>
         </w:rPr>
-        <w:t xml:space="preserve">, deze zijn een op een of een op veel aan elkaar gelinkt. De tabellen die een op een aan elkaar gelinkt zijn, zijn gelinkt doordat de </w:t>
-      </w:r>
-      <w:proofErr w:type="spellStart"/>
-      <w:r>
-        <w:rPr>
-          <w:rFonts w:ascii="Garamond" w:eastAsia="Times New Roman" w:hAnsi="Garamond" w:cs="Times New Roman"/>
-          <w:color w:val="000000"/>
-          <w:sz w:val="26"/>
-          <w:szCs w:val="26"/>
-          <w:lang w:eastAsia="nl-BE"/>
-        </w:rPr>
-        <w:t>primary</w:t>
-      </w:r>
-      <w:proofErr w:type="spellEnd"/>
-      <w:r>
-        <w:rPr>
-          <w:rFonts w:ascii="Garamond" w:eastAsia="Times New Roman" w:hAnsi="Garamond" w:cs="Times New Roman"/>
-          <w:color w:val="000000"/>
-          <w:sz w:val="26"/>
-          <w:szCs w:val="26"/>
-          <w:lang w:eastAsia="nl-BE"/>
-        </w:rPr>
-        <w:t xml:space="preserve"> </w:t>
-      </w:r>
-      <w:proofErr w:type="spellStart"/>
-      <w:r>
-        <w:rPr>
-          <w:rFonts w:ascii="Garamond" w:eastAsia="Times New Roman" w:hAnsi="Garamond" w:cs="Times New Roman"/>
-          <w:color w:val="000000"/>
-          <w:sz w:val="26"/>
-          <w:szCs w:val="26"/>
-          <w:lang w:eastAsia="nl-BE"/>
-        </w:rPr>
-        <w:t>keys</w:t>
-      </w:r>
-      <w:proofErr w:type="spellEnd"/>
-      <w:r>
-        <w:rPr>
-          <w:rFonts w:ascii="Garamond" w:eastAsia="Times New Roman" w:hAnsi="Garamond" w:cs="Times New Roman"/>
-          <w:color w:val="000000"/>
-          <w:sz w:val="26"/>
-          <w:szCs w:val="26"/>
-          <w:lang w:eastAsia="nl-BE"/>
-        </w:rPr>
-        <w:t xml:space="preserve"> van beide tabellen op elkaar </w:t>
-      </w:r>
-      <w:proofErr w:type="spellStart"/>
-      <w:r>
-        <w:rPr>
-          <w:rFonts w:ascii="Garamond" w:eastAsia="Times New Roman" w:hAnsi="Garamond" w:cs="Times New Roman"/>
-          <w:color w:val="000000"/>
-          <w:sz w:val="26"/>
-          <w:szCs w:val="26"/>
-          <w:lang w:eastAsia="nl-BE"/>
-        </w:rPr>
-        <w:t>gemapt</w:t>
-      </w:r>
-      <w:proofErr w:type="spellEnd"/>
-      <w:r>
-        <w:rPr>
-          <w:rFonts w:ascii="Garamond" w:eastAsia="Times New Roman" w:hAnsi="Garamond" w:cs="Times New Roman"/>
-          <w:color w:val="000000"/>
-          <w:sz w:val="26"/>
-          <w:szCs w:val="26"/>
-          <w:lang w:eastAsia="nl-BE"/>
-        </w:rPr>
-        <w:t xml:space="preserve"> zijn, bijvoorbeeld de </w:t>
-      </w:r>
-      <w:proofErr w:type="spellStart"/>
-      <w:r>
-        <w:rPr>
-          <w:rFonts w:ascii="Garamond" w:eastAsia="Times New Roman" w:hAnsi="Garamond" w:cs="Times New Roman"/>
-          <w:color w:val="000000"/>
-          <w:sz w:val="26"/>
-          <w:szCs w:val="26"/>
-          <w:lang w:eastAsia="nl-BE"/>
-        </w:rPr>
-        <w:t>DepartureInfoId</w:t>
-      </w:r>
-      <w:proofErr w:type="spellEnd"/>
-      <w:r>
-        <w:rPr>
-          <w:rFonts w:ascii="Garamond" w:eastAsia="Times New Roman" w:hAnsi="Garamond" w:cs="Times New Roman"/>
-          <w:color w:val="000000"/>
-          <w:sz w:val="26"/>
-          <w:szCs w:val="26"/>
-          <w:lang w:eastAsia="nl-BE"/>
-        </w:rPr>
-        <w:t xml:space="preserve"> van de tabel </w:t>
-      </w:r>
-      <w:proofErr w:type="spellStart"/>
-      <w:r>
-        <w:rPr>
-          <w:rFonts w:ascii="Garamond" w:eastAsia="Times New Roman" w:hAnsi="Garamond" w:cs="Times New Roman"/>
-          <w:color w:val="000000"/>
-          <w:sz w:val="26"/>
-          <w:szCs w:val="26"/>
-          <w:lang w:eastAsia="nl-BE"/>
-        </w:rPr>
-        <w:t>DepartureInfo</w:t>
-      </w:r>
-      <w:proofErr w:type="spellEnd"/>
-      <w:r>
-        <w:rPr>
-          <w:rFonts w:ascii="Garamond" w:eastAsia="Times New Roman" w:hAnsi="Garamond" w:cs="Times New Roman"/>
-          <w:color w:val="000000"/>
-          <w:sz w:val="26"/>
-          <w:szCs w:val="26"/>
-          <w:lang w:eastAsia="nl-BE"/>
-        </w:rPr>
-        <w:t xml:space="preserve"> en de </w:t>
-      </w:r>
-      <w:proofErr w:type="spellStart"/>
-      <w:r>
-        <w:rPr>
-          <w:rFonts w:ascii="Garamond" w:eastAsia="Times New Roman" w:hAnsi="Garamond" w:cs="Times New Roman"/>
-          <w:color w:val="000000"/>
-          <w:sz w:val="26"/>
-          <w:szCs w:val="26"/>
-          <w:lang w:eastAsia="nl-BE"/>
-        </w:rPr>
-        <w:t>FlightId</w:t>
-      </w:r>
-      <w:proofErr w:type="spellEnd"/>
-      <w:r>
-        <w:rPr>
-          <w:rFonts w:ascii="Garamond" w:eastAsia="Times New Roman" w:hAnsi="Garamond" w:cs="Times New Roman"/>
-          <w:color w:val="000000"/>
-          <w:sz w:val="26"/>
-          <w:szCs w:val="26"/>
-          <w:lang w:eastAsia="nl-BE"/>
-        </w:rPr>
-        <w:t xml:space="preserve"> van de </w:t>
-      </w:r>
-      <w:proofErr w:type="spellStart"/>
-      <w:r>
-        <w:rPr>
-          <w:rFonts w:ascii="Garamond" w:eastAsia="Times New Roman" w:hAnsi="Garamond" w:cs="Times New Roman"/>
-          <w:color w:val="000000"/>
-          <w:sz w:val="26"/>
-          <w:szCs w:val="26"/>
-          <w:lang w:eastAsia="nl-BE"/>
-        </w:rPr>
-        <w:t>DroneFlightTabel</w:t>
-      </w:r>
-      <w:proofErr w:type="spellEnd"/>
-      <w:r>
-        <w:rPr>
-          <w:rFonts w:ascii="Garamond" w:eastAsia="Times New Roman" w:hAnsi="Garamond" w:cs="Times New Roman"/>
-          <w:color w:val="000000"/>
-          <w:sz w:val="26"/>
-          <w:szCs w:val="26"/>
-          <w:lang w:eastAsia="nl-BE"/>
-        </w:rPr>
-        <w:t xml:space="preserve"> zullen altijd overeenkomen. De tabellen die een op veel aan elkaar gelinkt zijn, zijn gelinkt aan de hand van </w:t>
-      </w:r>
-      <w:proofErr w:type="spellStart"/>
-      <w:r>
-        <w:rPr>
-          <w:rFonts w:ascii="Garamond" w:eastAsia="Times New Roman" w:hAnsi="Garamond" w:cs="Times New Roman"/>
-          <w:color w:val="000000"/>
-          <w:sz w:val="26"/>
-          <w:szCs w:val="26"/>
-          <w:lang w:eastAsia="nl-BE"/>
-        </w:rPr>
-        <w:t>foreign</w:t>
-      </w:r>
-      <w:proofErr w:type="spellEnd"/>
-      <w:r>
-        <w:rPr>
-          <w:rFonts w:ascii="Garamond" w:eastAsia="Times New Roman" w:hAnsi="Garamond" w:cs="Times New Roman"/>
-          <w:color w:val="000000"/>
-          <w:sz w:val="26"/>
-          <w:szCs w:val="26"/>
-          <w:lang w:eastAsia="nl-BE"/>
-        </w:rPr>
-        <w:t xml:space="preserve"> </w:t>
-      </w:r>
-      <w:proofErr w:type="spellStart"/>
-      <w:r>
-        <w:rPr>
-          <w:rFonts w:ascii="Garamond" w:eastAsia="Times New Roman" w:hAnsi="Garamond" w:cs="Times New Roman"/>
-          <w:color w:val="000000"/>
-          <w:sz w:val="26"/>
-          <w:szCs w:val="26"/>
-          <w:lang w:eastAsia="nl-BE"/>
-        </w:rPr>
-        <w:t>keys</w:t>
-      </w:r>
-      <w:proofErr w:type="spellEnd"/>
-      <w:r>
-        <w:rPr>
-          <w:rFonts w:ascii="Garamond" w:eastAsia="Times New Roman" w:hAnsi="Garamond" w:cs="Times New Roman"/>
-          <w:color w:val="000000"/>
-          <w:sz w:val="26"/>
-          <w:szCs w:val="26"/>
-          <w:lang w:eastAsia="nl-BE"/>
-        </w:rPr>
-        <w:t xml:space="preserve">, de tabel die meerdere elementen bevat van een andere tabel, bijvoorbeeld </w:t>
-      </w:r>
-      <w:proofErr w:type="spellStart"/>
-      <w:r>
-        <w:rPr>
-          <w:rFonts w:ascii="Garamond" w:eastAsia="Times New Roman" w:hAnsi="Garamond" w:cs="Times New Roman"/>
-          <w:color w:val="000000"/>
-          <w:sz w:val="26"/>
-          <w:szCs w:val="26"/>
-          <w:lang w:eastAsia="nl-BE"/>
-        </w:rPr>
-        <w:t>DroneFlight</w:t>
-      </w:r>
-      <w:proofErr w:type="spellEnd"/>
-      <w:r>
-        <w:rPr>
-          <w:rFonts w:ascii="Garamond" w:eastAsia="Times New Roman" w:hAnsi="Garamond" w:cs="Times New Roman"/>
-          <w:color w:val="000000"/>
-          <w:sz w:val="26"/>
-          <w:szCs w:val="26"/>
-          <w:lang w:eastAsia="nl-BE"/>
-        </w:rPr>
-        <w:t xml:space="preserve"> bevat meerdere </w:t>
-      </w:r>
-      <w:proofErr w:type="spellStart"/>
-      <w:r>
-        <w:rPr>
-          <w:rFonts w:ascii="Garamond" w:eastAsia="Times New Roman" w:hAnsi="Garamond" w:cs="Times New Roman"/>
-          <w:color w:val="000000"/>
-          <w:sz w:val="26"/>
-          <w:szCs w:val="26"/>
-          <w:lang w:eastAsia="nl-BE"/>
-        </w:rPr>
-        <w:t>GroundControlPoints</w:t>
-      </w:r>
-      <w:proofErr w:type="spellEnd"/>
-      <w:r>
-        <w:rPr>
-          <w:rFonts w:ascii="Garamond" w:eastAsia="Times New Roman" w:hAnsi="Garamond" w:cs="Times New Roman"/>
-          <w:color w:val="000000"/>
-          <w:sz w:val="26"/>
-          <w:szCs w:val="26"/>
-          <w:lang w:eastAsia="nl-BE"/>
-        </w:rPr>
-        <w:t xml:space="preserve">, heeft een link met een </w:t>
-      </w:r>
-      <w:proofErr w:type="spellStart"/>
-      <w:r>
-        <w:rPr>
-          <w:rFonts w:ascii="Garamond" w:eastAsia="Times New Roman" w:hAnsi="Garamond" w:cs="Times New Roman"/>
-          <w:color w:val="000000"/>
-          <w:sz w:val="26"/>
-          <w:szCs w:val="26"/>
-          <w:lang w:eastAsia="nl-BE"/>
-        </w:rPr>
-        <w:t>foreign</w:t>
-      </w:r>
-      <w:proofErr w:type="spellEnd"/>
-      <w:r>
-        <w:rPr>
-          <w:rFonts w:ascii="Garamond" w:eastAsia="Times New Roman" w:hAnsi="Garamond" w:cs="Times New Roman"/>
-          <w:color w:val="000000"/>
-          <w:sz w:val="26"/>
-          <w:szCs w:val="26"/>
-          <w:lang w:eastAsia="nl-BE"/>
-        </w:rPr>
-        <w:t xml:space="preserve"> </w:t>
-      </w:r>
-      <w:proofErr w:type="spellStart"/>
-      <w:r>
-        <w:rPr>
-          <w:rFonts w:ascii="Garamond" w:eastAsia="Times New Roman" w:hAnsi="Garamond" w:cs="Times New Roman"/>
-          <w:color w:val="000000"/>
-          <w:sz w:val="26"/>
-          <w:szCs w:val="26"/>
-          <w:lang w:eastAsia="nl-BE"/>
-        </w:rPr>
-        <w:t>key</w:t>
-      </w:r>
-      <w:proofErr w:type="spellEnd"/>
-      <w:r>
-        <w:rPr>
-          <w:rFonts w:ascii="Garamond" w:eastAsia="Times New Roman" w:hAnsi="Garamond" w:cs="Times New Roman"/>
-          <w:color w:val="000000"/>
-          <w:sz w:val="26"/>
-          <w:szCs w:val="26"/>
-          <w:lang w:eastAsia="nl-BE"/>
-        </w:rPr>
-        <w:t xml:space="preserve"> die dan in elk van die andere tabellen vermeld staat, deze </w:t>
-      </w:r>
-      <w:proofErr w:type="spellStart"/>
-      <w:r>
-        <w:rPr>
-          <w:rFonts w:ascii="Garamond" w:eastAsia="Times New Roman" w:hAnsi="Garamond" w:cs="Times New Roman"/>
-          <w:color w:val="000000"/>
-          <w:sz w:val="26"/>
-          <w:szCs w:val="26"/>
-          <w:lang w:eastAsia="nl-BE"/>
-        </w:rPr>
-        <w:t>foreign</w:t>
-      </w:r>
-      <w:proofErr w:type="spellEnd"/>
-      <w:r>
-        <w:rPr>
-          <w:rFonts w:ascii="Garamond" w:eastAsia="Times New Roman" w:hAnsi="Garamond" w:cs="Times New Roman"/>
-          <w:color w:val="000000"/>
-          <w:sz w:val="26"/>
-          <w:szCs w:val="26"/>
-          <w:lang w:eastAsia="nl-BE"/>
-        </w:rPr>
-        <w:t xml:space="preserve"> </w:t>
-      </w:r>
-      <w:proofErr w:type="spellStart"/>
-      <w:r>
-        <w:rPr>
-          <w:rFonts w:ascii="Garamond" w:eastAsia="Times New Roman" w:hAnsi="Garamond" w:cs="Times New Roman"/>
-          <w:color w:val="000000"/>
-          <w:sz w:val="26"/>
-          <w:szCs w:val="26"/>
-          <w:lang w:eastAsia="nl-BE"/>
-        </w:rPr>
-        <w:t>key</w:t>
-      </w:r>
-      <w:proofErr w:type="spellEnd"/>
-      <w:r>
-        <w:rPr>
-          <w:rFonts w:ascii="Garamond" w:eastAsia="Times New Roman" w:hAnsi="Garamond" w:cs="Times New Roman"/>
-          <w:color w:val="000000"/>
-          <w:sz w:val="26"/>
-          <w:szCs w:val="26"/>
-          <w:lang w:eastAsia="nl-BE"/>
-        </w:rPr>
-        <w:t xml:space="preserve"> is de </w:t>
-      </w:r>
-      <w:proofErr w:type="spellStart"/>
-      <w:r>
-        <w:rPr>
-          <w:rFonts w:ascii="Garamond" w:eastAsia="Times New Roman" w:hAnsi="Garamond" w:cs="Times New Roman"/>
-          <w:color w:val="000000"/>
-          <w:sz w:val="26"/>
-          <w:szCs w:val="26"/>
-          <w:lang w:eastAsia="nl-BE"/>
-        </w:rPr>
-        <w:t>primary</w:t>
-      </w:r>
-      <w:proofErr w:type="spellEnd"/>
-      <w:r>
-        <w:rPr>
-          <w:rFonts w:ascii="Garamond" w:eastAsia="Times New Roman" w:hAnsi="Garamond" w:cs="Times New Roman"/>
-          <w:color w:val="000000"/>
-          <w:sz w:val="26"/>
-          <w:szCs w:val="26"/>
-          <w:lang w:eastAsia="nl-BE"/>
-        </w:rPr>
-        <w:t xml:space="preserve"> </w:t>
-      </w:r>
-      <w:proofErr w:type="spellStart"/>
-      <w:r>
-        <w:rPr>
-          <w:rFonts w:ascii="Garamond" w:eastAsia="Times New Roman" w:hAnsi="Garamond" w:cs="Times New Roman"/>
-          <w:color w:val="000000"/>
-          <w:sz w:val="26"/>
-          <w:szCs w:val="26"/>
-          <w:lang w:eastAsia="nl-BE"/>
-        </w:rPr>
-        <w:t>key</w:t>
-      </w:r>
-      <w:proofErr w:type="spellEnd"/>
-      <w:r>
-        <w:rPr>
-          <w:rFonts w:ascii="Garamond" w:eastAsia="Times New Roman" w:hAnsi="Garamond" w:cs="Times New Roman"/>
-          <w:color w:val="000000"/>
-          <w:sz w:val="26"/>
-          <w:szCs w:val="26"/>
-          <w:lang w:eastAsia="nl-BE"/>
-        </w:rPr>
-        <w:t xml:space="preserve"> van de andere tabel.</w:t>
+        <w:t>, deze zijn een op een of een op veel aan elkaar gelinkt. De tabellen die een op een aan elkaar gelinkt zijn, zijn gelinkt doordat de primary keys van beide tabellen op elkaar gemapt zijn, bijvoorbeeld de DepartureInfoId van de tabel DepartureInfo en de FlightId van de DroneFlightTabel zullen altijd overeenkomen. De tabellen die een op veel aan elkaar gelinkt zijn, zijn gelinkt aan de hand van foreign keys, de tabel die meerdere elementen bevat van een andere tabel, bijvoorbeeld DroneFlight bevat meerdere GroundControlPoints, heeft een link met een foreign key die dan in elk van die andere tabellen vermeld staat, deze foreign key is de primary key van de andere tabel.</w:t>
       </w:r>
     </w:p>
     <w:p>
@@ -2406,15 +1610,7 @@
         <w:fldChar w:fldCharType="end"/>
       </w:r>
       <w:r>
-        <w:t xml:space="preserve">: </w:t>
-      </w:r>
-      <w:proofErr w:type="spellStart"/>
-      <w:r>
-        <w:t>DroneFlighttabel</w:t>
-      </w:r>
-      <w:proofErr w:type="spellEnd"/>
-      <w:r>
-        <w:t xml:space="preserve"> met gelinkte tabellen</w:t>
+        <w:t>: DroneFlighttabel met gelinkte tabellen</w:t>
       </w:r>
     </w:p>
     <w:p>
@@ -2575,15 +1771,7 @@
         <w:fldChar w:fldCharType="end"/>
       </w:r>
       <w:r>
-        <w:t xml:space="preserve">: </w:t>
-      </w:r>
-      <w:proofErr w:type="spellStart"/>
-      <w:r>
-        <w:t>DroneLogtabel</w:t>
-      </w:r>
-      <w:proofErr w:type="spellEnd"/>
-      <w:r>
-        <w:t xml:space="preserve"> met gelinkte tabellen   </w:t>
+        <w:t xml:space="preserve">: DroneLogtabel met gelinkte tabellen   </w:t>
       </w:r>
       <w:r>
         <w:tab/>
@@ -2623,15 +1811,7 @@
         <w:fldChar w:fldCharType="end"/>
       </w:r>
       <w:r>
-        <w:t xml:space="preserve">: </w:t>
-      </w:r>
-      <w:proofErr w:type="spellStart"/>
-      <w:r>
-        <w:t>QualityReporttabel</w:t>
-      </w:r>
-      <w:proofErr w:type="spellEnd"/>
-      <w:r>
-        <w:t xml:space="preserve"> met gelinkte tabellen</w:t>
+        <w:t>: QualityReporttabel met gelinkte tabellen</w:t>
       </w:r>
     </w:p>
     <w:p>
@@ -2672,20 +1852,8 @@
           <w:szCs w:val="26"/>
           <w:lang w:eastAsia="nl-BE"/>
         </w:rPr>
-        <w:t xml:space="preserve">De eerste en tevens ook belangrijkste tabel in het databankdiagram is de </w:t>
-      </w:r>
-      <w:proofErr w:type="spellStart"/>
-      <w:r>
-        <w:rPr>
-          <w:rFonts w:ascii="Garamond" w:eastAsia="Times New Roman" w:hAnsi="Garamond" w:cs="Times New Roman"/>
-          <w:color w:val="000000"/>
-          <w:sz w:val="26"/>
-          <w:szCs w:val="26"/>
-          <w:lang w:eastAsia="nl-BE"/>
-        </w:rPr>
-        <w:t>DroneFlighttabel</w:t>
-      </w:r>
-      <w:proofErr w:type="spellEnd"/>
+        <w:t>De eerste en tevens ook belangrijkste tabel in het databankdiagram is de DroneFlighttabel</w:t>
+      </w:r>
       <w:r>
         <w:rPr>
           <w:rFonts w:ascii="Garamond" w:eastAsia="Times New Roman" w:hAnsi="Garamond" w:cs="Times New Roman"/>
@@ -2734,29 +1902,7 @@
           <w:szCs w:val="26"/>
           <w:lang w:eastAsia="nl-BE"/>
         </w:rPr>
-        <w:t xml:space="preserve"> de naam van de piloot van de vlucht, en de </w:t>
-      </w:r>
-      <w:proofErr w:type="spellStart"/>
-      <w:r>
-        <w:rPr>
-          <w:rFonts w:ascii="Garamond" w:eastAsia="Times New Roman" w:hAnsi="Garamond" w:cs="Times New Roman"/>
-          <w:color w:val="000000"/>
-          <w:sz w:val="26"/>
-          <w:szCs w:val="26"/>
-          <w:lang w:eastAsia="nl-BE"/>
-        </w:rPr>
-        <w:t>DroneId</w:t>
-      </w:r>
-      <w:proofErr w:type="spellEnd"/>
-      <w:r>
-        <w:rPr>
-          <w:rFonts w:ascii="Garamond" w:eastAsia="Times New Roman" w:hAnsi="Garamond" w:cs="Times New Roman"/>
-          <w:color w:val="000000"/>
-          <w:sz w:val="26"/>
-          <w:szCs w:val="26"/>
-          <w:lang w:eastAsia="nl-BE"/>
-        </w:rPr>
-        <w:t xml:space="preserve"> van de drone om zo aan de informatie over deze twee waarden te kunnen, alsook de locatie en datum van de vlucht</w:t>
+        <w:t xml:space="preserve"> de naam van de piloot van de vlucht, en de DroneId van de drone om zo aan de informatie over deze twee waarden te kunnen, alsook de locatie en datum van de vlucht</w:t>
       </w:r>
       <w:r>
         <w:rPr>
@@ -2838,51 +1984,7 @@
           <w:szCs w:val="26"/>
           <w:lang w:eastAsia="nl-BE"/>
         </w:rPr>
-        <w:t xml:space="preserve">De </w:t>
-      </w:r>
-      <w:proofErr w:type="spellStart"/>
-      <w:r>
-        <w:rPr>
-          <w:rFonts w:ascii="Garamond" w:eastAsia="Times New Roman" w:hAnsi="Garamond" w:cs="Times New Roman"/>
-          <w:color w:val="000000"/>
-          <w:sz w:val="26"/>
-          <w:szCs w:val="26"/>
-          <w:lang w:eastAsia="nl-BE"/>
-        </w:rPr>
-        <w:t>DestinationInfotabel</w:t>
-      </w:r>
-      <w:proofErr w:type="spellEnd"/>
-      <w:r>
-        <w:rPr>
-          <w:rFonts w:ascii="Garamond" w:eastAsia="Times New Roman" w:hAnsi="Garamond" w:cs="Times New Roman"/>
-          <w:color w:val="000000"/>
-          <w:sz w:val="26"/>
-          <w:szCs w:val="26"/>
-          <w:lang w:eastAsia="nl-BE"/>
-        </w:rPr>
-        <w:t xml:space="preserve"> en </w:t>
-      </w:r>
-      <w:proofErr w:type="spellStart"/>
-      <w:r>
-        <w:rPr>
-          <w:rFonts w:ascii="Garamond" w:eastAsia="Times New Roman" w:hAnsi="Garamond" w:cs="Times New Roman"/>
-          <w:color w:val="000000"/>
-          <w:sz w:val="26"/>
-          <w:szCs w:val="26"/>
-          <w:lang w:eastAsia="nl-BE"/>
-        </w:rPr>
-        <w:t>DepartureInfotabel</w:t>
-      </w:r>
-      <w:proofErr w:type="spellEnd"/>
-      <w:r>
-        <w:rPr>
-          <w:rFonts w:ascii="Garamond" w:eastAsia="Times New Roman" w:hAnsi="Garamond" w:cs="Times New Roman"/>
-          <w:color w:val="000000"/>
-          <w:sz w:val="26"/>
-          <w:szCs w:val="26"/>
-          <w:lang w:eastAsia="nl-BE"/>
-        </w:rPr>
-        <w:t xml:space="preserve"> zijn de eerste twee tabellen gelinkt aan de dronevlucht, in deze tabellen staat er informatie over het vertrek en de aankomst van de </w:t>
+        <w:t xml:space="preserve">De DestinationInfotabel en DepartureInfotabel zijn de eerste twee tabellen gelinkt aan de dronevlucht, in deze tabellen staat er informatie over het vertrek en de aankomst van de </w:t>
       </w:r>
       <w:r>
         <w:rPr>
@@ -2893,161 +1995,7 @@
           <w:lang w:eastAsia="nl-BE"/>
         </w:rPr>
         <w:lastRenderedPageBreak/>
-        <w:t xml:space="preserve">drone, zoals de locatie en het tijdstip. De waarden uit de TFW-tabel en de </w:t>
-      </w:r>
-      <w:proofErr w:type="spellStart"/>
-      <w:r>
-        <w:rPr>
-          <w:rFonts w:ascii="Garamond" w:eastAsia="Times New Roman" w:hAnsi="Garamond" w:cs="Times New Roman"/>
-          <w:color w:val="000000"/>
-          <w:sz w:val="26"/>
-          <w:szCs w:val="26"/>
-          <w:lang w:eastAsia="nl-BE"/>
-        </w:rPr>
-        <w:t>GroundControlPointstabel</w:t>
-      </w:r>
-      <w:proofErr w:type="spellEnd"/>
-      <w:r>
-        <w:rPr>
-          <w:rFonts w:ascii="Garamond" w:eastAsia="Times New Roman" w:hAnsi="Garamond" w:cs="Times New Roman"/>
-          <w:color w:val="000000"/>
-          <w:sz w:val="26"/>
-          <w:szCs w:val="26"/>
-          <w:lang w:eastAsia="nl-BE"/>
-        </w:rPr>
-        <w:t xml:space="preserve"> bevatten respectievelijk x-, y-, en </w:t>
-      </w:r>
-      <w:proofErr w:type="spellStart"/>
-      <w:r>
-        <w:rPr>
-          <w:rFonts w:ascii="Garamond" w:eastAsia="Times New Roman" w:hAnsi="Garamond" w:cs="Times New Roman"/>
-          <w:color w:val="000000"/>
-          <w:sz w:val="26"/>
-          <w:szCs w:val="26"/>
-          <w:lang w:eastAsia="nl-BE"/>
-        </w:rPr>
-        <w:t>z-waarden</w:t>
-      </w:r>
-      <w:proofErr w:type="spellEnd"/>
-      <w:r>
-        <w:rPr>
-          <w:rFonts w:ascii="Garamond" w:eastAsia="Times New Roman" w:hAnsi="Garamond" w:cs="Times New Roman"/>
-          <w:color w:val="000000"/>
-          <w:sz w:val="26"/>
-          <w:szCs w:val="26"/>
-          <w:lang w:eastAsia="nl-BE"/>
-        </w:rPr>
-        <w:t xml:space="preserve"> om alle foto’s uit de </w:t>
-      </w:r>
-      <w:proofErr w:type="spellStart"/>
-      <w:r>
-        <w:rPr>
-          <w:rFonts w:ascii="Garamond" w:eastAsia="Times New Roman" w:hAnsi="Garamond" w:cs="Times New Roman"/>
-          <w:color w:val="000000"/>
-          <w:sz w:val="26"/>
-          <w:szCs w:val="26"/>
-          <w:lang w:eastAsia="nl-BE"/>
-        </w:rPr>
-        <w:t>RawImagestabel</w:t>
-      </w:r>
-      <w:proofErr w:type="spellEnd"/>
-      <w:r>
-        <w:rPr>
-          <w:rFonts w:ascii="Garamond" w:eastAsia="Times New Roman" w:hAnsi="Garamond" w:cs="Times New Roman"/>
-          <w:color w:val="000000"/>
-          <w:sz w:val="26"/>
-          <w:szCs w:val="26"/>
-          <w:lang w:eastAsia="nl-BE"/>
-        </w:rPr>
-        <w:t xml:space="preserve"> geografisch juist te positioneren (Understanding </w:t>
-      </w:r>
-      <w:proofErr w:type="spellStart"/>
-      <w:r>
-        <w:rPr>
-          <w:rFonts w:ascii="Garamond" w:eastAsia="Times New Roman" w:hAnsi="Garamond" w:cs="Times New Roman"/>
-          <w:color w:val="000000"/>
-          <w:sz w:val="26"/>
-          <w:szCs w:val="26"/>
-          <w:lang w:eastAsia="nl-BE"/>
-        </w:rPr>
-        <w:t>world</w:t>
-      </w:r>
-      <w:proofErr w:type="spellEnd"/>
-      <w:r>
-        <w:rPr>
-          <w:rFonts w:ascii="Garamond" w:eastAsia="Times New Roman" w:hAnsi="Garamond" w:cs="Times New Roman"/>
-          <w:color w:val="000000"/>
-          <w:sz w:val="26"/>
-          <w:szCs w:val="26"/>
-          <w:lang w:eastAsia="nl-BE"/>
-        </w:rPr>
-        <w:t xml:space="preserve"> files, z.j.) en de coördinaten van de </w:t>
-      </w:r>
-      <w:proofErr w:type="spellStart"/>
-      <w:r>
-        <w:rPr>
-          <w:rFonts w:ascii="Garamond" w:eastAsia="Times New Roman" w:hAnsi="Garamond" w:cs="Times New Roman"/>
-          <w:color w:val="000000"/>
-          <w:sz w:val="26"/>
-          <w:szCs w:val="26"/>
-          <w:lang w:eastAsia="nl-BE"/>
-        </w:rPr>
-        <w:t>ground</w:t>
-      </w:r>
-      <w:proofErr w:type="spellEnd"/>
-      <w:r>
-        <w:rPr>
-          <w:rFonts w:ascii="Garamond" w:eastAsia="Times New Roman" w:hAnsi="Garamond" w:cs="Times New Roman"/>
-          <w:color w:val="000000"/>
-          <w:sz w:val="26"/>
-          <w:szCs w:val="26"/>
-          <w:lang w:eastAsia="nl-BE"/>
-        </w:rPr>
-        <w:t xml:space="preserve"> control points die gebruikt worden om diezelfde foto’s aan elkaar te kunnen hangen om zo een groot beeld van bijvoorbeeld een werf te kunnen bekomen. Als laatste is de </w:t>
-      </w:r>
-      <w:proofErr w:type="spellStart"/>
-      <w:r>
-        <w:rPr>
-          <w:rFonts w:ascii="Garamond" w:eastAsia="Times New Roman" w:hAnsi="Garamond" w:cs="Times New Roman"/>
-          <w:color w:val="000000"/>
-          <w:sz w:val="26"/>
-          <w:szCs w:val="26"/>
-          <w:lang w:eastAsia="nl-BE"/>
-        </w:rPr>
-        <w:t>DroneFlighttabel</w:t>
-      </w:r>
-      <w:proofErr w:type="spellEnd"/>
-      <w:r>
-        <w:rPr>
-          <w:rFonts w:ascii="Garamond" w:eastAsia="Times New Roman" w:hAnsi="Garamond" w:cs="Times New Roman"/>
-          <w:color w:val="000000"/>
-          <w:sz w:val="26"/>
-          <w:szCs w:val="26"/>
-          <w:lang w:eastAsia="nl-BE"/>
-        </w:rPr>
-        <w:t xml:space="preserve"> gelinkt met de </w:t>
-      </w:r>
-      <w:proofErr w:type="spellStart"/>
-      <w:r>
-        <w:rPr>
-          <w:rFonts w:ascii="Garamond" w:eastAsia="Times New Roman" w:hAnsi="Garamond" w:cs="Times New Roman"/>
-          <w:color w:val="000000"/>
-          <w:sz w:val="26"/>
-          <w:szCs w:val="26"/>
-          <w:lang w:eastAsia="nl-BE"/>
-        </w:rPr>
-        <w:t>PointcloudXYZtabel</w:t>
-      </w:r>
-      <w:proofErr w:type="spellEnd"/>
-      <w:r>
-        <w:rPr>
-          <w:rFonts w:ascii="Garamond" w:eastAsia="Times New Roman" w:hAnsi="Garamond" w:cs="Times New Roman"/>
-          <w:color w:val="000000"/>
-          <w:sz w:val="26"/>
-          <w:szCs w:val="26"/>
-          <w:lang w:eastAsia="nl-BE"/>
-        </w:rPr>
-        <w:t>, deze bevat alle coördinaten om visueel een puntenwolk van het geobserveerde terrein te maken.</w:t>
+        <w:t>drone, zoals de locatie en het tijdstip. De waarden uit de TFW-tabel en de GroundControlPointstabel bevatten respectievelijk x-, y-, en z-waarden om alle foto’s uit de RawImagestabel geografisch juist te positioneren (Understanding world files, z.j.) en de coördinaten van de ground control points die gebruikt worden om diezelfde foto’s aan elkaar te kunnen hangen om zo een groot beeld van bijvoorbeeld een werf te kunnen bekomen. Als laatste is de DroneFlighttabel gelinkt met de PointcloudXYZtabel, deze bevat alle coördinaten om visueel een puntenwolk van het geobserveerde terrein te maken.</w:t>
       </w:r>
     </w:p>
     <w:p>
@@ -3132,27 +2080,7 @@
           <w:szCs w:val="26"/>
           <w:lang w:val="en-US"/>
         </w:rPr>
-        <w:t>(</w:t>
-      </w:r>
-      <w:proofErr w:type="spellStart"/>
-      <w:r>
-        <w:rPr>
-          <w:rFonts w:ascii="Garamond" w:hAnsi="Garamond"/>
-          <w:sz w:val="26"/>
-          <w:szCs w:val="26"/>
-          <w:lang w:val="en-US"/>
-        </w:rPr>
-        <w:t>z.j</w:t>
-      </w:r>
-      <w:proofErr w:type="spellEnd"/>
-      <w:r>
-        <w:rPr>
-          <w:rFonts w:ascii="Garamond" w:hAnsi="Garamond"/>
-          <w:sz w:val="26"/>
-          <w:szCs w:val="26"/>
-          <w:lang w:val="en-US"/>
-        </w:rPr>
-        <w:t xml:space="preserve">). </w:t>
+        <w:t xml:space="preserve">(z.j). </w:t>
       </w:r>
       <w:r>
         <w:rPr>
@@ -3211,25 +2139,7 @@
           <w:sz w:val="26"/>
           <w:szCs w:val="26"/>
         </w:rPr>
-        <w:t>ASP.NET. (</w:t>
-      </w:r>
-      <w:proofErr w:type="spellStart"/>
-      <w:r>
-        <w:rPr>
-          <w:rFonts w:ascii="Garamond" w:hAnsi="Garamond"/>
-          <w:sz w:val="26"/>
-          <w:szCs w:val="26"/>
-        </w:rPr>
-        <w:t>z.j</w:t>
-      </w:r>
-      <w:proofErr w:type="spellEnd"/>
-      <w:r>
-        <w:rPr>
-          <w:rFonts w:ascii="Garamond" w:hAnsi="Garamond"/>
-          <w:sz w:val="26"/>
-          <w:szCs w:val="26"/>
-        </w:rPr>
-        <w:t>). Geraadpleegd op 3 maart 2020 via</w:t>
+        <w:t>ASP.NET. (z.j). Geraadpleegd op 3 maart 2020 via</w:t>
       </w:r>
     </w:p>
     <w:p>
@@ -3284,29 +2194,7 @@
           <w:szCs w:val="26"/>
           <w:lang w:eastAsia="nl-BE"/>
         </w:rPr>
-        <w:t xml:space="preserve">Understanding </w:t>
-      </w:r>
-      <w:proofErr w:type="spellStart"/>
-      <w:r>
-        <w:rPr>
-          <w:rFonts w:ascii="Garamond" w:eastAsia="Times New Roman" w:hAnsi="Garamond" w:cs="Times New Roman"/>
-          <w:color w:val="000000"/>
-          <w:sz w:val="26"/>
-          <w:szCs w:val="26"/>
-          <w:lang w:eastAsia="nl-BE"/>
-        </w:rPr>
-        <w:t>world</w:t>
-      </w:r>
-      <w:proofErr w:type="spellEnd"/>
-      <w:r>
-        <w:rPr>
-          <w:rFonts w:ascii="Garamond" w:eastAsia="Times New Roman" w:hAnsi="Garamond" w:cs="Times New Roman"/>
-          <w:color w:val="000000"/>
-          <w:sz w:val="26"/>
-          <w:szCs w:val="26"/>
-          <w:lang w:eastAsia="nl-BE"/>
-        </w:rPr>
-        <w:t xml:space="preserve"> files. (z.j.). Geraadpleegd op 1 maart 2020 via </w:t>
+        <w:t xml:space="preserve">Understanding world files. (z.j.). Geraadpleegd op 1 maart 2020 via </w:t>
       </w:r>
       <w:hyperlink r:id="rId13" w:history="1">
         <w:r>
@@ -3345,7 +2233,7 @@
 </file>
 
 <file path=word/endnotes.xml><?xml version="1.0" encoding="utf-8"?>
-<w:endnotes xmlns:wpc="http://schemas.microsoft.com/office/word/2010/wordprocessingCanvas" xmlns:mc="http://schemas.openxmlformats.org/markup-compatibility/2006" xmlns:o="urn:schemas-microsoft-com:office:office" xmlns:r="http://schemas.openxmlformats.org/officeDocument/2006/relationships" xmlns:m="http://schemas.openxmlformats.org/officeDocument/2006/math" xmlns:v="urn:schemas-microsoft-com:vml" xmlns:wp14="http://schemas.microsoft.com/office/word/2010/wordprocessingDrawing" xmlns:wp="http://schemas.openxmlformats.org/drawingml/2006/wordprocessingDrawing" xmlns:w10="urn:schemas-microsoft-com:office:word" xmlns:w="http://schemas.openxmlformats.org/wordprocessingml/2006/main" xmlns:w14="http://schemas.microsoft.com/office/word/2010/wordml" xmlns:w15="http://schemas.microsoft.com/office/word/2012/wordml" xmlns:wpg="http://schemas.microsoft.com/office/word/2010/wordprocessingGroup" xmlns:wpi="http://schemas.microsoft.com/office/word/2010/wordprocessingInk" xmlns:wne="http://schemas.microsoft.com/office/word/2006/wordml" xmlns:wps="http://schemas.microsoft.com/office/word/2010/wordprocessingShape" mc:Ignorable="w14 w15 wp14">
+<w:endnotes xmlns:wpc="http://schemas.microsoft.com/office/word/2010/wordprocessingCanvas" xmlns:cx="http://schemas.microsoft.com/office/drawing/2014/chartex" xmlns:cx1="http://schemas.microsoft.com/office/drawing/2015/9/8/chartex" xmlns:cx2="http://schemas.microsoft.com/office/drawing/2015/10/21/chartex" xmlns:cx3="http://schemas.microsoft.com/office/drawing/2016/5/9/chartex" xmlns:cx4="http://schemas.microsoft.com/office/drawing/2016/5/10/chartex" xmlns:cx5="http://schemas.microsoft.com/office/drawing/2016/5/11/chartex" xmlns:cx6="http://schemas.microsoft.com/office/drawing/2016/5/12/chartex" xmlns:cx7="http://schemas.microsoft.com/office/drawing/2016/5/13/chartex" xmlns:cx8="http://schemas.microsoft.com/office/drawing/2016/5/14/chartex" xmlns:mc="http://schemas.openxmlformats.org/markup-compatibility/2006" xmlns:aink="http://schemas.microsoft.com/office/drawing/2016/ink" xmlns:am3d="http://schemas.microsoft.com/office/drawing/2017/model3d" xmlns:o="urn:schemas-microsoft-com:office:office" xmlns:r="http://schemas.openxmlformats.org/officeDocument/2006/relationships" xmlns:m="http://schemas.openxmlformats.org/officeDocument/2006/math" xmlns:v="urn:schemas-microsoft-com:vml" xmlns:wp14="http://schemas.microsoft.com/office/word/2010/wordprocessingDrawing" xmlns:wp="http://schemas.openxmlformats.org/drawingml/2006/wordprocessingDrawing" xmlns:w10="urn:schemas-microsoft-com:office:word" xmlns:w="http://schemas.openxmlformats.org/wordprocessingml/2006/main" xmlns:w14="http://schemas.microsoft.com/office/word/2010/wordml" xmlns:w15="http://schemas.microsoft.com/office/word/2012/wordml" xmlns:w16cid="http://schemas.microsoft.com/office/word/2016/wordml/cid" xmlns:w16se="http://schemas.microsoft.com/office/word/2015/wordml/symex" xmlns:wpg="http://schemas.microsoft.com/office/word/2010/wordprocessingGroup" xmlns:wpi="http://schemas.microsoft.com/office/word/2010/wordprocessingInk" xmlns:wne="http://schemas.microsoft.com/office/word/2006/wordml" xmlns:wps="http://schemas.microsoft.com/office/word/2010/wordprocessingShape" mc:Ignorable="w14 w15 w16se w16cid wp14">
   <w:endnote w:type="separator" w:id="-1">
     <w:p>
       <w:pPr>
@@ -3370,7 +2258,7 @@
 </file>
 
 <file path=word/footer1.xml><?xml version="1.0" encoding="utf-8"?>
-<w:ftr xmlns:wpc="http://schemas.microsoft.com/office/word/2010/wordprocessingCanvas" xmlns:mc="http://schemas.openxmlformats.org/markup-compatibility/2006" xmlns:o="urn:schemas-microsoft-com:office:office" xmlns:r="http://schemas.openxmlformats.org/officeDocument/2006/relationships" xmlns:m="http://schemas.openxmlformats.org/officeDocument/2006/math" xmlns:v="urn:schemas-microsoft-com:vml" xmlns:wp14="http://schemas.microsoft.com/office/word/2010/wordprocessingDrawing" xmlns:wp="http://schemas.openxmlformats.org/drawingml/2006/wordprocessingDrawing" xmlns:w10="urn:schemas-microsoft-com:office:word" xmlns:w="http://schemas.openxmlformats.org/wordprocessingml/2006/main" xmlns:w14="http://schemas.microsoft.com/office/word/2010/wordml" xmlns:w15="http://schemas.microsoft.com/office/word/2012/wordml" xmlns:wpg="http://schemas.microsoft.com/office/word/2010/wordprocessingGroup" xmlns:wpi="http://schemas.microsoft.com/office/word/2010/wordprocessingInk" xmlns:wne="http://schemas.microsoft.com/office/word/2006/wordml" xmlns:wps="http://schemas.microsoft.com/office/word/2010/wordprocessingShape" mc:Ignorable="w14 w15 wp14">
+<w:ftr xmlns:wpc="http://schemas.microsoft.com/office/word/2010/wordprocessingCanvas" xmlns:cx="http://schemas.microsoft.com/office/drawing/2014/chartex" xmlns:cx1="http://schemas.microsoft.com/office/drawing/2015/9/8/chartex" xmlns:cx2="http://schemas.microsoft.com/office/drawing/2015/10/21/chartex" xmlns:cx3="http://schemas.microsoft.com/office/drawing/2016/5/9/chartex" xmlns:cx4="http://schemas.microsoft.com/office/drawing/2016/5/10/chartex" xmlns:cx5="http://schemas.microsoft.com/office/drawing/2016/5/11/chartex" xmlns:cx6="http://schemas.microsoft.com/office/drawing/2016/5/12/chartex" xmlns:cx7="http://schemas.microsoft.com/office/drawing/2016/5/13/chartex" xmlns:cx8="http://schemas.microsoft.com/office/drawing/2016/5/14/chartex" xmlns:mc="http://schemas.openxmlformats.org/markup-compatibility/2006" xmlns:aink="http://schemas.microsoft.com/office/drawing/2016/ink" xmlns:am3d="http://schemas.microsoft.com/office/drawing/2017/model3d" xmlns:o="urn:schemas-microsoft-com:office:office" xmlns:r="http://schemas.openxmlformats.org/officeDocument/2006/relationships" xmlns:m="http://schemas.openxmlformats.org/officeDocument/2006/math" xmlns:v="urn:schemas-microsoft-com:vml" xmlns:wp14="http://schemas.microsoft.com/office/word/2010/wordprocessingDrawing" xmlns:wp="http://schemas.openxmlformats.org/drawingml/2006/wordprocessingDrawing" xmlns:w10="urn:schemas-microsoft-com:office:word" xmlns:w="http://schemas.openxmlformats.org/wordprocessingml/2006/main" xmlns:w14="http://schemas.microsoft.com/office/word/2010/wordml" xmlns:w15="http://schemas.microsoft.com/office/word/2012/wordml" xmlns:w16cid="http://schemas.microsoft.com/office/word/2016/wordml/cid" xmlns:w16se="http://schemas.microsoft.com/office/word/2015/wordml/symex" xmlns:wpg="http://schemas.microsoft.com/office/word/2010/wordprocessingGroup" xmlns:wpi="http://schemas.microsoft.com/office/word/2010/wordprocessingInk" xmlns:wne="http://schemas.microsoft.com/office/word/2006/wordml" xmlns:wps="http://schemas.microsoft.com/office/word/2010/wordprocessingShape" mc:Ignorable="w14 w15 w16se w16cid wp14">
   <w:sdt>
     <w:sdtPr>
       <w:id w:val="-1098946587"/>
@@ -3412,7 +2300,7 @@
 </file>
 
 <file path=word/footnotes.xml><?xml version="1.0" encoding="utf-8"?>
-<w:footnotes xmlns:wpc="http://schemas.microsoft.com/office/word/2010/wordprocessingCanvas" xmlns:mc="http://schemas.openxmlformats.org/markup-compatibility/2006" xmlns:o="urn:schemas-microsoft-com:office:office" xmlns:r="http://schemas.openxmlformats.org/officeDocument/2006/relationships" xmlns:m="http://schemas.openxmlformats.org/officeDocument/2006/math" xmlns:v="urn:schemas-microsoft-com:vml" xmlns:wp14="http://schemas.microsoft.com/office/word/2010/wordprocessingDrawing" xmlns:wp="http://schemas.openxmlformats.org/drawingml/2006/wordprocessingDrawing" xmlns:w10="urn:schemas-microsoft-com:office:word" xmlns:w="http://schemas.openxmlformats.org/wordprocessingml/2006/main" xmlns:w14="http://schemas.microsoft.com/office/word/2010/wordml" xmlns:w15="http://schemas.microsoft.com/office/word/2012/wordml" xmlns:wpg="http://schemas.microsoft.com/office/word/2010/wordprocessingGroup" xmlns:wpi="http://schemas.microsoft.com/office/word/2010/wordprocessingInk" xmlns:wne="http://schemas.microsoft.com/office/word/2006/wordml" xmlns:wps="http://schemas.microsoft.com/office/word/2010/wordprocessingShape" mc:Ignorable="w14 w15 wp14">
+<w:footnotes xmlns:wpc="http://schemas.microsoft.com/office/word/2010/wordprocessingCanvas" xmlns:cx="http://schemas.microsoft.com/office/drawing/2014/chartex" xmlns:cx1="http://schemas.microsoft.com/office/drawing/2015/9/8/chartex" xmlns:cx2="http://schemas.microsoft.com/office/drawing/2015/10/21/chartex" xmlns:cx3="http://schemas.microsoft.com/office/drawing/2016/5/9/chartex" xmlns:cx4="http://schemas.microsoft.com/office/drawing/2016/5/10/chartex" xmlns:cx5="http://schemas.microsoft.com/office/drawing/2016/5/11/chartex" xmlns:cx6="http://schemas.microsoft.com/office/drawing/2016/5/12/chartex" xmlns:cx7="http://schemas.microsoft.com/office/drawing/2016/5/13/chartex" xmlns:cx8="http://schemas.microsoft.com/office/drawing/2016/5/14/chartex" xmlns:mc="http://schemas.openxmlformats.org/markup-compatibility/2006" xmlns:aink="http://schemas.microsoft.com/office/drawing/2016/ink" xmlns:am3d="http://schemas.microsoft.com/office/drawing/2017/model3d" xmlns:o="urn:schemas-microsoft-com:office:office" xmlns:r="http://schemas.openxmlformats.org/officeDocument/2006/relationships" xmlns:m="http://schemas.openxmlformats.org/officeDocument/2006/math" xmlns:v="urn:schemas-microsoft-com:vml" xmlns:wp14="http://schemas.microsoft.com/office/word/2010/wordprocessingDrawing" xmlns:wp="http://schemas.openxmlformats.org/drawingml/2006/wordprocessingDrawing" xmlns:w10="urn:schemas-microsoft-com:office:word" xmlns:w="http://schemas.openxmlformats.org/wordprocessingml/2006/main" xmlns:w14="http://schemas.microsoft.com/office/word/2010/wordml" xmlns:w15="http://schemas.microsoft.com/office/word/2012/wordml" xmlns:w16cid="http://schemas.microsoft.com/office/word/2016/wordml/cid" xmlns:w16se="http://schemas.microsoft.com/office/word/2015/wordml/symex" xmlns:wpg="http://schemas.microsoft.com/office/word/2010/wordprocessingGroup" xmlns:wpi="http://schemas.microsoft.com/office/word/2010/wordprocessingInk" xmlns:wne="http://schemas.microsoft.com/office/word/2006/wordml" xmlns:wps="http://schemas.microsoft.com/office/word/2010/wordprocessingShape" mc:Ignorable="w14 w15 w16se w16cid wp14">
   <w:footnote w:type="separator" w:id="-1">
     <w:p>
       <w:pPr>
@@ -3437,7 +2325,7 @@
 </file>
 
 <file path=word/header1.xml><?xml version="1.0" encoding="utf-8"?>
-<w:hdr xmlns:wpc="http://schemas.microsoft.com/office/word/2010/wordprocessingCanvas" xmlns:mc="http://schemas.openxmlformats.org/markup-compatibility/2006" xmlns:o="urn:schemas-microsoft-com:office:office" xmlns:r="http://schemas.openxmlformats.org/officeDocument/2006/relationships" xmlns:m="http://schemas.openxmlformats.org/officeDocument/2006/math" xmlns:v="urn:schemas-microsoft-com:vml" xmlns:wp14="http://schemas.microsoft.com/office/word/2010/wordprocessingDrawing" xmlns:wp="http://schemas.openxmlformats.org/drawingml/2006/wordprocessingDrawing" xmlns:w10="urn:schemas-microsoft-com:office:word" xmlns:w="http://schemas.openxmlformats.org/wordprocessingml/2006/main" xmlns:w14="http://schemas.microsoft.com/office/word/2010/wordml" xmlns:w15="http://schemas.microsoft.com/office/word/2012/wordml" xmlns:wpg="http://schemas.microsoft.com/office/word/2010/wordprocessingGroup" xmlns:wpi="http://schemas.microsoft.com/office/word/2010/wordprocessingInk" xmlns:wne="http://schemas.microsoft.com/office/word/2006/wordml" xmlns:wps="http://schemas.microsoft.com/office/word/2010/wordprocessingShape" mc:Ignorable="w14 w15 wp14">
+<w:hdr xmlns:wpc="http://schemas.microsoft.com/office/word/2010/wordprocessingCanvas" xmlns:cx="http://schemas.microsoft.com/office/drawing/2014/chartex" xmlns:cx1="http://schemas.microsoft.com/office/drawing/2015/9/8/chartex" xmlns:cx2="http://schemas.microsoft.com/office/drawing/2015/10/21/chartex" xmlns:cx3="http://schemas.microsoft.com/office/drawing/2016/5/9/chartex" xmlns:cx4="http://schemas.microsoft.com/office/drawing/2016/5/10/chartex" xmlns:cx5="http://schemas.microsoft.com/office/drawing/2016/5/11/chartex" xmlns:cx6="http://schemas.microsoft.com/office/drawing/2016/5/12/chartex" xmlns:cx7="http://schemas.microsoft.com/office/drawing/2016/5/13/chartex" xmlns:cx8="http://schemas.microsoft.com/office/drawing/2016/5/14/chartex" xmlns:mc="http://schemas.openxmlformats.org/markup-compatibility/2006" xmlns:aink="http://schemas.microsoft.com/office/drawing/2016/ink" xmlns:am3d="http://schemas.microsoft.com/office/drawing/2017/model3d" xmlns:o="urn:schemas-microsoft-com:office:office" xmlns:r="http://schemas.openxmlformats.org/officeDocument/2006/relationships" xmlns:m="http://schemas.openxmlformats.org/officeDocument/2006/math" xmlns:v="urn:schemas-microsoft-com:vml" xmlns:wp14="http://schemas.microsoft.com/office/word/2010/wordprocessingDrawing" xmlns:wp="http://schemas.openxmlformats.org/drawingml/2006/wordprocessingDrawing" xmlns:w10="urn:schemas-microsoft-com:office:word" xmlns:w="http://schemas.openxmlformats.org/wordprocessingml/2006/main" xmlns:w14="http://schemas.microsoft.com/office/word/2010/wordml" xmlns:w15="http://schemas.microsoft.com/office/word/2012/wordml" xmlns:w16cid="http://schemas.microsoft.com/office/word/2016/wordml/cid" xmlns:w16se="http://schemas.microsoft.com/office/word/2015/wordml/symex" xmlns:wpg="http://schemas.microsoft.com/office/word/2010/wordprocessingGroup" xmlns:wpi="http://schemas.microsoft.com/office/word/2010/wordprocessingInk" xmlns:wne="http://schemas.microsoft.com/office/word/2006/wordml" xmlns:wps="http://schemas.microsoft.com/office/word/2010/wordprocessingShape" mc:Ignorable="w14 w15 w16se w16cid wp14">
   <w:p>
     <w:pPr>
       <w:pStyle w:val="Koptekst"/>
@@ -3454,7 +2342,7 @@
 </file>
 
 <file path=word/styles.xml><?xml version="1.0" encoding="utf-8"?>
-<w:styles xmlns:mc="http://schemas.openxmlformats.org/markup-compatibility/2006" xmlns:r="http://schemas.openxmlformats.org/officeDocument/2006/relationships" xmlns:w="http://schemas.openxmlformats.org/wordprocessingml/2006/main" xmlns:w14="http://schemas.microsoft.com/office/word/2010/wordml" xmlns:w15="http://schemas.microsoft.com/office/word/2012/wordml" mc:Ignorable="w14 w15">
+<w:styles xmlns:mc="http://schemas.openxmlformats.org/markup-compatibility/2006" xmlns:r="http://schemas.openxmlformats.org/officeDocument/2006/relationships" xmlns:w="http://schemas.openxmlformats.org/wordprocessingml/2006/main" xmlns:w14="http://schemas.microsoft.com/office/word/2010/wordml" xmlns:w15="http://schemas.microsoft.com/office/word/2012/wordml" xmlns:w16cid="http://schemas.microsoft.com/office/word/2016/wordml/cid" xmlns:w16se="http://schemas.microsoft.com/office/word/2015/wordml/symex" mc:Ignorable="w14 w15 w16se w16cid">
   <w:docDefaults>
     <w:rPrDefault>
       <w:rPr>
@@ -3470,7 +2358,7 @@
       </w:pPr>
     </w:pPrDefault>
   </w:docDefaults>
-  <w:latentStyles w:defLockedState="0" w:defUIPriority="99" w:defSemiHidden="0" w:defUnhideWhenUsed="0" w:defQFormat="0" w:count="371">
+  <w:latentStyles w:defLockedState="0" w:defUIPriority="99" w:defSemiHidden="0" w:defUnhideWhenUsed="0" w:defQFormat="0" w:count="377">
     <w:lsdException w:name="Normal" w:uiPriority="0" w:qFormat="1"/>
     <w:lsdException w:name="heading 1" w:uiPriority="9" w:qFormat="1"/>
     <w:lsdException w:name="heading 2" w:semiHidden="1" w:uiPriority="9" w:unhideWhenUsed="1" w:qFormat="1"/>
@@ -3618,11 +2506,8 @@
     <w:lsdException w:name="Table 3D effects 3" w:semiHidden="1" w:unhideWhenUsed="1"/>
     <w:lsdException w:name="Table Contemporary" w:semiHidden="1" w:unhideWhenUsed="1"/>
     <w:lsdException w:name="Table Elegant" w:semiHidden="1" w:unhideWhenUsed="1"/>
-    <w:lsdException w:name="Table Professional" w:semiHidden="1" w:unhideWhenUsed="1"/>
     <w:lsdException w:name="Table Subtle 1" w:semiHidden="1" w:unhideWhenUsed="1"/>
     <w:lsdException w:name="Table Subtle 2" w:semiHidden="1" w:unhideWhenUsed="1"/>
-    <w:lsdException w:name="Table Web 1" w:semiHidden="1" w:unhideWhenUsed="1"/>
-    <w:lsdException w:name="Table Web 2" w:semiHidden="1" w:unhideWhenUsed="1"/>
     <w:lsdException w:name="Table Web 3" w:semiHidden="1" w:unhideWhenUsed="1"/>
     <w:lsdException w:name="Balloon Text" w:semiHidden="1" w:unhideWhenUsed="1"/>
     <w:lsdException w:name="Table Grid" w:uiPriority="39"/>
@@ -3842,6 +2727,12 @@
     <w:lsdException w:name="List Table 5 Dark Accent 6" w:uiPriority="50"/>
     <w:lsdException w:name="List Table 6 Colorful Accent 6" w:uiPriority="51"/>
     <w:lsdException w:name="List Table 7 Colorful Accent 6" w:uiPriority="52"/>
+    <w:lsdException w:name="Mention" w:semiHidden="1" w:unhideWhenUsed="1"/>
+    <w:lsdException w:name="Smart Hyperlink" w:semiHidden="1" w:unhideWhenUsed="1"/>
+    <w:lsdException w:name="Hashtag" w:semiHidden="1" w:unhideWhenUsed="1"/>
+    <w:lsdException w:name="Unresolved Mention" w:semiHidden="1" w:unhideWhenUsed="1"/>
+    <w:lsdException w:name="Smart Link" w:semiHidden="1" w:unhideWhenUsed="1"/>
+    <w:lsdException w:name="Smart Link Error" w:semiHidden="1" w:unhideWhenUsed="1"/>
   </w:latentStyles>
   <w:style w:type="paragraph" w:default="1" w:styleId="Standaard">
     <w:name w:val="Normal"/>
@@ -3964,8 +2855,8 @@
       <w:szCs w:val="18"/>
     </w:rPr>
   </w:style>
-  <w:style w:type="character" w:customStyle="1" w:styleId="UnresolvedMention">
-    <w:name w:val="Unresolved Mention"/>
+  <w:style w:type="character" w:customStyle="1" w:styleId="Onopgelostemelding1">
+    <w:name w:val="Onopgeloste melding1"/>
     <w:basedOn w:val="Standaardalinea-lettertype"/>
     <w:uiPriority w:val="99"/>
     <w:semiHidden/>

</xml_diff>